<commit_message>
Correções da monografia finalizadas
</commit_message>
<xml_diff>
--- a/Monografia-felipe-quadros Primeira banc 26_09.docx
+++ b/Monografia-felipe-quadros Primeira banc 26_09.docx
@@ -1675,87 +1675,325 @@
     </w:p>
     <w:p>
       <w:pPr>
-        <w:tabs>
-          <w:tab w:val="left" w:pos="916"/>
-          <w:tab w:val="left" w:pos="1832"/>
-          <w:tab w:val="left" w:pos="2748"/>
-          <w:tab w:val="left" w:pos="3664"/>
-          <w:tab w:val="left" w:pos="4580"/>
-          <w:tab w:val="left" w:pos="5496"/>
-          <w:tab w:val="left" w:pos="6412"/>
-          <w:tab w:val="left" w:pos="7328"/>
-          <w:tab w:val="left" w:pos="8244"/>
-          <w:tab w:val="left" w:pos="9160"/>
-          <w:tab w:val="left" w:pos="10076"/>
-          <w:tab w:val="left" w:pos="10992"/>
-          <w:tab w:val="left" w:pos="11908"/>
-          <w:tab w:val="left" w:pos="12824"/>
-          <w:tab w:val="left" w:pos="13740"/>
-          <w:tab w:val="left" w:pos="14656"/>
-        </w:tabs>
-        <w:spacing w:before="0" w:after="0" w:line="240" w:lineRule="auto"/>
+        <w:spacing w:before="0" w:after="0"/>
+        <w:jc w:val="both"/>
+        <w:rPr>
+          <w:rFonts w:cs="Times New Roman"/>
+          <w:color w:val="212121"/>
+          <w:shd w:val="clear" w:color="auto" w:fill="FFFFFF"/>
+          <w:lang w:val="en-US"/>
+        </w:rPr>
+      </w:pPr>
+      <w:r>
+        <w:rPr>
+          <w:lang w:val="en-US"/>
+        </w:rPr>
+        <w:br/>
+      </w:r>
+      <w:r>
+        <w:rPr>
+          <w:rFonts w:cs="Times New Roman"/>
+          <w:color w:val="212121"/>
+          <w:shd w:val="clear" w:color="auto" w:fill="FFFFFF"/>
+          <w:lang w:val="en-US"/>
+        </w:rPr>
+        <w:t xml:space="preserve">This paper discusses the development of a web system for managing a sales call for </w:t>
+      </w:r>
+      <w:proofErr w:type="gramStart"/>
+      <w:r>
+        <w:rPr>
+          <w:rFonts w:cs="Times New Roman"/>
+          <w:color w:val="212121"/>
+          <w:shd w:val="clear" w:color="auto" w:fill="FFFFFF"/>
+          <w:lang w:val="en-US"/>
+        </w:rPr>
+        <w:t>housing development company</w:t>
+      </w:r>
+      <w:proofErr w:type="gramEnd"/>
+      <w:r>
+        <w:rPr>
+          <w:rFonts w:cs="Times New Roman"/>
+          <w:color w:val="212121"/>
+          <w:shd w:val="clear" w:color="auto" w:fill="FFFFFF"/>
+          <w:lang w:val="en-US"/>
+        </w:rPr>
+        <w:t xml:space="preserve">. It was taken into account functional requirements and nonfunctional </w:t>
+      </w:r>
+      <w:proofErr w:type="gramStart"/>
+      <w:r>
+        <w:rPr>
+          <w:rFonts w:cs="Times New Roman"/>
+          <w:color w:val="212121"/>
+          <w:shd w:val="clear" w:color="auto" w:fill="FFFFFF"/>
+          <w:lang w:val="en-US"/>
+        </w:rPr>
+        <w:t>raised</w:t>
+      </w:r>
+      <w:proofErr w:type="gramEnd"/>
+      <w:r>
+        <w:rPr>
+          <w:rFonts w:cs="Times New Roman"/>
+          <w:color w:val="212121"/>
+          <w:shd w:val="clear" w:color="auto" w:fill="FFFFFF"/>
+          <w:lang w:val="en-US"/>
+        </w:rPr>
+        <w:t xml:space="preserve"> along with </w:t>
+      </w:r>
+      <w:proofErr w:type="spellStart"/>
+      <w:r>
+        <w:rPr>
+          <w:rFonts w:cs="Times New Roman"/>
+          <w:color w:val="212121"/>
+          <w:shd w:val="clear" w:color="auto" w:fill="FFFFFF"/>
+          <w:lang w:val="en-US"/>
+        </w:rPr>
+        <w:t>GrandMinas</w:t>
+      </w:r>
+      <w:proofErr w:type="spellEnd"/>
+      <w:r>
+        <w:rPr>
+          <w:rFonts w:cs="Times New Roman"/>
+          <w:color w:val="212121"/>
+          <w:shd w:val="clear" w:color="auto" w:fill="FFFFFF"/>
+          <w:lang w:val="en-US"/>
+        </w:rPr>
+        <w:t xml:space="preserve"> company, for which the system was developed. The system has the general objective the development of an online system for allotment sales call management of </w:t>
+      </w:r>
+      <w:proofErr w:type="spellStart"/>
+      <w:r>
+        <w:rPr>
+          <w:rFonts w:cs="Times New Roman"/>
+          <w:color w:val="212121"/>
+          <w:shd w:val="clear" w:color="auto" w:fill="FFFFFF"/>
+          <w:lang w:val="en-US"/>
+        </w:rPr>
+        <w:t>GrandMinas</w:t>
+      </w:r>
+      <w:proofErr w:type="spellEnd"/>
+      <w:r>
+        <w:rPr>
+          <w:rFonts w:cs="Times New Roman"/>
+          <w:color w:val="212121"/>
+          <w:shd w:val="clear" w:color="auto" w:fill="FFFFFF"/>
+          <w:lang w:val="en-US"/>
+        </w:rPr>
+        <w:t xml:space="preserve"> company and the specific purpose of managing the status of lots sold and available and each batch of price display, and provide transparency values ​​for brokers and employees, as well as online access to the partner owner. The development methodology is carried out according to the agile methodology FDD (Feature Driven </w:t>
+      </w:r>
+      <w:proofErr w:type="spellStart"/>
+      <w:r>
+        <w:rPr>
+          <w:rFonts w:cs="Times New Roman"/>
+          <w:color w:val="212121"/>
+          <w:shd w:val="clear" w:color="auto" w:fill="FFFFFF"/>
+          <w:lang w:val="en-US"/>
+        </w:rPr>
+        <w:t>Delopment</w:t>
+      </w:r>
+      <w:proofErr w:type="spellEnd"/>
+      <w:r>
+        <w:rPr>
+          <w:rFonts w:cs="Times New Roman"/>
+          <w:color w:val="212121"/>
+          <w:shd w:val="clear" w:color="auto" w:fill="FFFFFF"/>
+          <w:lang w:val="en-US"/>
+        </w:rPr>
+        <w:t xml:space="preserve">) due to its focus on functionality and continuous development, using the </w:t>
+      </w:r>
+      <w:proofErr w:type="spellStart"/>
+      <w:r>
+        <w:rPr>
+          <w:rFonts w:cs="Times New Roman"/>
+          <w:color w:val="212121"/>
+          <w:shd w:val="clear" w:color="auto" w:fill="FFFFFF"/>
+          <w:lang w:val="en-US"/>
+        </w:rPr>
+        <w:t>Astah</w:t>
+      </w:r>
+      <w:proofErr w:type="spellEnd"/>
+      <w:r>
+        <w:rPr>
+          <w:rFonts w:cs="Times New Roman"/>
+          <w:color w:val="212121"/>
+          <w:shd w:val="clear" w:color="auto" w:fill="FFFFFF"/>
+          <w:lang w:val="en-US"/>
+        </w:rPr>
+        <w:t xml:space="preserve"> Community tool for the construction of UML diagrams, </w:t>
+      </w:r>
+      <w:proofErr w:type="spellStart"/>
+      <w:r>
+        <w:rPr>
+          <w:rFonts w:cs="Times New Roman"/>
+          <w:color w:val="212121"/>
+          <w:shd w:val="clear" w:color="auto" w:fill="FFFFFF"/>
+          <w:lang w:val="en-US"/>
+        </w:rPr>
+        <w:t>Laravel</w:t>
+      </w:r>
+      <w:proofErr w:type="spellEnd"/>
+      <w:r>
+        <w:rPr>
+          <w:rFonts w:cs="Times New Roman"/>
+          <w:color w:val="212121"/>
+          <w:shd w:val="clear" w:color="auto" w:fill="FFFFFF"/>
+          <w:lang w:val="en-US"/>
+        </w:rPr>
+        <w:t xml:space="preserve"> 5.1 for back-end programming and html, </w:t>
+      </w:r>
+      <w:proofErr w:type="spellStart"/>
+      <w:r>
+        <w:rPr>
+          <w:rFonts w:cs="Times New Roman"/>
+          <w:color w:val="212121"/>
+          <w:shd w:val="clear" w:color="auto" w:fill="FFFFFF"/>
+          <w:lang w:val="en-US"/>
+        </w:rPr>
+        <w:t>css</w:t>
+      </w:r>
+      <w:proofErr w:type="spellEnd"/>
+      <w:r>
+        <w:rPr>
+          <w:rFonts w:cs="Times New Roman"/>
+          <w:color w:val="212121"/>
+          <w:shd w:val="clear" w:color="auto" w:fill="FFFFFF"/>
+          <w:lang w:val="en-US"/>
+        </w:rPr>
+        <w:t xml:space="preserve"> and </w:t>
+      </w:r>
+      <w:proofErr w:type="spellStart"/>
+      <w:r>
+        <w:rPr>
+          <w:rFonts w:cs="Times New Roman"/>
+          <w:color w:val="212121"/>
+          <w:shd w:val="clear" w:color="auto" w:fill="FFFFFF"/>
+          <w:lang w:val="en-US"/>
+        </w:rPr>
+        <w:t>js</w:t>
+      </w:r>
+      <w:proofErr w:type="spellEnd"/>
+      <w:r>
+        <w:rPr>
+          <w:rFonts w:cs="Times New Roman"/>
+          <w:color w:val="212121"/>
+          <w:shd w:val="clear" w:color="auto" w:fill="FFFFFF"/>
+          <w:lang w:val="en-US"/>
+        </w:rPr>
+        <w:t xml:space="preserve"> for front end, and from these technologies have developed an application that aims to meet the functional and nonfunctional requirements reported in this course conclusion work. By taking into consideration the work we have as a result a hosted system in the </w:t>
+      </w:r>
+      <w:proofErr w:type="spellStart"/>
+      <w:proofErr w:type="gramStart"/>
+      <w:r>
+        <w:rPr>
+          <w:rFonts w:cs="Times New Roman"/>
+          <w:color w:val="212121"/>
+          <w:shd w:val="clear" w:color="auto" w:fill="FFFFFF"/>
+          <w:lang w:val="en-US"/>
+        </w:rPr>
+        <w:t>url</w:t>
+      </w:r>
+      <w:proofErr w:type="spellEnd"/>
+      <w:proofErr w:type="gramEnd"/>
+      <w:r>
+        <w:rPr>
+          <w:rFonts w:cs="Times New Roman"/>
+          <w:color w:val="212121"/>
+          <w:shd w:val="clear" w:color="auto" w:fill="FFFFFF"/>
+          <w:lang w:val="en-US"/>
+        </w:rPr>
+        <w:t xml:space="preserve"> https://pacific-thicket-57678.herokuapp.com/ can be accessed online and which meets the requirements raised.</w:t>
+      </w:r>
+    </w:p>
+    <w:p>
+      <w:pPr>
+        <w:spacing w:before="0" w:after="0"/>
         <w:jc w:val="both"/>
         <w:rPr>
           <w:rFonts w:eastAsia="Times New Roman" w:cs="Times New Roman"/>
           <w:szCs w:val="20"/>
-          <w:lang w:eastAsia="pt-BR"/>
-        </w:rPr>
-      </w:pPr>
-    </w:p>
-    <w:p/>
-    <w:p/>
-    <w:p/>
-    <w:p/>
-    <w:p/>
-    <w:p/>
-    <w:p/>
-    <w:p/>
-    <w:p/>
-    <w:p/>
-    <w:p/>
-    <w:p/>
+          <w:lang w:val="en-US" w:eastAsia="pt-BR"/>
+        </w:rPr>
+      </w:pPr>
+    </w:p>
+    <w:p>
+      <w:pPr>
+        <w:pStyle w:val="Normal-Texto"/>
+        <w:ind w:firstLine="0"/>
+        <w:rPr>
+          <w:lang w:val="en-US"/>
+        </w:rPr>
+      </w:pPr>
+      <w:r>
+        <w:rPr>
+          <w:b/>
+          <w:lang w:val="en-US"/>
+        </w:rPr>
+        <w:t>Keywords</w:t>
+      </w:r>
+      <w:r>
+        <w:rPr>
+          <w:lang w:val="en-US"/>
+        </w:rPr>
+        <w:t xml:space="preserve">: </w:t>
+      </w:r>
+      <w:r>
+        <w:rPr>
+          <w:lang w:val="en-US"/>
+        </w:rPr>
+        <w:t>Allotment</w:t>
+      </w:r>
+      <w:r>
+        <w:rPr>
+          <w:lang w:val="en-US"/>
+        </w:rPr>
+        <w:t xml:space="preserve">, </w:t>
+      </w:r>
+      <w:r>
+        <w:rPr>
+          <w:lang w:val="en-US"/>
+        </w:rPr>
+        <w:t>Sales Duty</w:t>
+      </w:r>
+      <w:r>
+        <w:rPr>
+          <w:lang w:val="en-US"/>
+        </w:rPr>
+        <w:t xml:space="preserve">, </w:t>
+      </w:r>
+      <w:r>
+        <w:rPr>
+          <w:lang w:val="en-US"/>
+        </w:rPr>
+        <w:t xml:space="preserve">Systems </w:t>
+      </w:r>
+      <w:proofErr w:type="spellStart"/>
+      <w:r>
+        <w:rPr>
+          <w:lang w:val="en-US"/>
+        </w:rPr>
+        <w:t>Modelling</w:t>
+      </w:r>
+      <w:proofErr w:type="spellEnd"/>
+      <w:r>
+        <w:rPr>
+          <w:lang w:val="en-US"/>
+        </w:rPr>
+        <w:t>, UML, FDD.</w:t>
+      </w:r>
+      <w:r>
+        <w:rPr>
+          <w:lang w:val="en-US"/>
+        </w:rPr>
+        <w:br w:type="page"/>
+      </w:r>
+    </w:p>
     <w:p>
       <w:pPr>
         <w:jc w:val="center"/>
-      </w:pPr>
-    </w:p>
-    <w:p>
-      <w:pPr>
-        <w:jc w:val="center"/>
-      </w:pPr>
-    </w:p>
-    <w:p>
-      <w:pPr>
-        <w:jc w:val="center"/>
-      </w:pPr>
-    </w:p>
-    <w:p>
-      <w:pPr>
-        <w:jc w:val="center"/>
-      </w:pPr>
-    </w:p>
-    <w:p>
-      <w:pPr>
-        <w:jc w:val="center"/>
-      </w:pPr>
-    </w:p>
-    <w:p>
-      <w:pPr>
-        <w:jc w:val="center"/>
-      </w:pPr>
-    </w:p>
-    <w:p>
-      <w:pPr>
-        <w:jc w:val="center"/>
-      </w:pPr>
-    </w:p>
-    <w:p>
-      <w:pPr>
-        <w:jc w:val="center"/>
         <w:rPr>
           <w:b/>
         </w:rPr>
       </w:pPr>
+      <w:bookmarkStart w:id="0" w:name="_GoBack"/>
+      <w:bookmarkEnd w:id="0"/>
       <w:r>
         <w:rPr>
           <w:b/>
@@ -2021,6 +2259,21 @@
               <w:t>FDD</w:t>
             </w:r>
           </w:p>
+          <w:p>
+            <w:pPr>
+              <w:spacing w:line="240" w:lineRule="auto"/>
+              <w:rPr>
+                <w:b/>
+                <w:lang w:val="en-US"/>
+              </w:rPr>
+            </w:pPr>
+            <w:r>
+              <w:rPr>
+                <w:b/>
+              </w:rPr>
+              <w:t>ORM</w:t>
+            </w:r>
+          </w:p>
         </w:tc>
         <w:tc>
           <w:tcPr>
@@ -2072,23 +2325,87 @@
                 <w:b/>
                 <w:i/>
               </w:rPr>
-              <w:t>Driven</w:t>
-            </w:r>
-            <w:proofErr w:type="spellEnd"/>
+              <w:t>Dr</w:t>
+            </w:r>
             <w:r>
               <w:rPr>
                 <w:b/>
                 <w:i/>
               </w:rPr>
-              <w:t xml:space="preserve"> </w:t>
-            </w:r>
-            <w:proofErr w:type="spellStart"/>
+              <w:t>i</w:t>
+            </w:r>
             <w:r>
               <w:rPr>
                 <w:b/>
                 <w:i/>
               </w:rPr>
+              <w:t>ven</w:t>
+            </w:r>
+            <w:proofErr w:type="spellEnd"/>
+            <w:r>
+              <w:rPr>
+                <w:b/>
+                <w:i/>
+              </w:rPr>
+              <w:t xml:space="preserve"> </w:t>
+            </w:r>
+            <w:proofErr w:type="spellStart"/>
+            <w:r>
+              <w:rPr>
+                <w:b/>
+                <w:i/>
+              </w:rPr>
               <w:t>Development</w:t>
+            </w:r>
+            <w:proofErr w:type="spellEnd"/>
+          </w:p>
+          <w:p>
+            <w:pPr>
+              <w:spacing w:line="240" w:lineRule="auto"/>
+              <w:rPr>
+                <w:b/>
+                <w:i/>
+              </w:rPr>
+            </w:pPr>
+            <w:proofErr w:type="spellStart"/>
+            <w:r>
+              <w:rPr>
+                <w:b/>
+                <w:i/>
+              </w:rPr>
+              <w:t>Object</w:t>
+            </w:r>
+            <w:proofErr w:type="spellEnd"/>
+            <w:r>
+              <w:rPr>
+                <w:b/>
+                <w:i/>
+              </w:rPr>
+              <w:t xml:space="preserve"> </w:t>
+            </w:r>
+            <w:proofErr w:type="spellStart"/>
+            <w:r>
+              <w:rPr>
+                <w:b/>
+                <w:i/>
+              </w:rPr>
+              <w:t>Relational</w:t>
+            </w:r>
+            <w:proofErr w:type="spellEnd"/>
+            <w:r>
+              <w:rPr>
+                <w:b/>
+                <w:i/>
+              </w:rPr>
+              <w:t xml:space="preserve"> </w:t>
+            </w:r>
+            <w:proofErr w:type="spellStart"/>
+            <w:r>
+              <w:rPr>
+                <w:b/>
+                <w:i/>
+              </w:rPr>
+              <w:t>Mapping</w:t>
             </w:r>
             <w:proofErr w:type="spellEnd"/>
           </w:p>
@@ -7333,11 +7650,11 @@
           <w:numId w:val="1"/>
         </w:numPr>
       </w:pPr>
-      <w:bookmarkStart w:id="0" w:name="_Toc422897568"/>
-      <w:bookmarkStart w:id="1" w:name="_Toc420565694"/>
-      <w:bookmarkStart w:id="2" w:name="_Toc464313479"/>
-      <w:bookmarkEnd w:id="0"/>
+      <w:bookmarkStart w:id="1" w:name="_Toc422897568"/>
+      <w:bookmarkStart w:id="2" w:name="_Toc420565694"/>
+      <w:bookmarkStart w:id="3" w:name="_Toc464313479"/>
       <w:bookmarkEnd w:id="1"/>
+      <w:bookmarkEnd w:id="2"/>
       <w:proofErr w:type="gramStart"/>
       <w:r>
         <w:lastRenderedPageBreak/>
@@ -7347,7 +7664,7 @@
       <w:r>
         <w:t xml:space="preserve"> INTRODUÇÃO</w:t>
       </w:r>
-      <w:bookmarkEnd w:id="2"/>
+      <w:bookmarkEnd w:id="3"/>
     </w:p>
     <w:p>
       <w:pPr>
@@ -7458,6 +7775,21 @@
       </w:r>
       <w:r>
         <w:t xml:space="preserve"> daquele lote e a transparência da porcentagem correta para cada corretor.</w:t>
+      </w:r>
+      <w:r>
+        <w:t xml:space="preserve"> Outro </w:t>
+      </w:r>
+      <w:r>
+        <w:t>objetivo</w:t>
+      </w:r>
+      <w:r>
+        <w:t xml:space="preserve"> foi o </w:t>
+      </w:r>
+      <w:r>
+        <w:t xml:space="preserve">aumentar o </w:t>
+      </w:r>
+      <w:r>
+        <w:t>controle na gestão das vendas dos lotes em um plantão de vendas.</w:t>
       </w:r>
     </w:p>
     <w:p>
@@ -7723,7 +8055,7 @@
         </w:numPr>
         <w:spacing w:before="240" w:after="0" w:line="360" w:lineRule="auto"/>
       </w:pPr>
-      <w:bookmarkStart w:id="3" w:name="__DdeLink__8397_191562389"/>
+      <w:bookmarkStart w:id="4" w:name="__DdeLink__8397_191562389"/>
       <w:r>
         <w:rPr>
           <w:rFonts w:cs="Times New Roman"/>
@@ -7731,7 +8063,7 @@
         </w:rPr>
         <w:t>Inclusão, exclusão e edição de quadras</w:t>
       </w:r>
-      <w:bookmarkEnd w:id="3"/>
+      <w:bookmarkEnd w:id="4"/>
       <w:r>
         <w:rPr>
           <w:rFonts w:cs="Times New Roman"/>
@@ -7894,9 +8226,9 @@
           <w:numId w:val="1"/>
         </w:numPr>
       </w:pPr>
-      <w:bookmarkStart w:id="4" w:name="_Toc422897569"/>
-      <w:bookmarkStart w:id="5" w:name="_Toc464313480"/>
-      <w:bookmarkEnd w:id="4"/>
+      <w:bookmarkStart w:id="5" w:name="_Toc422897569"/>
+      <w:bookmarkStart w:id="6" w:name="_Toc464313480"/>
+      <w:bookmarkEnd w:id="5"/>
       <w:proofErr w:type="gramStart"/>
       <w:r>
         <w:lastRenderedPageBreak/>
@@ -7906,7 +8238,7 @@
       <w:r>
         <w:t xml:space="preserve"> FUNDAMENTAÇÃO TEÓRICA</w:t>
       </w:r>
-      <w:bookmarkEnd w:id="5"/>
+      <w:bookmarkEnd w:id="6"/>
     </w:p>
     <w:p>
       <w:pPr>
@@ -7943,13 +8275,13 @@
         <w:contextualSpacing/>
         <w:jc w:val="both"/>
       </w:pPr>
-      <w:bookmarkStart w:id="6" w:name="_Toc422897570"/>
-      <w:bookmarkStart w:id="7" w:name="_Toc464313481"/>
-      <w:bookmarkEnd w:id="6"/>
+      <w:bookmarkStart w:id="7" w:name="_Toc422897570"/>
+      <w:bookmarkStart w:id="8" w:name="_Toc464313481"/>
+      <w:bookmarkEnd w:id="7"/>
       <w:r>
         <w:t>Sistemas de informação</w:t>
       </w:r>
-      <w:bookmarkEnd w:id="7"/>
+      <w:bookmarkEnd w:id="8"/>
     </w:p>
     <w:p>
       <w:pPr>
@@ -8248,7 +8580,7 @@
           <w:szCs w:val="28"/>
         </w:rPr>
       </w:pPr>
-      <w:bookmarkStart w:id="8" w:name="_Toc464313482"/>
+      <w:bookmarkStart w:id="9" w:name="_Toc464313482"/>
       <w:r>
         <w:rPr>
           <w:szCs w:val="28"/>
@@ -8256,7 +8588,7 @@
         <w:lastRenderedPageBreak/>
         <w:t>Sistemas de Informações Gerenciais</w:t>
       </w:r>
-      <w:bookmarkEnd w:id="8"/>
+      <w:bookmarkEnd w:id="9"/>
     </w:p>
     <w:p/>
     <w:p>
@@ -8438,13 +8770,13 @@
         <w:contextualSpacing/>
         <w:jc w:val="both"/>
       </w:pPr>
-      <w:bookmarkStart w:id="9" w:name="_Toc422897571"/>
-      <w:bookmarkStart w:id="10" w:name="_Toc464313483"/>
-      <w:bookmarkEnd w:id="9"/>
+      <w:bookmarkStart w:id="10" w:name="_Toc422897571"/>
+      <w:bookmarkStart w:id="11" w:name="_Toc464313483"/>
+      <w:bookmarkEnd w:id="10"/>
       <w:r>
         <w:t>Engenharia de software</w:t>
       </w:r>
-      <w:bookmarkEnd w:id="10"/>
+      <w:bookmarkEnd w:id="11"/>
     </w:p>
     <w:p>
       <w:pPr>
@@ -8682,7 +9014,7 @@
           <w:i/>
         </w:rPr>
       </w:pPr>
-      <w:bookmarkStart w:id="11" w:name="_Toc464313484"/>
+      <w:bookmarkStart w:id="12" w:name="_Toc464313484"/>
       <w:r>
         <w:rPr>
           <w:i/>
@@ -8690,7 +9022,7 @@
         <w:lastRenderedPageBreak/>
         <w:t>Metodologia Ágil</w:t>
       </w:r>
-      <w:bookmarkEnd w:id="11"/>
+      <w:bookmarkEnd w:id="12"/>
     </w:p>
     <w:p>
       <w:pPr>
@@ -9204,7 +9536,7 @@
           <w:numId w:val="23"/>
         </w:numPr>
       </w:pPr>
-      <w:bookmarkStart w:id="12" w:name="_Toc464313485"/>
+      <w:bookmarkStart w:id="13" w:name="_Toc464313485"/>
       <w:proofErr w:type="spellStart"/>
       <w:r>
         <w:t>Feature</w:t>
@@ -9221,7 +9553,7 @@
       <w:r>
         <w:t xml:space="preserve"> (FDD)</w:t>
       </w:r>
-      <w:bookmarkEnd w:id="12"/>
+      <w:bookmarkEnd w:id="13"/>
     </w:p>
     <w:p/>
     <w:p>
@@ -9677,13 +10009,13 @@
         <w:contextualSpacing/>
         <w:jc w:val="both"/>
       </w:pPr>
-      <w:bookmarkStart w:id="13" w:name="_Toc422897577"/>
-      <w:bookmarkStart w:id="14" w:name="_Toc464313486"/>
-      <w:bookmarkEnd w:id="13"/>
+      <w:bookmarkStart w:id="14" w:name="_Toc422897577"/>
+      <w:bookmarkStart w:id="15" w:name="_Toc464313486"/>
+      <w:bookmarkEnd w:id="14"/>
       <w:r>
         <w:t>Usabilidade na web</w:t>
       </w:r>
-      <w:bookmarkEnd w:id="14"/>
+      <w:bookmarkEnd w:id="15"/>
     </w:p>
     <w:p>
       <w:pPr>
@@ -9829,13 +10161,13 @@
         <w:contextualSpacing/>
         <w:jc w:val="both"/>
       </w:pPr>
-      <w:bookmarkStart w:id="15" w:name="_Toc422897578"/>
-      <w:bookmarkStart w:id="16" w:name="_Toc464313487"/>
-      <w:bookmarkEnd w:id="15"/>
+      <w:bookmarkStart w:id="16" w:name="_Toc422897578"/>
+      <w:bookmarkStart w:id="17" w:name="_Toc464313487"/>
+      <w:bookmarkEnd w:id="16"/>
       <w:r>
         <w:t>Linguagem de modelagem unificada (UML)</w:t>
       </w:r>
-      <w:bookmarkEnd w:id="16"/>
+      <w:bookmarkEnd w:id="17"/>
     </w:p>
     <w:p>
       <w:pPr>
@@ -9915,17 +10247,6 @@
       </w:r>
       <w:r>
         <w:t>. (BOOCH, 2005)</w:t>
-      </w:r>
-    </w:p>
-    <w:p>
-      <w:pPr>
-        <w:spacing w:before="0" w:after="0"/>
-        <w:ind w:firstLine="1134"/>
-        <w:contextualSpacing/>
-        <w:jc w:val="both"/>
-      </w:pPr>
-      <w:r>
-        <w:t>No projeto será listado os Diagramas de Classes, Diagrama de Uso e Diagrama de Sequência.</w:t>
       </w:r>
     </w:p>
     <w:p>
@@ -9936,11 +10257,11 @@
           <w:numId w:val="23"/>
         </w:numPr>
       </w:pPr>
-      <w:bookmarkStart w:id="17" w:name="_Toc464313488"/>
+      <w:bookmarkStart w:id="18" w:name="_Toc464313488"/>
       <w:r>
         <w:t>Diagrama de Caso de Uso</w:t>
       </w:r>
-      <w:bookmarkEnd w:id="17"/>
+      <w:bookmarkEnd w:id="18"/>
     </w:p>
     <w:p/>
     <w:p>
@@ -10200,11 +10521,11 @@
           <w:numId w:val="23"/>
         </w:numPr>
       </w:pPr>
-      <w:bookmarkStart w:id="18" w:name="_Toc464313489"/>
+      <w:bookmarkStart w:id="19" w:name="_Toc464313489"/>
       <w:r>
         <w:t>Diagrama de Sequência</w:t>
       </w:r>
-      <w:bookmarkEnd w:id="18"/>
+      <w:bookmarkEnd w:id="19"/>
     </w:p>
     <w:p/>
     <w:p>
@@ -10223,16 +10544,7 @@
           <w:color w:val="000000"/>
           <w:lang w:eastAsia="ar-SA"/>
         </w:rPr>
-        <w:t xml:space="preserve">De acordo com Rezende (2005), o diagrama de sequência é um diagrama de interação para demonstrar troca de mensagens. O diagrama demonstra a interação entre objetos de acordo com uma determinada sequência de mensagens, isso implica na </w:t>
-      </w:r>
-      <w:r>
-        <w:rPr>
-          <w:rFonts w:eastAsia="Calibri" w:cs="Times New Roman"/>
-          <w:color w:val="000000"/>
-          <w:lang w:eastAsia="ar-SA"/>
-        </w:rPr>
-        <w:lastRenderedPageBreak/>
-        <w:t>demonstração de troca de mensagens entre objetos. É composto por um eixo horizontal com a sequência de objetos e outro vertical com o momento da mensagem.</w:t>
+        <w:t>De acordo com Rezende (2005), o diagrama de sequência é um diagrama de interação para demonstrar troca de mensagens. O diagrama demonstra a interação entre objetos de acordo com uma determinada sequência de mensagens, isso implica na demonstração de troca de mensagens entre objetos. É composto por um eixo horizontal com a sequência de objetos e outro vertical com o momento da mensagem.</w:t>
       </w:r>
     </w:p>
     <w:p>
@@ -10243,11 +10555,12 @@
           <w:numId w:val="23"/>
         </w:numPr>
       </w:pPr>
-      <w:bookmarkStart w:id="19" w:name="_Toc464313490"/>
-      <w:r>
+      <w:bookmarkStart w:id="20" w:name="_Toc464313490"/>
+      <w:r>
+        <w:lastRenderedPageBreak/>
         <w:t>Diagrama de Classes</w:t>
       </w:r>
-      <w:bookmarkEnd w:id="19"/>
+      <w:bookmarkEnd w:id="20"/>
     </w:p>
     <w:p/>
     <w:p>
@@ -10404,7 +10717,7 @@
       <w:pPr>
         <w:pStyle w:val="Ttulo2"/>
       </w:pPr>
-      <w:bookmarkStart w:id="20" w:name="_Toc464313491"/>
+      <w:bookmarkStart w:id="21" w:name="_Toc464313491"/>
       <w:r>
         <w:t>2.6</w:t>
       </w:r>
@@ -10415,7 +10728,7 @@
       <w:r>
         <w:t>Case</w:t>
       </w:r>
-      <w:bookmarkEnd w:id="20"/>
+      <w:bookmarkEnd w:id="21"/>
       <w:proofErr w:type="gramEnd"/>
     </w:p>
     <w:p>
@@ -10469,7 +10782,7 @@
       <w:pPr>
         <w:pStyle w:val="Ttulo3"/>
       </w:pPr>
-      <w:bookmarkStart w:id="21" w:name="_Toc464313492"/>
+      <w:bookmarkStart w:id="22" w:name="_Toc464313492"/>
       <w:r>
         <w:t>2.</w:t>
       </w:r>
@@ -10488,7 +10801,7 @@
       <w:r>
         <w:t>Community</w:t>
       </w:r>
-      <w:bookmarkEnd w:id="21"/>
+      <w:bookmarkEnd w:id="22"/>
       <w:proofErr w:type="spellEnd"/>
     </w:p>
     <w:p/>
@@ -10497,7 +10810,6 @@
         <w:jc w:val="both"/>
       </w:pPr>
       <w:r>
-        <w:lastRenderedPageBreak/>
         <w:tab/>
         <w:t xml:space="preserve">“ASTAH é um editor UML leve, integrado com ERD, DFD, CRUD e </w:t>
       </w:r>
@@ -10553,6 +10865,7 @@
         <w:jc w:val="both"/>
       </w:pPr>
       <w:r>
+        <w:lastRenderedPageBreak/>
         <w:t>A) Diagrama de Classe</w:t>
       </w:r>
     </w:p>
@@ -10624,14 +10937,14 @@
       <w:pPr>
         <w:pStyle w:val="Ttulo2"/>
       </w:pPr>
-      <w:bookmarkStart w:id="22" w:name="_Toc464313493"/>
+      <w:bookmarkStart w:id="23" w:name="_Toc464313493"/>
       <w:r>
         <w:t>2.7</w:t>
       </w:r>
       <w:r>
         <w:t xml:space="preserve"> HTML</w:t>
       </w:r>
-      <w:bookmarkEnd w:id="22"/>
+      <w:bookmarkEnd w:id="23"/>
     </w:p>
     <w:p/>
     <w:p>
@@ -10692,7 +11005,7 @@
       <w:pPr>
         <w:pStyle w:val="Ttulo2"/>
       </w:pPr>
-      <w:bookmarkStart w:id="23" w:name="_Toc464313494"/>
+      <w:bookmarkStart w:id="24" w:name="_Toc464313494"/>
       <w:r>
         <w:t>2.</w:t>
       </w:r>
@@ -10702,7 +11015,7 @@
       <w:r>
         <w:t xml:space="preserve"> CSS</w:t>
       </w:r>
-      <w:bookmarkEnd w:id="23"/>
+      <w:bookmarkEnd w:id="24"/>
     </w:p>
     <w:p/>
     <w:p>
@@ -10711,7 +11024,6 @@
         <w:jc w:val="both"/>
       </w:pPr>
       <w:r>
-        <w:lastRenderedPageBreak/>
         <w:t xml:space="preserve">De acordo com </w:t>
       </w:r>
       <w:proofErr w:type="spellStart"/>
@@ -10748,6 +11060,7 @@
         <w:jc w:val="both"/>
       </w:pPr>
       <w:r>
+        <w:lastRenderedPageBreak/>
         <w:t xml:space="preserve">Ainda de acordo com </w:t>
       </w:r>
       <w:proofErr w:type="spellStart"/>
@@ -10869,14 +11182,14 @@
       <w:pPr>
         <w:pStyle w:val="Ttulo2"/>
       </w:pPr>
-      <w:bookmarkStart w:id="24" w:name="_Toc464313495"/>
+      <w:bookmarkStart w:id="25" w:name="_Toc464313495"/>
       <w:r>
         <w:t>2.9</w:t>
       </w:r>
       <w:r>
         <w:t xml:space="preserve"> PHP</w:t>
       </w:r>
-      <w:bookmarkEnd w:id="24"/>
+      <w:bookmarkEnd w:id="25"/>
     </w:p>
     <w:p/>
     <w:p>
@@ -10917,7 +11230,7 @@
       <w:pPr>
         <w:pStyle w:val="Ttulo2"/>
       </w:pPr>
-      <w:bookmarkStart w:id="25" w:name="_Toc464313496"/>
+      <w:bookmarkStart w:id="26" w:name="_Toc464313496"/>
       <w:r>
         <w:t>2.</w:t>
       </w:r>
@@ -10934,7 +11247,7 @@
       <w:r>
         <w:t>QL</w:t>
       </w:r>
-      <w:bookmarkEnd w:id="25"/>
+      <w:bookmarkEnd w:id="26"/>
       <w:proofErr w:type="gramEnd"/>
     </w:p>
     <w:p/>
@@ -10945,7 +11258,6 @@
       </w:pPr>
       <w:proofErr w:type="spellStart"/>
       <w:r>
-        <w:lastRenderedPageBreak/>
         <w:t>Ramakrishnan</w:t>
       </w:r>
       <w:proofErr w:type="spellEnd"/>
@@ -10999,7 +11311,7 @@
         </w:rPr>
         <w:t xml:space="preserve"> e </w:t>
       </w:r>
-      <w:bookmarkStart w:id="26" w:name="__DdeLink__7547_502524768"/>
+      <w:bookmarkStart w:id="27" w:name="__DdeLink__7547_502524768"/>
       <w:proofErr w:type="spellStart"/>
       <w:r>
         <w:rPr>
@@ -11008,7 +11320,7 @@
         </w:rPr>
         <w:t>Gehrke</w:t>
       </w:r>
-      <w:bookmarkEnd w:id="26"/>
+      <w:bookmarkEnd w:id="27"/>
       <w:proofErr w:type="spellEnd"/>
       <w:r>
         <w:rPr>
@@ -11049,6 +11361,7 @@
           <w:sz w:val="20"/>
           <w:szCs w:val="20"/>
         </w:rPr>
+        <w:lastRenderedPageBreak/>
         <w:t>“</w:t>
       </w:r>
       <w:proofErr w:type="gramStart"/>
@@ -11304,7 +11617,7 @@
       <w:pPr>
         <w:pStyle w:val="Ttulo2"/>
       </w:pPr>
-      <w:bookmarkStart w:id="27" w:name="_Toc464313497"/>
+      <w:bookmarkStart w:id="28" w:name="_Toc464313497"/>
       <w:r>
         <w:t>2.11</w:t>
       </w:r>
@@ -11315,7 +11628,7 @@
       <w:r>
         <w:t>Javascript</w:t>
       </w:r>
-      <w:bookmarkEnd w:id="27"/>
+      <w:bookmarkEnd w:id="28"/>
       <w:proofErr w:type="spellEnd"/>
     </w:p>
     <w:p/>
@@ -11325,7 +11638,6 @@
         <w:jc w:val="both"/>
       </w:pPr>
       <w:r>
-        <w:lastRenderedPageBreak/>
         <w:t xml:space="preserve">Prescott (2016) define que </w:t>
       </w:r>
       <w:proofErr w:type="spellStart"/>
@@ -11376,14 +11688,18 @@
         <w:t xml:space="preserve"> </w:t>
       </w:r>
       <w:r>
-        <w:t>também pode ser usado para controlar o navegador, comunicar-se de forma assíncrona com o servidor, alterar de forma dinâmica um conteúdo de uma página Web”.</w:t>
+        <w:t xml:space="preserve">também pode ser usado para </w:t>
+      </w:r>
+      <w:r>
+        <w:lastRenderedPageBreak/>
+        <w:t>controlar o navegador, comunicar-se de forma assíncrona com o servidor, alterar de forma dinâmica um conteúdo de uma página Web”.</w:t>
       </w:r>
     </w:p>
     <w:p>
       <w:pPr>
         <w:pStyle w:val="Ttulo2"/>
       </w:pPr>
-      <w:bookmarkStart w:id="28" w:name="_Toc464313498"/>
+      <w:bookmarkStart w:id="29" w:name="_Toc464313498"/>
       <w:r>
         <w:t>2.12</w:t>
       </w:r>
@@ -11394,7 +11710,7 @@
       <w:r>
         <w:t>Jquery</w:t>
       </w:r>
-      <w:bookmarkEnd w:id="28"/>
+      <w:bookmarkEnd w:id="29"/>
       <w:proofErr w:type="spellEnd"/>
     </w:p>
     <w:p/>
@@ -11470,7 +11786,7 @@
       <w:pPr>
         <w:pStyle w:val="Ttulo2"/>
       </w:pPr>
-      <w:bookmarkStart w:id="29" w:name="_Toc464313499"/>
+      <w:bookmarkStart w:id="30" w:name="_Toc464313499"/>
       <w:r>
         <w:t>2.13</w:t>
       </w:r>
@@ -11485,7 +11801,7 @@
       <w:r>
         <w:t xml:space="preserve"> 5.1</w:t>
       </w:r>
-      <w:bookmarkEnd w:id="29"/>
+      <w:bookmarkEnd w:id="30"/>
     </w:p>
     <w:p/>
     <w:p>
@@ -11543,7 +11859,10 @@
       </w:r>
       <w:proofErr w:type="spellEnd"/>
       <w:r>
-        <w:t xml:space="preserve"> (2015) também diz que, o </w:t>
+        <w:t xml:space="preserve"> (2015) também diz que, </w:t>
+      </w:r>
+      <w:r>
+        <w:t xml:space="preserve">o </w:t>
       </w:r>
       <w:proofErr w:type="spellStart"/>
       <w:r>
@@ -11551,54 +11870,50 @@
       </w:r>
       <w:proofErr w:type="spellEnd"/>
       <w:r>
-        <w:t xml:space="preserve"> utiliza o </w:t>
+        <w:t xml:space="preserve"> facilita o desenvolvimento devido a sua </w:t>
       </w:r>
       <w:proofErr w:type="spellStart"/>
       <w:r>
         <w:rPr>
           <w:i/>
         </w:rPr>
-        <w:t>Blade</w:t>
+        <w:t>engine</w:t>
       </w:r>
       <w:proofErr w:type="spellEnd"/>
       <w:r>
-        <w:t xml:space="preserve"> excelente </w:t>
+        <w:t xml:space="preserve"> de </w:t>
       </w:r>
       <w:proofErr w:type="spellStart"/>
       <w:r>
-        <w:rPr>
-          <w:i/>
-        </w:rPr>
-        <w:t>engine</w:t>
+        <w:t>template</w:t>
       </w:r>
       <w:proofErr w:type="spellEnd"/>
       <w:r>
-        <w:t xml:space="preserve"> de </w:t>
+        <w:t xml:space="preserve">, o ORM </w:t>
       </w:r>
       <w:proofErr w:type="spellStart"/>
       <w:r>
-        <w:rPr>
-          <w:i/>
-        </w:rPr>
-        <w:t>template</w:t>
+        <w:t>Eloquent</w:t>
       </w:r>
       <w:proofErr w:type="spellEnd"/>
       <w:r>
-        <w:t xml:space="preserve">, para integração com Banco de Dados o </w:t>
-      </w:r>
-      <w:proofErr w:type="spellStart"/>
-      <w:r>
-        <w:t>Eloquent</w:t>
-      </w:r>
-      <w:proofErr w:type="spellEnd"/>
-      <w:r>
-        <w:t xml:space="preserve"> ORM e versão LTS.</w:t>
-      </w:r>
-      <w:proofErr w:type="gramStart"/>
+        <w:t xml:space="preserve"> e sua versão LTS.</w:t>
+      </w:r>
+    </w:p>
+    <w:p>
+      <w:pPr>
+        <w:suppressAutoHyphens w:val="0"/>
+        <w:spacing w:before="0" w:after="0" w:line="240" w:lineRule="auto"/>
+      </w:pPr>
       <w:r>
         <w:br w:type="page"/>
       </w:r>
-      <w:proofErr w:type="gramEnd"/>
+    </w:p>
+    <w:p>
+      <w:pPr>
+        <w:suppressAutoHyphens w:val="0"/>
+        <w:spacing w:before="0" w:after="0" w:line="240" w:lineRule="auto"/>
+      </w:pPr>
     </w:p>
     <w:p>
       <w:pPr>
@@ -11610,14 +11925,13 @@
         <w:spacing w:before="0" w:after="240"/>
         <w:contextualSpacing/>
       </w:pPr>
-      <w:bookmarkStart w:id="30" w:name="_Toc422897579"/>
-      <w:bookmarkStart w:id="31" w:name="_Toc464313500"/>
-      <w:bookmarkEnd w:id="30"/>
-      <w:r>
-        <w:lastRenderedPageBreak/>
+      <w:bookmarkStart w:id="31" w:name="_Toc422897579"/>
+      <w:bookmarkStart w:id="32" w:name="_Toc464313500"/>
+      <w:bookmarkEnd w:id="31"/>
+      <w:r>
         <w:t>TRABALHO DESENVOLVIDO</w:t>
       </w:r>
-      <w:bookmarkEnd w:id="31"/>
+      <w:bookmarkEnd w:id="32"/>
     </w:p>
     <w:p>
       <w:pPr>
@@ -12145,13 +12459,13 @@
         <w:contextualSpacing/>
         <w:jc w:val="both"/>
       </w:pPr>
-      <w:bookmarkStart w:id="32" w:name="_Toc422897580"/>
-      <w:bookmarkStart w:id="33" w:name="_Toc464313501"/>
-      <w:bookmarkEnd w:id="32"/>
+      <w:bookmarkStart w:id="33" w:name="_Toc422897580"/>
+      <w:bookmarkStart w:id="34" w:name="_Toc464313501"/>
+      <w:bookmarkEnd w:id="33"/>
       <w:r>
         <w:t>Escopo do produto</w:t>
       </w:r>
-      <w:bookmarkEnd w:id="33"/>
+      <w:bookmarkEnd w:id="34"/>
     </w:p>
     <w:p>
       <w:pPr>
@@ -12499,14 +12813,14 @@
         <w:spacing w:before="0" w:after="240"/>
         <w:contextualSpacing/>
       </w:pPr>
-      <w:bookmarkStart w:id="34" w:name="_Toc422897581"/>
-      <w:bookmarkStart w:id="35" w:name="_Toc464313502"/>
-      <w:bookmarkEnd w:id="34"/>
+      <w:bookmarkStart w:id="35" w:name="_Toc422897581"/>
+      <w:bookmarkStart w:id="36" w:name="_Toc464313502"/>
+      <w:bookmarkEnd w:id="35"/>
       <w:r>
         <w:lastRenderedPageBreak/>
         <w:t>Nome do produto e seus principais componentes</w:t>
       </w:r>
-      <w:bookmarkEnd w:id="35"/>
+      <w:bookmarkEnd w:id="36"/>
     </w:p>
     <w:p>
       <w:pPr>
@@ -12612,8 +12926,8 @@
         <w:spacing w:before="0" w:after="240"/>
         <w:contextualSpacing/>
       </w:pPr>
-      <w:bookmarkStart w:id="36" w:name="_Toc422897582"/>
-      <w:bookmarkEnd w:id="36"/>
+      <w:bookmarkStart w:id="37" w:name="_Toc422897582"/>
+      <w:bookmarkEnd w:id="37"/>
       <w:r>
         <w:t>Missão do produto</w:t>
       </w:r>
@@ -12683,8 +12997,8 @@
         <w:spacing w:before="0" w:after="240"/>
         <w:contextualSpacing/>
       </w:pPr>
-      <w:bookmarkStart w:id="37" w:name="_Toc422897583"/>
-      <w:bookmarkEnd w:id="37"/>
+      <w:bookmarkStart w:id="38" w:name="_Toc422897583"/>
+      <w:bookmarkEnd w:id="38"/>
       <w:r>
         <w:t>Limites do produto</w:t>
       </w:r>
@@ -12789,8 +13103,8 @@
         <w:spacing w:before="0" w:after="240"/>
         <w:contextualSpacing/>
       </w:pPr>
-      <w:bookmarkStart w:id="38" w:name="_Toc422897584"/>
-      <w:bookmarkEnd w:id="38"/>
+      <w:bookmarkStart w:id="39" w:name="_Toc422897584"/>
+      <w:bookmarkEnd w:id="39"/>
       <w:r>
         <w:lastRenderedPageBreak/>
         <w:t>Benefícios do produto</w:t>
@@ -12834,8 +13148,8 @@
         <w:keepNext/>
         <w:jc w:val="center"/>
       </w:pPr>
-      <w:bookmarkStart w:id="39" w:name="_Toc422897441"/>
-      <w:bookmarkStart w:id="40" w:name="_Ref420962652"/>
+      <w:bookmarkStart w:id="40" w:name="_Toc422897441"/>
+      <w:bookmarkStart w:id="41" w:name="_Ref420962652"/>
       <w:r>
         <w:rPr>
           <w:color w:val="00000A"/>
@@ -12860,10 +13174,10 @@
         </w:rPr>
         <w:t xml:space="preserve"> </w:t>
       </w:r>
-      <w:bookmarkStart w:id="41" w:name="_Ref420962646"/>
-      <w:bookmarkEnd w:id="39"/>
+      <w:bookmarkStart w:id="42" w:name="_Ref420962646"/>
       <w:bookmarkEnd w:id="40"/>
       <w:bookmarkEnd w:id="41"/>
+      <w:bookmarkEnd w:id="42"/>
       <w:r>
         <w:rPr>
           <w:color w:val="00000A"/>
@@ -13064,12 +13378,18 @@
               <w:right w:val="single" w:sz="12" w:space="0" w:color="00000A"/>
             </w:tcBorders>
             <w:shd w:val="clear" w:color="auto" w:fill="FFFFFF"/>
+            <w:vAlign w:val="center"/>
           </w:tcPr>
           <w:p>
             <w:pPr>
               <w:spacing w:before="0" w:after="0"/>
               <w:jc w:val="center"/>
             </w:pPr>
+            <w:proofErr w:type="gramStart"/>
+            <w:r>
+              <w:t>2</w:t>
+            </w:r>
+            <w:proofErr w:type="gramEnd"/>
           </w:p>
         </w:tc>
         <w:tc>
@@ -13085,12 +13405,16 @@
             <w:tcMar>
               <w:left w:w="33" w:type="dxa"/>
             </w:tcMar>
+            <w:vAlign w:val="center"/>
           </w:tcPr>
           <w:p>
             <w:pPr>
               <w:spacing w:before="0" w:after="0"/>
               <w:jc w:val="both"/>
             </w:pPr>
+            <w:r>
+              <w:t>Transparência ao demonstrar dados para corretores</w:t>
+            </w:r>
           </w:p>
         </w:tc>
         <w:tc>
@@ -13106,12 +13430,16 @@
             <w:tcMar>
               <w:left w:w="33" w:type="dxa"/>
             </w:tcMar>
+            <w:vAlign w:val="center"/>
           </w:tcPr>
           <w:p>
             <w:pPr>
               <w:spacing w:before="0" w:after="0"/>
-              <w:jc w:val="both"/>
+              <w:jc w:val="center"/>
             </w:pPr>
+            <w:r>
+              <w:t>Essencial</w:t>
+            </w:r>
           </w:p>
         </w:tc>
       </w:tr>
@@ -13137,7 +13465,7 @@
             </w:pPr>
             <w:proofErr w:type="gramStart"/>
             <w:r>
-              <w:t>2</w:t>
+              <w:t>3</w:t>
             </w:r>
             <w:proofErr w:type="gramEnd"/>
           </w:p>
@@ -13163,7 +13491,13 @@
               <w:jc w:val="both"/>
             </w:pPr>
             <w:r>
-              <w:t>Boa usabilidade.</w:t>
+              <w:rPr>
+                <w:i/>
+              </w:rPr>
+              <w:t>Log</w:t>
+            </w:r>
+            <w:r>
+              <w:t xml:space="preserve"> de uso da aplicação.</w:t>
             </w:r>
           </w:p>
         </w:tc>
@@ -13190,70 +13524,6 @@
             <w:r>
               <w:t>Desejável</w:t>
             </w:r>
-          </w:p>
-        </w:tc>
-      </w:tr>
-      <w:tr>
-        <w:trPr>
-          <w:jc w:val="center"/>
-        </w:trPr>
-        <w:tc>
-          <w:tcPr>
-            <w:tcW w:w="2295" w:type="dxa"/>
-            <w:tcBorders>
-              <w:top w:val="single" w:sz="12" w:space="0" w:color="00000A"/>
-              <w:bottom w:val="single" w:sz="12" w:space="0" w:color="00000A"/>
-              <w:right w:val="single" w:sz="12" w:space="0" w:color="00000A"/>
-            </w:tcBorders>
-            <w:shd w:val="clear" w:color="auto" w:fill="FFFFFF"/>
-          </w:tcPr>
-          <w:p>
-            <w:pPr>
-              <w:spacing w:before="0" w:after="0"/>
-              <w:jc w:val="center"/>
-            </w:pPr>
-          </w:p>
-        </w:tc>
-        <w:tc>
-          <w:tcPr>
-            <w:tcW w:w="4605" w:type="dxa"/>
-            <w:tcBorders>
-              <w:top w:val="single" w:sz="12" w:space="0" w:color="00000A"/>
-              <w:left w:val="single" w:sz="12" w:space="0" w:color="00000A"/>
-              <w:bottom w:val="single" w:sz="12" w:space="0" w:color="00000A"/>
-              <w:right w:val="single" w:sz="12" w:space="0" w:color="00000A"/>
-            </w:tcBorders>
-            <w:shd w:val="clear" w:color="auto" w:fill="FFFFFF"/>
-            <w:tcMar>
-              <w:left w:w="33" w:type="dxa"/>
-            </w:tcMar>
-          </w:tcPr>
-          <w:p>
-            <w:pPr>
-              <w:spacing w:before="0" w:after="0"/>
-              <w:jc w:val="both"/>
-            </w:pPr>
-          </w:p>
-        </w:tc>
-        <w:tc>
-          <w:tcPr>
-            <w:tcW w:w="2310" w:type="dxa"/>
-            <w:tcBorders>
-              <w:top w:val="single" w:sz="12" w:space="0" w:color="00000A"/>
-              <w:left w:val="single" w:sz="12" w:space="0" w:color="00000A"/>
-              <w:bottom w:val="single" w:sz="12" w:space="0" w:color="00000A"/>
-              <w:right w:val="single" w:sz="12" w:space="0" w:color="00000A"/>
-            </w:tcBorders>
-            <w:shd w:val="clear" w:color="auto" w:fill="FFFFFF"/>
-            <w:tcMar>
-              <w:left w:w="33" w:type="dxa"/>
-            </w:tcMar>
-          </w:tcPr>
-          <w:p>
-            <w:pPr>
-              <w:spacing w:before="0" w:after="0"/>
-              <w:jc w:val="both"/>
-            </w:pPr>
           </w:p>
         </w:tc>
       </w:tr>
@@ -13279,7 +13549,7 @@
             </w:pPr>
             <w:proofErr w:type="gramStart"/>
             <w:r>
-              <w:t>3</w:t>
+              <w:t>4</w:t>
             </w:r>
             <w:proofErr w:type="gramEnd"/>
           </w:p>
@@ -13305,13 +13575,7 @@
               <w:jc w:val="both"/>
             </w:pPr>
             <w:r>
-              <w:rPr>
-                <w:i/>
-              </w:rPr>
-              <w:t>Log</w:t>
-            </w:r>
-            <w:r>
-              <w:t xml:space="preserve"> de uso da aplicação.</w:t>
+              <w:t>Boa usabilidade.</w:t>
             </w:r>
           </w:p>
         </w:tc>
@@ -13341,212 +13605,6 @@
           </w:p>
         </w:tc>
       </w:tr>
-      <w:tr>
-        <w:trPr>
-          <w:jc w:val="center"/>
-        </w:trPr>
-        <w:tc>
-          <w:tcPr>
-            <w:tcW w:w="2295" w:type="dxa"/>
-            <w:tcBorders>
-              <w:top w:val="single" w:sz="12" w:space="0" w:color="00000A"/>
-              <w:bottom w:val="single" w:sz="12" w:space="0" w:color="00000A"/>
-              <w:right w:val="single" w:sz="12" w:space="0" w:color="00000A"/>
-            </w:tcBorders>
-            <w:shd w:val="clear" w:color="auto" w:fill="FFFFFF"/>
-          </w:tcPr>
-          <w:p>
-            <w:pPr>
-              <w:spacing w:before="0" w:after="0"/>
-              <w:jc w:val="center"/>
-            </w:pPr>
-          </w:p>
-        </w:tc>
-        <w:tc>
-          <w:tcPr>
-            <w:tcW w:w="4605" w:type="dxa"/>
-            <w:tcBorders>
-              <w:top w:val="single" w:sz="12" w:space="0" w:color="00000A"/>
-              <w:left w:val="single" w:sz="12" w:space="0" w:color="00000A"/>
-              <w:bottom w:val="single" w:sz="12" w:space="0" w:color="00000A"/>
-              <w:right w:val="single" w:sz="12" w:space="0" w:color="00000A"/>
-            </w:tcBorders>
-            <w:shd w:val="clear" w:color="auto" w:fill="FFFFFF"/>
-            <w:tcMar>
-              <w:left w:w="33" w:type="dxa"/>
-            </w:tcMar>
-          </w:tcPr>
-          <w:p>
-            <w:pPr>
-              <w:spacing w:before="0" w:after="0"/>
-              <w:jc w:val="both"/>
-            </w:pPr>
-          </w:p>
-        </w:tc>
-        <w:tc>
-          <w:tcPr>
-            <w:tcW w:w="2310" w:type="dxa"/>
-            <w:tcBorders>
-              <w:top w:val="single" w:sz="12" w:space="0" w:color="00000A"/>
-              <w:left w:val="single" w:sz="12" w:space="0" w:color="00000A"/>
-              <w:bottom w:val="single" w:sz="12" w:space="0" w:color="00000A"/>
-              <w:right w:val="single" w:sz="12" w:space="0" w:color="00000A"/>
-            </w:tcBorders>
-            <w:shd w:val="clear" w:color="auto" w:fill="FFFFFF"/>
-            <w:tcMar>
-              <w:left w:w="33" w:type="dxa"/>
-            </w:tcMar>
-          </w:tcPr>
-          <w:p>
-            <w:pPr>
-              <w:spacing w:before="0" w:after="0"/>
-              <w:jc w:val="both"/>
-            </w:pPr>
-          </w:p>
-        </w:tc>
-      </w:tr>
-      <w:tr>
-        <w:trPr>
-          <w:jc w:val="center"/>
-        </w:trPr>
-        <w:tc>
-          <w:tcPr>
-            <w:tcW w:w="2295" w:type="dxa"/>
-            <w:tcBorders>
-              <w:top w:val="single" w:sz="12" w:space="0" w:color="00000A"/>
-              <w:bottom w:val="single" w:sz="12" w:space="0" w:color="00000A"/>
-              <w:right w:val="single" w:sz="12" w:space="0" w:color="00000A"/>
-            </w:tcBorders>
-            <w:shd w:val="clear" w:color="auto" w:fill="FFFFFF"/>
-            <w:vAlign w:val="center"/>
-          </w:tcPr>
-          <w:p>
-            <w:pPr>
-              <w:spacing w:before="0" w:after="0"/>
-              <w:jc w:val="center"/>
-            </w:pPr>
-            <w:proofErr w:type="gramStart"/>
-            <w:r>
-              <w:t>4</w:t>
-            </w:r>
-            <w:proofErr w:type="gramEnd"/>
-          </w:p>
-        </w:tc>
-        <w:tc>
-          <w:tcPr>
-            <w:tcW w:w="4605" w:type="dxa"/>
-            <w:tcBorders>
-              <w:top w:val="single" w:sz="12" w:space="0" w:color="00000A"/>
-              <w:left w:val="single" w:sz="12" w:space="0" w:color="00000A"/>
-              <w:bottom w:val="single" w:sz="12" w:space="0" w:color="00000A"/>
-              <w:right w:val="single" w:sz="12" w:space="0" w:color="00000A"/>
-            </w:tcBorders>
-            <w:shd w:val="clear" w:color="auto" w:fill="FFFFFF"/>
-            <w:tcMar>
-              <w:left w:w="33" w:type="dxa"/>
-            </w:tcMar>
-            <w:vAlign w:val="center"/>
-          </w:tcPr>
-          <w:p>
-            <w:pPr>
-              <w:spacing w:before="0" w:after="0"/>
-              <w:jc w:val="both"/>
-            </w:pPr>
-            <w:r>
-              <w:t>Transparência ao demonstrar dados para corretores</w:t>
-            </w:r>
-          </w:p>
-        </w:tc>
-        <w:tc>
-          <w:tcPr>
-            <w:tcW w:w="2310" w:type="dxa"/>
-            <w:tcBorders>
-              <w:top w:val="single" w:sz="12" w:space="0" w:color="00000A"/>
-              <w:left w:val="single" w:sz="12" w:space="0" w:color="00000A"/>
-              <w:bottom w:val="single" w:sz="12" w:space="0" w:color="00000A"/>
-              <w:right w:val="single" w:sz="12" w:space="0" w:color="00000A"/>
-            </w:tcBorders>
-            <w:shd w:val="clear" w:color="auto" w:fill="FFFFFF"/>
-            <w:tcMar>
-              <w:left w:w="33" w:type="dxa"/>
-            </w:tcMar>
-            <w:vAlign w:val="center"/>
-          </w:tcPr>
-          <w:p>
-            <w:pPr>
-              <w:spacing w:before="0" w:after="0"/>
-              <w:jc w:val="center"/>
-            </w:pPr>
-            <w:r>
-              <w:t>Essencial</w:t>
-            </w:r>
-          </w:p>
-        </w:tc>
-      </w:tr>
-      <w:tr>
-        <w:trPr>
-          <w:jc w:val="center"/>
-        </w:trPr>
-        <w:tc>
-          <w:tcPr>
-            <w:tcW w:w="2295" w:type="dxa"/>
-            <w:tcBorders>
-              <w:top w:val="single" w:sz="18" w:space="0" w:color="00000A"/>
-              <w:bottom w:val="single" w:sz="18" w:space="0" w:color="00000A"/>
-              <w:right w:val="single" w:sz="12" w:space="0" w:color="00000A"/>
-            </w:tcBorders>
-            <w:shd w:val="clear" w:color="auto" w:fill="FFFFFF"/>
-          </w:tcPr>
-          <w:p>
-            <w:pPr>
-              <w:spacing w:before="0" w:after="0"/>
-              <w:jc w:val="center"/>
-            </w:pPr>
-          </w:p>
-        </w:tc>
-        <w:tc>
-          <w:tcPr>
-            <w:tcW w:w="4605" w:type="dxa"/>
-            <w:tcBorders>
-              <w:top w:val="single" w:sz="18" w:space="0" w:color="00000A"/>
-              <w:left w:val="single" w:sz="12" w:space="0" w:color="00000A"/>
-              <w:bottom w:val="single" w:sz="18" w:space="0" w:color="00000A"/>
-              <w:right w:val="single" w:sz="12" w:space="0" w:color="00000A"/>
-            </w:tcBorders>
-            <w:shd w:val="clear" w:color="auto" w:fill="FFFFFF"/>
-            <w:tcMar>
-              <w:left w:w="33" w:type="dxa"/>
-            </w:tcMar>
-          </w:tcPr>
-          <w:p>
-            <w:pPr>
-              <w:spacing w:before="0" w:after="0"/>
-              <w:jc w:val="both"/>
-            </w:pPr>
-          </w:p>
-        </w:tc>
-        <w:tc>
-          <w:tcPr>
-            <w:tcW w:w="2310" w:type="dxa"/>
-            <w:tcBorders>
-              <w:top w:val="single" w:sz="18" w:space="0" w:color="00000A"/>
-              <w:left w:val="single" w:sz="12" w:space="0" w:color="00000A"/>
-              <w:bottom w:val="single" w:sz="18" w:space="0" w:color="00000A"/>
-              <w:right w:val="single" w:sz="12" w:space="0" w:color="00000A"/>
-            </w:tcBorders>
-            <w:shd w:val="clear" w:color="auto" w:fill="FFFFFF"/>
-            <w:tcMar>
-              <w:left w:w="33" w:type="dxa"/>
-            </w:tcMar>
-          </w:tcPr>
-          <w:p>
-            <w:pPr>
-              <w:spacing w:before="0" w:after="0"/>
-              <w:jc w:val="both"/>
-            </w:pPr>
-          </w:p>
-        </w:tc>
-      </w:tr>
     </w:tbl>
     <w:p>
       <w:pPr>
@@ -13582,18 +13640,30 @@
         <w:contextualSpacing/>
         <w:jc w:val="both"/>
       </w:pPr>
-      <w:bookmarkStart w:id="42" w:name="_Toc464313503"/>
+      <w:bookmarkStart w:id="43" w:name="_Toc464313503"/>
       <w:r>
         <w:t>Concepção e Planejamento</w:t>
       </w:r>
-      <w:bookmarkEnd w:id="42"/>
+      <w:bookmarkEnd w:id="43"/>
     </w:p>
     <w:p>
       <w:pPr>
         <w:spacing w:before="0" w:after="0"/>
+        <w:ind w:firstLine="1134"/>
         <w:contextualSpacing/>
         <w:jc w:val="both"/>
       </w:pPr>
+      <w:r>
+        <w:t xml:space="preserve">A concepção e planejamento do trabalho </w:t>
+      </w:r>
+      <w:proofErr w:type="gramStart"/>
+      <w:r>
+        <w:t>é dividido</w:t>
+      </w:r>
+      <w:proofErr w:type="gramEnd"/>
+      <w:r>
+        <w:t xml:space="preserve"> em duas partes, que são: o Modelo Abrangente e a Construção. Nos próximos passos teremos o desenvolvimento da metodologia.</w:t>
+      </w:r>
     </w:p>
     <w:p>
       <w:pPr>
@@ -13606,13 +13676,13 @@
         <w:contextualSpacing/>
         <w:jc w:val="both"/>
       </w:pPr>
-      <w:bookmarkStart w:id="43" w:name="_Toc422897585"/>
-      <w:bookmarkStart w:id="44" w:name="_Toc464313504"/>
-      <w:bookmarkEnd w:id="43"/>
+      <w:bookmarkStart w:id="44" w:name="_Toc422897585"/>
+      <w:bookmarkStart w:id="45" w:name="_Toc464313504"/>
+      <w:bookmarkEnd w:id="44"/>
       <w:r>
         <w:t>Modelo Abrangente</w:t>
       </w:r>
-      <w:bookmarkEnd w:id="44"/>
+      <w:bookmarkEnd w:id="45"/>
     </w:p>
     <w:p>
       <w:pPr>
@@ -13690,11 +13760,7 @@
         <w:contextualSpacing/>
       </w:pPr>
       <w:r>
-        <w:t xml:space="preserve">Já na FIG. 2 temos o Diagrama de Classes que nos auxilia em várias perspectivas de visualização do sistema. Para o cliente ele torna claro o conceito de cada entidade do </w:t>
-      </w:r>
-      <w:r>
-        <w:lastRenderedPageBreak/>
-        <w:t xml:space="preserve">sistema e para a </w:t>
+        <w:t xml:space="preserve">Já na FIG. 2 temos o Diagrama de Classes que nos auxilia em várias perspectivas de visualização do sistema. Para o cliente ele torna claro o conceito de cada entidade do sistema e para a </w:t>
       </w:r>
       <w:proofErr w:type="gramStart"/>
       <w:r>
@@ -13722,8 +13788,8 @@
         <w:keepNext/>
         <w:jc w:val="center"/>
       </w:pPr>
-      <w:bookmarkStart w:id="45" w:name="_Toc422897415"/>
-      <w:bookmarkStart w:id="46" w:name="_Ref420961935"/>
+      <w:bookmarkStart w:id="46" w:name="_Toc422897415"/>
+      <w:bookmarkStart w:id="47" w:name="_Ref420961935"/>
       <w:r>
         <w:rPr>
           <w:color w:val="00000A"/>
@@ -13732,8 +13798,8 @@
         </w:rPr>
         <w:t xml:space="preserve">Figura </w:t>
       </w:r>
-      <w:bookmarkEnd w:id="45"/>
       <w:bookmarkEnd w:id="46"/>
+      <w:bookmarkEnd w:id="47"/>
       <w:r>
         <w:rPr>
           <w:color w:val="00000A"/>
@@ -13908,6 +13974,7 @@
       </w:pPr>
     </w:p>
     <w:p/>
+    <w:p/>
     <w:p>
       <w:pPr>
         <w:pStyle w:val="Legenda"/>
@@ -14002,8 +14069,8 @@
         </w:rPr>
         <w:t>PRÓPRIA, 2016</w:t>
       </w:r>
-      <w:bookmarkStart w:id="47" w:name="_Toc422897586"/>
-      <w:bookmarkEnd w:id="47"/>
+      <w:bookmarkStart w:id="48" w:name="_Toc422897586"/>
+      <w:bookmarkEnd w:id="48"/>
       <w:r>
         <w:rPr>
           <w:sz w:val="20"/>
@@ -14023,11 +14090,11 @@
         <w:contextualSpacing/>
         <w:jc w:val="both"/>
       </w:pPr>
-      <w:bookmarkStart w:id="48" w:name="_Toc464313505"/>
+      <w:bookmarkStart w:id="49" w:name="_Toc464313505"/>
       <w:r>
         <w:t>Construir a Lista de Funcionalidades</w:t>
       </w:r>
-      <w:bookmarkEnd w:id="48"/>
+      <w:bookmarkEnd w:id="49"/>
     </w:p>
     <w:p/>
     <w:p>
@@ -14051,11 +14118,11 @@
         <w:contextualSpacing/>
         <w:jc w:val="both"/>
       </w:pPr>
-      <w:bookmarkStart w:id="49" w:name="_Toc464313506"/>
+      <w:bookmarkStart w:id="50" w:name="_Toc464313506"/>
       <w:r>
         <w:t>Lista de Áreas de Negócio</w:t>
       </w:r>
-      <w:bookmarkEnd w:id="49"/>
+      <w:bookmarkEnd w:id="50"/>
     </w:p>
     <w:p/>
     <w:p>
@@ -14138,11 +14205,11 @@
         <w:contextualSpacing/>
         <w:jc w:val="both"/>
       </w:pPr>
-      <w:bookmarkStart w:id="50" w:name="_Toc464313507"/>
+      <w:bookmarkStart w:id="51" w:name="_Toc464313507"/>
       <w:r>
         <w:t>Lista de Áreas de Negócio</w:t>
       </w:r>
-      <w:bookmarkEnd w:id="50"/>
+      <w:bookmarkEnd w:id="51"/>
     </w:p>
     <w:p/>
     <w:p>
@@ -14187,7 +14254,7 @@
         </w:trPr>
         <w:tc>
           <w:tcPr>
-            <w:tcW w:w="9210" w:type="dxa"/>
+            <w:tcW w:w="9211" w:type="dxa"/>
             <w:gridSpan w:val="2"/>
             <w:tcBorders>
               <w:top w:val="single" w:sz="2" w:space="0" w:color="00000A"/>
@@ -14254,7 +14321,7 @@
         </w:tc>
         <w:tc>
           <w:tcPr>
-            <w:tcW w:w="4605" w:type="dxa"/>
+            <w:tcW w:w="4606" w:type="dxa"/>
             <w:tcBorders>
               <w:top w:val="single" w:sz="2" w:space="0" w:color="00000A"/>
               <w:left w:val="single" w:sz="2" w:space="0" w:color="00000A"/>
@@ -14472,6 +14539,80 @@
             </w:pPr>
             <w:r>
               <w:t>Exclusão de Lote</w:t>
+            </w:r>
+          </w:p>
+        </w:tc>
+      </w:tr>
+      <w:tr>
+        <w:tc>
+          <w:tcPr>
+            <w:tcW w:w="4605" w:type="dxa"/>
+            <w:tcBorders>
+              <w:top w:val="single" w:sz="2" w:space="0" w:color="00000A"/>
+              <w:left w:val="single" w:sz="2" w:space="0" w:color="00000A"/>
+              <w:bottom w:val="single" w:sz="2" w:space="0" w:color="00000A"/>
+              <w:right w:val="single" w:sz="2" w:space="0" w:color="00000A"/>
+            </w:tcBorders>
+            <w:shd w:val="clear" w:color="auto" w:fill="auto"/>
+            <w:tcMar>
+              <w:left w:w="101" w:type="dxa"/>
+            </w:tcMar>
+          </w:tcPr>
+          <w:p>
+            <w:pPr>
+              <w:pStyle w:val="PargrafodaLista"/>
+              <w:spacing w:line="240" w:lineRule="auto"/>
+            </w:pPr>
+          </w:p>
+        </w:tc>
+        <w:tc>
+          <w:tcPr>
+            <w:tcW w:w="4606" w:type="dxa"/>
+            <w:tcBorders>
+              <w:top w:val="single" w:sz="2" w:space="0" w:color="00000A"/>
+              <w:left w:val="single" w:sz="2" w:space="0" w:color="00000A"/>
+              <w:bottom w:val="single" w:sz="2" w:space="0" w:color="00000A"/>
+              <w:right w:val="single" w:sz="2" w:space="0" w:color="00000A"/>
+            </w:tcBorders>
+            <w:shd w:val="clear" w:color="auto" w:fill="auto"/>
+            <w:tcMar>
+              <w:left w:w="101" w:type="dxa"/>
+            </w:tcMar>
+          </w:tcPr>
+          <w:p>
+            <w:pPr>
+              <w:spacing w:line="240" w:lineRule="auto"/>
+            </w:pPr>
+          </w:p>
+        </w:tc>
+      </w:tr>
+      <w:tr>
+        <w:tc>
+          <w:tcPr>
+            <w:tcW w:w="9211" w:type="dxa"/>
+            <w:gridSpan w:val="2"/>
+            <w:tcBorders>
+              <w:top w:val="single" w:sz="2" w:space="0" w:color="00000A"/>
+              <w:left w:val="single" w:sz="2" w:space="0" w:color="00000A"/>
+              <w:bottom w:val="single" w:sz="2" w:space="0" w:color="00000A"/>
+              <w:right w:val="single" w:sz="2" w:space="0" w:color="00000A"/>
+            </w:tcBorders>
+            <w:shd w:val="clear" w:color="auto" w:fill="auto"/>
+            <w:tcMar>
+              <w:left w:w="101" w:type="dxa"/>
+            </w:tcMar>
+          </w:tcPr>
+          <w:p>
+            <w:pPr>
+              <w:spacing w:line="240" w:lineRule="auto"/>
+              <w:jc w:val="center"/>
+            </w:pPr>
+            <w:r>
+              <w:rPr>
+                <w:b/>
+              </w:rPr>
+              <w:lastRenderedPageBreak/>
+              <w:t>Quadro 2 - Atividades por área de negócio</w:t>
             </w:r>
           </w:p>
         </w:tc>
@@ -14507,7 +14648,7 @@
         </w:tc>
         <w:tc>
           <w:tcPr>
-            <w:tcW w:w="4605" w:type="dxa"/>
+            <w:tcW w:w="4606" w:type="dxa"/>
             <w:tcBorders>
               <w:top w:val="single" w:sz="2" w:space="0" w:color="00000A"/>
               <w:left w:val="single" w:sz="2" w:space="0" w:color="00000A"/>
@@ -14538,7 +14679,6 @@
             </w:pPr>
             <w:proofErr w:type="gramStart"/>
             <w:r>
-              <w:lastRenderedPageBreak/>
               <w:t>2.2)</w:t>
             </w:r>
             <w:proofErr w:type="gramEnd"/>
@@ -14599,14 +14739,13 @@
               <w:spacing w:line="240" w:lineRule="auto"/>
             </w:pPr>
             <w:r>
-              <w:lastRenderedPageBreak/>
               <w:t>Relatórios</w:t>
             </w:r>
           </w:p>
         </w:tc>
         <w:tc>
           <w:tcPr>
-            <w:tcW w:w="4605" w:type="dxa"/>
+            <w:tcW w:w="4606" w:type="dxa"/>
             <w:tcBorders>
               <w:top w:val="single" w:sz="2" w:space="0" w:color="00000A"/>
               <w:left w:val="single" w:sz="2" w:space="0" w:color="00000A"/>
@@ -14704,11 +14843,11 @@
         <w:contextualSpacing/>
         <w:jc w:val="both"/>
       </w:pPr>
-      <w:bookmarkStart w:id="51" w:name="_Toc464313508"/>
+      <w:bookmarkStart w:id="52" w:name="_Toc464313508"/>
       <w:r>
         <w:t>Planejar por Funcionalidade</w:t>
       </w:r>
-      <w:bookmarkEnd w:id="51"/>
+      <w:bookmarkEnd w:id="52"/>
     </w:p>
     <w:p>
       <w:pPr>
@@ -14748,7 +14887,27 @@
         <w:rPr>
           <w:color w:val="000000"/>
         </w:rPr>
-        <w:t xml:space="preserve"> das atividades e o tempo utilizado para as iterações. As atividades são priorizadas de acordo com a dependência entre elas, bem como o prazo do desenvolvimento.</w:t>
+        <w:t xml:space="preserve"> das atividades e o tempo utilizado para as iterações. As atividades</w:t>
+      </w:r>
+      <w:r>
+        <w:rPr>
+          <w:color w:val="000000"/>
+        </w:rPr>
+        <w:t xml:space="preserve"> do quadro </w:t>
+      </w:r>
+      <w:proofErr w:type="gramStart"/>
+      <w:r>
+        <w:rPr>
+          <w:color w:val="000000"/>
+        </w:rPr>
+        <w:t>3</w:t>
+      </w:r>
+      <w:proofErr w:type="gramEnd"/>
+      <w:r>
+        <w:rPr>
+          <w:color w:val="000000"/>
+        </w:rPr>
+        <w:t xml:space="preserve"> são priorizadas de acordo com a dependência entre elas, bem como o prazo do desenvolvimento.</w:t>
       </w:r>
     </w:p>
     <w:p>
@@ -14970,6 +15129,7 @@
               </w:numPr>
             </w:pPr>
             <w:r>
+              <w:lastRenderedPageBreak/>
               <w:t>Cadastro de Corretor</w:t>
             </w:r>
           </w:p>
@@ -15006,7 +15166,6 @@
               </w:numPr>
             </w:pPr>
             <w:r>
-              <w:lastRenderedPageBreak/>
               <w:t>Alterar porcentagem do corretor</w:t>
             </w:r>
           </w:p>
@@ -15054,7 +15213,6 @@
               <w:rPr>
                 <w:b/>
               </w:rPr>
-              <w:lastRenderedPageBreak/>
               <w:t>Início: 23/04/2016 Fim: 07/05/2016</w:t>
             </w:r>
           </w:p>
@@ -15377,6 +15535,7 @@
         <w:rPr>
           <w:sz w:val="20"/>
         </w:rPr>
+        <w:lastRenderedPageBreak/>
         <w:t xml:space="preserve">Fonte: </w:t>
       </w:r>
       <w:r>
@@ -15406,12 +15565,11 @@
         <w:contextualSpacing/>
         <w:jc w:val="both"/>
       </w:pPr>
-      <w:bookmarkStart w:id="52" w:name="_Toc464313509"/>
-      <w:r>
-        <w:lastRenderedPageBreak/>
+      <w:bookmarkStart w:id="53" w:name="_Toc464313509"/>
+      <w:r>
         <w:t>Construção</w:t>
       </w:r>
-      <w:bookmarkEnd w:id="52"/>
+      <w:bookmarkEnd w:id="53"/>
     </w:p>
     <w:p>
       <w:pPr>
@@ -15427,16 +15585,13 @@
       </w:r>
       <w:proofErr w:type="gramEnd"/>
       <w:r>
-        <w:t xml:space="preserve"> de uma iteração é o DFD (Detalhar por Funcionalidade) que consiste em gerar o diagrama de sequência e mostrar o modelo abrangente específico da funcionalidade. O segundo passo é o CPF (Construir por funcionalidade), onde é escrito o código, feito o </w:t>
-      </w:r>
-      <w:r>
-        <w:rPr>
-          <w:i/>
-        </w:rPr>
-        <w:t>build</w:t>
-      </w:r>
-      <w:r>
-        <w:t xml:space="preserve"> e gerada a funcionalidade pronta. Esse ciclo é repetido até o fim do desenvolvimento do sistema.</w:t>
+        <w:t xml:space="preserve"> de uma iteração é o DFD (Detalhar por Funcionalidade) que consiste em gerar o diagrama de sequência e mostrar o modelo abrangente específico da funcionalidade. O segundo passo é o CPF (Construir por funcionalidade), o</w:t>
+      </w:r>
+      <w:r>
+        <w:t xml:space="preserve">nde é escrito o código, criada a versão do sistema </w:t>
+      </w:r>
+      <w:r>
+        <w:t>e gerada a funcionalidade pronta. Esse ciclo é repetido até o fim do desenvolvimento do sistema.</w:t>
       </w:r>
     </w:p>
     <w:p>
@@ -15450,11 +15605,11 @@
         <w:contextualSpacing/>
         <w:jc w:val="both"/>
       </w:pPr>
-      <w:bookmarkStart w:id="53" w:name="_Toc464313510"/>
+      <w:bookmarkStart w:id="54" w:name="_Toc464313510"/>
       <w:r>
         <w:t>Detalhar Por Funcionalidade</w:t>
       </w:r>
-      <w:bookmarkEnd w:id="53"/>
+      <w:bookmarkEnd w:id="54"/>
     </w:p>
     <w:p>
       <w:pPr>
@@ -15525,11 +15680,12 @@
         <w:contextualSpacing/>
         <w:jc w:val="both"/>
       </w:pPr>
-      <w:bookmarkStart w:id="54" w:name="_Toc464313511"/>
-      <w:r>
+      <w:bookmarkStart w:id="55" w:name="_Toc464313511"/>
+      <w:r>
+        <w:lastRenderedPageBreak/>
         <w:t>Cadastro de Usuário Administrador</w:t>
       </w:r>
-      <w:bookmarkEnd w:id="54"/>
+      <w:bookmarkEnd w:id="55"/>
     </w:p>
     <w:p>
       <w:pPr>
@@ -15643,7 +15799,6 @@
           <w:sz w:val="24"/>
           <w:szCs w:val="24"/>
         </w:rPr>
-        <w:lastRenderedPageBreak/>
         <w:t>Figura 4 – Diagrama de Classe</w:t>
       </w:r>
     </w:p>
@@ -15707,6 +15862,7 @@
         </w:rPr>
       </w:pPr>
       <w:r>
+        <w:lastRenderedPageBreak/>
         <w:tab/>
       </w:r>
       <w:r>
@@ -15747,7 +15903,7 @@
       <w:r>
         <w:t xml:space="preserve"> </w:t>
       </w:r>
-      <w:bookmarkStart w:id="55" w:name="_Toc464313512"/>
+      <w:bookmarkStart w:id="56" w:name="_Toc464313512"/>
       <w:proofErr w:type="spellStart"/>
       <w:r>
         <w:t>Login</w:t>
@@ -15756,7 +15912,7 @@
       <w:r>
         <w:t xml:space="preserve"> no Sistema</w:t>
       </w:r>
-      <w:bookmarkEnd w:id="55"/>
+      <w:bookmarkEnd w:id="56"/>
     </w:p>
     <w:p>
       <w:pPr>
@@ -15881,6 +16037,7 @@
           <w:sz w:val="24"/>
           <w:szCs w:val="24"/>
         </w:rPr>
+        <w:lastRenderedPageBreak/>
         <w:t>Figura 6 – Diagrama de Classe</w:t>
       </w:r>
     </w:p>
@@ -15983,11 +16140,11 @@
         <w:lastRenderedPageBreak/>
         <w:t xml:space="preserve"> </w:t>
       </w:r>
-      <w:bookmarkStart w:id="56" w:name="_Toc464313513"/>
+      <w:bookmarkStart w:id="57" w:name="_Toc464313513"/>
       <w:r>
         <w:t>Cadastro de Empreendimento</w:t>
       </w:r>
-      <w:bookmarkEnd w:id="56"/>
+      <w:bookmarkEnd w:id="57"/>
     </w:p>
     <w:p>
       <w:pPr>
@@ -16204,11 +16361,11 @@
       <w:r>
         <w:t xml:space="preserve"> </w:t>
       </w:r>
-      <w:bookmarkStart w:id="57" w:name="_Toc464313514"/>
+      <w:bookmarkStart w:id="58" w:name="_Toc464313514"/>
       <w:r>
         <w:t>Cadastro de Quadra</w:t>
       </w:r>
-      <w:bookmarkEnd w:id="57"/>
+      <w:bookmarkEnd w:id="58"/>
     </w:p>
     <w:p>
       <w:pPr>
@@ -16426,11 +16583,11 @@
         <w:lastRenderedPageBreak/>
         <w:t xml:space="preserve"> </w:t>
       </w:r>
-      <w:bookmarkStart w:id="58" w:name="_Toc464313515"/>
+      <w:bookmarkStart w:id="59" w:name="_Toc464313515"/>
       <w:r>
         <w:t>Cadastro de Lote</w:t>
       </w:r>
-      <w:bookmarkEnd w:id="58"/>
+      <w:bookmarkEnd w:id="59"/>
     </w:p>
     <w:p>
       <w:pPr>
@@ -16640,11 +16797,11 @@
         <w:lastRenderedPageBreak/>
         <w:t xml:space="preserve"> </w:t>
       </w:r>
-      <w:bookmarkStart w:id="59" w:name="_Toc464313516"/>
+      <w:bookmarkStart w:id="60" w:name="_Toc464313516"/>
       <w:r>
         <w:t>Cadastro de Corretor</w:t>
       </w:r>
-      <w:bookmarkEnd w:id="59"/>
+      <w:bookmarkEnd w:id="60"/>
     </w:p>
     <w:p>
       <w:pPr>
@@ -16845,11 +17002,11 @@
         <w:lastRenderedPageBreak/>
         <w:t xml:space="preserve"> </w:t>
       </w:r>
-      <w:bookmarkStart w:id="60" w:name="_Toc464313517"/>
+      <w:bookmarkStart w:id="61" w:name="_Toc464313517"/>
       <w:r>
         <w:t>Selecionar corretor que efetuou a venda</w:t>
       </w:r>
-      <w:bookmarkEnd w:id="60"/>
+      <w:bookmarkEnd w:id="61"/>
     </w:p>
     <w:p>
       <w:pPr>
@@ -17062,11 +17219,11 @@
         <w:lastRenderedPageBreak/>
         <w:t xml:space="preserve"> </w:t>
       </w:r>
-      <w:bookmarkStart w:id="61" w:name="_Toc464313518"/>
+      <w:bookmarkStart w:id="62" w:name="_Toc464313518"/>
       <w:r>
         <w:t>Alterar valor do lote</w:t>
       </w:r>
-      <w:bookmarkEnd w:id="61"/>
+      <w:bookmarkEnd w:id="62"/>
     </w:p>
     <w:p>
       <w:pPr>
@@ -17267,11 +17424,11 @@
         <w:lastRenderedPageBreak/>
         <w:t xml:space="preserve"> </w:t>
       </w:r>
-      <w:bookmarkStart w:id="62" w:name="_Toc464313519"/>
+      <w:bookmarkStart w:id="63" w:name="_Toc464313519"/>
       <w:r>
         <w:t>Alterar porcentagem do corretor</w:t>
       </w:r>
-      <w:bookmarkEnd w:id="62"/>
+      <w:bookmarkEnd w:id="63"/>
     </w:p>
     <w:p>
       <w:pPr>
@@ -17478,12 +17635,12 @@
         <w:contextualSpacing/>
         <w:jc w:val="both"/>
       </w:pPr>
-      <w:bookmarkStart w:id="63" w:name="_Toc464313520"/>
+      <w:bookmarkStart w:id="64" w:name="_Toc464313520"/>
       <w:r>
         <w:lastRenderedPageBreak/>
         <w:t>Alterar status do lote</w:t>
       </w:r>
-      <w:bookmarkEnd w:id="63"/>
+      <w:bookmarkEnd w:id="64"/>
     </w:p>
     <w:p>
       <w:pPr>
@@ -17694,12 +17851,12 @@
         <w:contextualSpacing/>
         <w:jc w:val="both"/>
       </w:pPr>
-      <w:bookmarkStart w:id="64" w:name="_Toc464313521"/>
+      <w:bookmarkStart w:id="65" w:name="_Toc464313521"/>
       <w:r>
         <w:lastRenderedPageBreak/>
         <w:t>Relatório de Vendas</w:t>
       </w:r>
-      <w:bookmarkEnd w:id="64"/>
+      <w:bookmarkEnd w:id="65"/>
     </w:p>
     <w:p>
       <w:pPr>
@@ -17896,12 +18053,12 @@
         <w:contextualSpacing/>
         <w:jc w:val="both"/>
       </w:pPr>
-      <w:bookmarkStart w:id="65" w:name="_Toc464313522"/>
+      <w:bookmarkStart w:id="66" w:name="_Toc464313522"/>
       <w:r>
         <w:lastRenderedPageBreak/>
         <w:t>Relatório de Vendas por Corretor</w:t>
       </w:r>
-      <w:bookmarkEnd w:id="65"/>
+      <w:bookmarkEnd w:id="66"/>
     </w:p>
     <w:p>
       <w:pPr>
@@ -18111,12 +18268,12 @@
         <w:contextualSpacing/>
         <w:jc w:val="both"/>
       </w:pPr>
-      <w:bookmarkStart w:id="66" w:name="_Toc464313523"/>
+      <w:bookmarkStart w:id="67" w:name="_Toc464313523"/>
       <w:r>
         <w:lastRenderedPageBreak/>
         <w:t>Relatório de Lotes Vendidos e Disponíveis</w:t>
       </w:r>
-      <w:bookmarkEnd w:id="66"/>
+      <w:bookmarkEnd w:id="67"/>
     </w:p>
     <w:p>
       <w:pPr>
@@ -18320,11 +18477,11 @@
         <w:contextualSpacing/>
         <w:jc w:val="both"/>
       </w:pPr>
-      <w:bookmarkStart w:id="67" w:name="_Toc464313524"/>
+      <w:bookmarkStart w:id="68" w:name="_Toc464313524"/>
       <w:r>
         <w:t>Construir por Funcionalidade</w:t>
       </w:r>
-      <w:bookmarkEnd w:id="67"/>
+      <w:bookmarkEnd w:id="68"/>
     </w:p>
     <w:p>
       <w:pPr>
@@ -18855,7 +19012,7 @@
         <w:contextualSpacing/>
         <w:jc w:val="both"/>
       </w:pPr>
-      <w:bookmarkStart w:id="68" w:name="_Toc464313525"/>
+      <w:bookmarkStart w:id="69" w:name="_Toc464313525"/>
       <w:r>
         <w:lastRenderedPageBreak/>
         <w:t xml:space="preserve">Interface de </w:t>
@@ -18864,7 +19021,7 @@
       <w:r>
         <w:t>Login</w:t>
       </w:r>
-      <w:bookmarkEnd w:id="68"/>
+      <w:bookmarkEnd w:id="69"/>
       <w:proofErr w:type="spellEnd"/>
     </w:p>
     <w:p>
@@ -19518,11 +19675,11 @@
         <w:contextualSpacing/>
         <w:jc w:val="both"/>
       </w:pPr>
-      <w:bookmarkStart w:id="69" w:name="_Toc464313526"/>
+      <w:bookmarkStart w:id="70" w:name="_Toc464313526"/>
       <w:r>
         <w:t>Interface de Cadastro de Cliente</w:t>
       </w:r>
-      <w:bookmarkEnd w:id="69"/>
+      <w:bookmarkEnd w:id="70"/>
     </w:p>
     <w:p>
       <w:pPr>
@@ -20362,11 +20519,11 @@
         <w:contextualSpacing/>
         <w:jc w:val="both"/>
       </w:pPr>
-      <w:bookmarkStart w:id="70" w:name="_Toc464313527"/>
+      <w:bookmarkStart w:id="71" w:name="_Toc464313527"/>
       <w:r>
         <w:t>Interface de Funcionários</w:t>
       </w:r>
-      <w:bookmarkEnd w:id="70"/>
+      <w:bookmarkEnd w:id="71"/>
     </w:p>
     <w:p>
       <w:pPr>
@@ -20942,12 +21099,12 @@
         <w:contextualSpacing/>
         <w:jc w:val="both"/>
       </w:pPr>
-      <w:bookmarkStart w:id="71" w:name="_Toc464313528"/>
+      <w:bookmarkStart w:id="72" w:name="_Toc464313528"/>
       <w:r>
         <w:lastRenderedPageBreak/>
         <w:t>Interface de Salvar Funcionário</w:t>
       </w:r>
-      <w:bookmarkEnd w:id="71"/>
+      <w:bookmarkEnd w:id="72"/>
     </w:p>
     <w:p>
       <w:pPr>
@@ -21740,11 +21897,11 @@
         <w:contextualSpacing/>
         <w:jc w:val="both"/>
       </w:pPr>
-      <w:bookmarkStart w:id="72" w:name="_Toc464313529"/>
+      <w:bookmarkStart w:id="73" w:name="_Toc464313529"/>
       <w:r>
         <w:t>Interface de Corretores</w:t>
       </w:r>
-      <w:bookmarkEnd w:id="72"/>
+      <w:bookmarkEnd w:id="73"/>
     </w:p>
     <w:p>
       <w:pPr>
@@ -22300,11 +22457,11 @@
         <w:contextualSpacing/>
         <w:jc w:val="both"/>
       </w:pPr>
-      <w:bookmarkStart w:id="73" w:name="_Toc464313530"/>
+      <w:bookmarkStart w:id="74" w:name="_Toc464313530"/>
       <w:r>
         <w:t>Interface de Empreendimentos</w:t>
       </w:r>
-      <w:bookmarkEnd w:id="73"/>
+      <w:bookmarkEnd w:id="74"/>
     </w:p>
     <w:p>
       <w:pPr>
@@ -22805,11 +22962,11 @@
         <w:contextualSpacing/>
         <w:jc w:val="both"/>
       </w:pPr>
-      <w:bookmarkStart w:id="74" w:name="_Toc464313531"/>
+      <w:bookmarkStart w:id="75" w:name="_Toc464313531"/>
       <w:r>
         <w:t>Quadras/lotes</w:t>
       </w:r>
-      <w:bookmarkEnd w:id="74"/>
+      <w:bookmarkEnd w:id="75"/>
     </w:p>
     <w:p>
       <w:pPr>
@@ -23412,11 +23569,11 @@
         <w:contextualSpacing/>
         <w:jc w:val="both"/>
       </w:pPr>
-      <w:bookmarkStart w:id="75" w:name="_Toc464313532"/>
+      <w:bookmarkStart w:id="76" w:name="_Toc464313532"/>
       <w:r>
         <w:t>Vendas</w:t>
       </w:r>
-      <w:bookmarkEnd w:id="75"/>
+      <w:bookmarkEnd w:id="76"/>
     </w:p>
     <w:p>
       <w:pPr>
@@ -23966,13 +24123,13 @@
         <w:spacing w:before="0" w:after="240"/>
         <w:contextualSpacing/>
       </w:pPr>
-      <w:bookmarkStart w:id="76" w:name="_Toc422897601"/>
-      <w:bookmarkStart w:id="77" w:name="_Toc464313533"/>
-      <w:bookmarkEnd w:id="76"/>
+      <w:bookmarkStart w:id="77" w:name="_Toc422897601"/>
+      <w:bookmarkStart w:id="78" w:name="_Toc464313533"/>
+      <w:bookmarkEnd w:id="77"/>
       <w:r>
         <w:t>Usuários e sistemas externos</w:t>
       </w:r>
-      <w:bookmarkEnd w:id="77"/>
+      <w:bookmarkEnd w:id="78"/>
     </w:p>
     <w:p>
       <w:pPr>
@@ -24222,16 +24379,16 @@
         <w:contextualSpacing/>
         <w:jc w:val="both"/>
       </w:pPr>
-      <w:bookmarkStart w:id="78" w:name="_Toc422897602"/>
-      <w:bookmarkStart w:id="79" w:name="_Toc422897607"/>
-      <w:bookmarkStart w:id="80" w:name="_Toc464313534"/>
-      <w:bookmarkEnd w:id="78"/>
+      <w:bookmarkStart w:id="79" w:name="_Toc422897602"/>
+      <w:bookmarkStart w:id="80" w:name="_Toc422897607"/>
+      <w:bookmarkStart w:id="81" w:name="_Toc464313534"/>
+      <w:bookmarkEnd w:id="79"/>
       <w:r>
         <w:lastRenderedPageBreak/>
         <w:t>RESULTADOS OBTIDOS</w:t>
       </w:r>
-      <w:bookmarkEnd w:id="79"/>
       <w:bookmarkEnd w:id="80"/>
+      <w:bookmarkEnd w:id="81"/>
       <w:r>
         <w:t xml:space="preserve"> </w:t>
       </w:r>
@@ -24267,15 +24424,15 @@
         <w:t>web</w:t>
       </w:r>
       <w:r>
-        <w:t xml:space="preserve"> de plantão de vendas de loteamento é uma ferramenta de apoio a </w:t>
+        <w:t xml:space="preserve"> de plantão de vendas de loteamento é uma ferramenta de apoio </w:t>
       </w:r>
       <w:proofErr w:type="gramStart"/>
       <w:r>
-        <w:t>gestão</w:t>
+        <w:t>a</w:t>
       </w:r>
       <w:proofErr w:type="gramEnd"/>
       <w:r>
-        <w:t xml:space="preserve"> no momento da venda de lotes pelos corretores, tendo a função de informar caso o lote tenha sido vendido e o cálculo de porcentagem exata do valor do lote que irá para o respectivo corretor. Além disso, é possível </w:t>
+        <w:t xml:space="preserve"> gestão no momento da venda de lotes pelos corretores, tendo a função de informar caso o lote tenha sido vendido e o cálculo de porcentagem exata do valor do lote que irá para o respectivo corretor. Além disso, é possível </w:t>
       </w:r>
       <w:r>
         <w:t>ranquear</w:t>
@@ -24316,7 +24473,19 @@
         <w:t>gera</w:t>
       </w:r>
       <w:r>
-        <w:t xml:space="preserve"> a padronização de processos bem como </w:t>
+        <w:t xml:space="preserve"> a </w:t>
+      </w:r>
+      <w:r>
+        <w:t>automatização</w:t>
+      </w:r>
+      <w:r>
+        <w:t xml:space="preserve"> de processos</w:t>
+      </w:r>
+      <w:r>
+        <w:t xml:space="preserve"> através da área de gestão de vendas e cadastramento de empreendimentos,</w:t>
+      </w:r>
+      <w:r>
+        <w:t xml:space="preserve"> bem como </w:t>
       </w:r>
       <w:r>
         <w:rPr>
@@ -24655,10 +24824,16 @@
         <w:contextualSpacing/>
         <w:jc w:val="both"/>
       </w:pPr>
-      <w:bookmarkStart w:id="81" w:name="_Toc422897440"/>
-      <w:bookmarkEnd w:id="81"/>
-      <w:r>
-        <w:t>O sistema possibilita a visualização de todos os dados necessários no momento de um plantão de vendas de forma agradável e com boa usabilidade.</w:t>
+      <w:bookmarkStart w:id="82" w:name="_Toc422897440"/>
+      <w:bookmarkEnd w:id="82"/>
+      <w:r>
+        <w:t>O sistema possibilita a visualização de todos os dados necessários no momento de um plantão de vendas</w:t>
+      </w:r>
+      <w:r>
+        <w:t xml:space="preserve"> de acordo com os requisitos levantados</w:t>
+      </w:r>
+      <w:r>
+        <w:t>.</w:t>
       </w:r>
     </w:p>
     <w:p>
@@ -24714,8 +24889,8 @@
         <w:contextualSpacing/>
         <w:jc w:val="both"/>
       </w:pPr>
-      <w:bookmarkStart w:id="82" w:name="_Toc422897608"/>
-      <w:bookmarkEnd w:id="82"/>
+      <w:bookmarkStart w:id="83" w:name="_Toc422897608"/>
+      <w:bookmarkEnd w:id="83"/>
       <w:r>
         <w:lastRenderedPageBreak/>
         <w:t>CONSIDERAÇÕES FINAIS</w:t>
@@ -24766,8 +24941,6 @@
       <w:r>
         <w:t xml:space="preserve">Um dos pontos fortes do sistema é a </w:t>
       </w:r>
-      <w:bookmarkStart w:id="83" w:name="_GoBack"/>
-      <w:bookmarkEnd w:id="83"/>
       <w:r>
         <w:t xml:space="preserve">área de relatório para o corretor do loteamento, </w:t>
       </w:r>
@@ -25128,16 +25301,1006 @@
         <w:jc w:val="both"/>
       </w:pPr>
       <w:r>
+        <w:t xml:space="preserve">ANDRADE, </w:t>
+      </w:r>
+      <w:proofErr w:type="spellStart"/>
+      <w:r>
+        <w:t>Antonio</w:t>
+      </w:r>
+      <w:proofErr w:type="spellEnd"/>
+      <w:r>
+        <w:t xml:space="preserve"> </w:t>
+      </w:r>
+      <w:proofErr w:type="spellStart"/>
+      <w:r>
+        <w:t>Luis</w:t>
+      </w:r>
+      <w:proofErr w:type="spellEnd"/>
+      <w:r>
+        <w:t xml:space="preserve"> </w:t>
+      </w:r>
+      <w:proofErr w:type="spellStart"/>
+      <w:r>
+        <w:t>Lordelo</w:t>
+      </w:r>
+      <w:proofErr w:type="spellEnd"/>
+      <w:r>
+        <w:t xml:space="preserve">; </w:t>
+      </w:r>
+      <w:r>
+        <w:rPr>
+          <w:b/>
+        </w:rPr>
+        <w:t>USABILIDADE DE INTERFACES WEB.</w:t>
+      </w:r>
+      <w:r>
+        <w:t xml:space="preserve"> E-</w:t>
+      </w:r>
+      <w:proofErr w:type="spellStart"/>
+      <w:r>
+        <w:t>pappers</w:t>
+      </w:r>
+      <w:proofErr w:type="spellEnd"/>
+      <w:r>
+        <w:t>, 2007, Rio de Janeiro.</w:t>
+      </w:r>
+    </w:p>
+    <w:p>
+      <w:pPr>
+        <w:pStyle w:val="Corpodetexto"/>
+        <w:numPr>
+          <w:ilvl w:val="0"/>
+          <w:numId w:val="4"/>
+        </w:numPr>
+        <w:spacing w:line="240" w:lineRule="auto"/>
+        <w:ind w:left="0" w:hanging="6"/>
+        <w:jc w:val="both"/>
+      </w:pPr>
+      <w:r>
+        <w:t xml:space="preserve">BOOCH, </w:t>
+      </w:r>
+      <w:proofErr w:type="spellStart"/>
+      <w:r>
+        <w:t>Grady</w:t>
+      </w:r>
+      <w:proofErr w:type="spellEnd"/>
+      <w:r>
+        <w:t xml:space="preserve">; RUMBAUGH, James; JACOBOSN, Ivar; </w:t>
+      </w:r>
+      <w:proofErr w:type="gramStart"/>
+      <w:r>
         <w:rPr>
           <w:b/>
           <w:bCs/>
         </w:rPr>
+        <w:t>UML :</w:t>
+      </w:r>
+      <w:proofErr w:type="gramEnd"/>
+      <w:r>
+        <w:rPr>
+          <w:b/>
+          <w:bCs/>
+        </w:rPr>
+        <w:t xml:space="preserve"> Guia do Usuário</w:t>
+      </w:r>
+      <w:r>
+        <w:t xml:space="preserve">. </w:t>
+      </w:r>
+      <w:proofErr w:type="spellStart"/>
+      <w:r>
+        <w:t>Elsevier</w:t>
+      </w:r>
+      <w:proofErr w:type="spellEnd"/>
+      <w:r>
+        <w:t>, 2005.</w:t>
+      </w:r>
+    </w:p>
+    <w:p>
+      <w:pPr>
+        <w:pStyle w:val="Corpodetexto"/>
+        <w:numPr>
+          <w:ilvl w:val="0"/>
+          <w:numId w:val="4"/>
+        </w:numPr>
+        <w:spacing w:line="240" w:lineRule="auto"/>
+        <w:jc w:val="both"/>
+        <w:rPr>
+          <w:b/>
+          <w:bCs/>
+        </w:rPr>
+      </w:pPr>
+      <w:r>
+        <w:t xml:space="preserve">CARRIL, Marly; </w:t>
+      </w:r>
+      <w:r>
+        <w:rPr>
+          <w:b/>
+          <w:bCs/>
+        </w:rPr>
+        <w:t xml:space="preserve">HTML – Passo a passo 2012. </w:t>
+      </w:r>
+    </w:p>
+    <w:p>
+      <w:pPr>
+        <w:pStyle w:val="Corpodetexto"/>
+        <w:numPr>
+          <w:ilvl w:val="0"/>
+          <w:numId w:val="4"/>
+        </w:numPr>
+        <w:spacing w:line="240" w:lineRule="auto"/>
+        <w:jc w:val="both"/>
+        <w:rPr>
+          <w:b/>
+          <w:bCs/>
+        </w:rPr>
+      </w:pPr>
+      <w:proofErr w:type="gramStart"/>
+      <w:r>
+        <w:t>CONVERSE,</w:t>
+      </w:r>
+      <w:proofErr w:type="gramEnd"/>
+      <w:r>
+        <w:t xml:space="preserve"> Tim;</w:t>
+      </w:r>
+      <w:r>
+        <w:rPr>
+          <w:b/>
+          <w:bCs/>
+        </w:rPr>
+        <w:t xml:space="preserve"> </w:t>
+      </w:r>
+      <w:r>
+        <w:rPr>
+          <w:bCs/>
+        </w:rPr>
+        <w:t xml:space="preserve">PARK, Joyce; </w:t>
+      </w:r>
+      <w:r>
+        <w:rPr>
+          <w:b/>
+          <w:bCs/>
+        </w:rPr>
+        <w:t>PHP – A BIBLÍA</w:t>
+      </w:r>
+      <w:r>
+        <w:rPr>
+          <w:bCs/>
+        </w:rPr>
+        <w:t xml:space="preserve"> </w:t>
+      </w:r>
+      <w:proofErr w:type="spellStart"/>
+      <w:r>
+        <w:rPr>
+          <w:bCs/>
+        </w:rPr>
+        <w:t>Elsevier</w:t>
+      </w:r>
+      <w:proofErr w:type="spellEnd"/>
+      <w:r>
+        <w:rPr>
+          <w:bCs/>
+        </w:rPr>
+        <w:t xml:space="preserve"> Editora, 2003 Rio de Janeiro.</w:t>
+      </w:r>
+    </w:p>
+    <w:p>
+      <w:pPr>
+        <w:pStyle w:val="Corpodetexto"/>
+        <w:numPr>
+          <w:ilvl w:val="0"/>
+          <w:numId w:val="4"/>
+        </w:numPr>
+        <w:spacing w:line="240" w:lineRule="auto"/>
+        <w:ind w:left="0" w:hanging="6"/>
+        <w:jc w:val="both"/>
+      </w:pPr>
+      <w:r>
+        <w:rPr>
+          <w:b/>
+          <w:bCs/>
+        </w:rPr>
+        <w:t xml:space="preserve">DOCUMENTAÇÃO OFICIAL JQUERY. </w:t>
+      </w:r>
+      <w:r>
+        <w:t xml:space="preserve">Disponível em: </w:t>
+      </w:r>
+      <w:hyperlink r:id="rId45">
+        <w:r>
+          <w:rPr>
+            <w:rStyle w:val="InternetLink"/>
+            <w:vanish/>
+            <w:webHidden/>
+          </w:rPr>
+          <w:t>https://jquery.com/</w:t>
+        </w:r>
+      </w:hyperlink>
+      <w:r>
+        <w:t xml:space="preserve"> Acesso em: 20 de setembro de 2016</w:t>
+      </w:r>
+    </w:p>
+    <w:p>
+      <w:pPr>
+        <w:pStyle w:val="Corpodetexto"/>
+        <w:numPr>
+          <w:ilvl w:val="0"/>
+          <w:numId w:val="4"/>
+        </w:numPr>
+        <w:spacing w:line="240" w:lineRule="auto"/>
+        <w:jc w:val="both"/>
+      </w:pPr>
+      <w:r>
+        <w:t xml:space="preserve">JOBSTRAIBIZER, Flávia; </w:t>
+      </w:r>
+      <w:r>
+        <w:rPr>
+          <w:b/>
+          <w:bCs/>
+        </w:rPr>
+        <w:t xml:space="preserve">CRIAÇÃO DE SITES COM CSS. </w:t>
+      </w:r>
+      <w:r>
+        <w:t xml:space="preserve">Editora </w:t>
+      </w:r>
+      <w:proofErr w:type="spellStart"/>
+      <w:r>
+        <w:t>Digerati</w:t>
+      </w:r>
+      <w:proofErr w:type="spellEnd"/>
+      <w:r>
+        <w:t>, 2009</w:t>
+      </w:r>
+    </w:p>
+    <w:p>
+      <w:pPr>
+        <w:pStyle w:val="Corpodetexto"/>
+        <w:spacing w:line="240" w:lineRule="auto"/>
+        <w:jc w:val="both"/>
+      </w:pPr>
+      <w:r>
+        <w:t xml:space="preserve">LAUDON, K.C.; LAUDON, J.P. </w:t>
+      </w:r>
+      <w:proofErr w:type="gramStart"/>
+      <w:r>
+        <w:rPr>
+          <w:b/>
+          <w:bCs/>
+        </w:rPr>
+        <w:t>Sistemas de Informações Gerencias</w:t>
+      </w:r>
+      <w:proofErr w:type="gramEnd"/>
+      <w:r>
+        <w:t xml:space="preserve">. 7. </w:t>
+      </w:r>
+      <w:proofErr w:type="gramStart"/>
+      <w:r>
+        <w:t>ed.</w:t>
+      </w:r>
+      <w:proofErr w:type="gramEnd"/>
+      <w:r>
+        <w:t xml:space="preserve"> São Paulo: Person Prentice Hall, 2007.</w:t>
+      </w:r>
+    </w:p>
+    <w:p>
+      <w:pPr>
+        <w:pStyle w:val="Corpodetexto"/>
+        <w:spacing w:line="240" w:lineRule="auto"/>
+        <w:jc w:val="both"/>
+      </w:pPr>
+      <w:r>
+        <w:t xml:space="preserve">LAUDON, K.C.; LAUDON, J.P. </w:t>
+      </w:r>
+      <w:proofErr w:type="gramStart"/>
+      <w:r>
+        <w:rPr>
+          <w:b/>
+          <w:bCs/>
+        </w:rPr>
+        <w:t>Sistemas de Informações Gerencias</w:t>
+      </w:r>
+      <w:proofErr w:type="gramEnd"/>
+      <w:r>
+        <w:t xml:space="preserve">. 9. </w:t>
+      </w:r>
+      <w:proofErr w:type="gramStart"/>
+      <w:r>
+        <w:t>ed.</w:t>
+      </w:r>
+      <w:proofErr w:type="gramEnd"/>
+      <w:r>
+        <w:t xml:space="preserve"> São Paulo: Person Prentice Hall, 2009.</w:t>
+      </w:r>
+    </w:p>
+    <w:p>
+      <w:pPr>
+        <w:pStyle w:val="Corpodetexto"/>
+        <w:spacing w:line="240" w:lineRule="auto"/>
+        <w:jc w:val="both"/>
+      </w:pPr>
+      <w:r>
+        <w:t xml:space="preserve">LOBO, E. J. R. </w:t>
+      </w:r>
+      <w:r>
+        <w:rPr>
+          <w:b/>
+          <w:bCs/>
+        </w:rPr>
+        <w:t xml:space="preserve">Curso de Engenharia de Software. </w:t>
+      </w:r>
+      <w:r>
+        <w:t xml:space="preserve">Editora </w:t>
+      </w:r>
+      <w:proofErr w:type="spellStart"/>
+      <w:r>
+        <w:t>Digerati</w:t>
+      </w:r>
+      <w:proofErr w:type="spellEnd"/>
+      <w:r>
+        <w:t xml:space="preserve"> Books: São Paulo, 2008.</w:t>
+      </w:r>
+    </w:p>
+    <w:p>
+      <w:pPr>
+        <w:pStyle w:val="Corpodetexto"/>
+        <w:spacing w:line="240" w:lineRule="auto"/>
+        <w:jc w:val="both"/>
+      </w:pPr>
+      <w:r>
+        <w:t xml:space="preserve">LOBO, Edson; </w:t>
+      </w:r>
+      <w:r>
+        <w:rPr>
+          <w:b/>
+          <w:bCs/>
+        </w:rPr>
+        <w:t xml:space="preserve">Curso Prático de </w:t>
+      </w:r>
+      <w:proofErr w:type="gramStart"/>
+      <w:r>
+        <w:rPr>
+          <w:b/>
+          <w:bCs/>
+        </w:rPr>
+        <w:t>MySQL</w:t>
+      </w:r>
+      <w:proofErr w:type="gramEnd"/>
+      <w:r>
+        <w:rPr>
+          <w:b/>
+          <w:bCs/>
+        </w:rPr>
+        <w:t xml:space="preserve">. </w:t>
+      </w:r>
+      <w:proofErr w:type="spellStart"/>
+      <w:r>
+        <w:t>Digerati</w:t>
+      </w:r>
+      <w:proofErr w:type="spellEnd"/>
+      <w:r>
+        <w:t xml:space="preserve"> Books, 2008.</w:t>
+      </w:r>
+    </w:p>
+    <w:p>
+      <w:pPr>
+        <w:pStyle w:val="Corpodetexto"/>
+        <w:spacing w:line="240" w:lineRule="auto"/>
+        <w:jc w:val="both"/>
+      </w:pPr>
+      <w:r>
+        <w:t xml:space="preserve">MANSUR, Ricardo. </w:t>
+      </w:r>
+      <w:r>
+        <w:rPr>
+          <w:b/>
+          <w:bCs/>
+        </w:rPr>
+        <w:t xml:space="preserve">Governança de TI: Metodologias, Frameworks e Melhores Práticas. </w:t>
+      </w:r>
+      <w:proofErr w:type="spellStart"/>
+      <w:r>
+        <w:t>Brasport</w:t>
+      </w:r>
+      <w:proofErr w:type="spellEnd"/>
+      <w:r>
+        <w:t xml:space="preserve"> Livros e Multimídia </w:t>
+      </w:r>
+      <w:proofErr w:type="spellStart"/>
+      <w:r>
+        <w:t>Ltda</w:t>
+      </w:r>
+      <w:proofErr w:type="spellEnd"/>
+      <w:r>
+        <w:t>: Rio de Janeiro, 2007.</w:t>
+      </w:r>
+    </w:p>
+    <w:p>
+      <w:pPr>
+        <w:pStyle w:val="Corpodetexto"/>
+        <w:spacing w:line="240" w:lineRule="auto"/>
+        <w:jc w:val="both"/>
+      </w:pPr>
+      <w:r>
+        <w:t xml:space="preserve">MASSARI, Vitor L. </w:t>
+      </w:r>
+      <w:proofErr w:type="spellStart"/>
+      <w:r>
+        <w:rPr>
+          <w:b/>
+          <w:bCs/>
+        </w:rPr>
+        <w:t>Agile</w:t>
+      </w:r>
+      <w:proofErr w:type="spellEnd"/>
+      <w:r>
+        <w:rPr>
+          <w:b/>
+          <w:bCs/>
+        </w:rPr>
+        <w:t xml:space="preserve"> </w:t>
+      </w:r>
+      <w:proofErr w:type="spellStart"/>
+      <w:r>
+        <w:rPr>
+          <w:b/>
+          <w:bCs/>
+        </w:rPr>
+        <w:t>Scrum</w:t>
+      </w:r>
+      <w:proofErr w:type="spellEnd"/>
+      <w:r>
+        <w:rPr>
+          <w:b/>
+          <w:bCs/>
+        </w:rPr>
+        <w:t xml:space="preserve"> Master no Gerenciamento Avançado de Projetos.</w:t>
+      </w:r>
+      <w:r>
+        <w:t xml:space="preserve"> </w:t>
+      </w:r>
+      <w:proofErr w:type="spellStart"/>
+      <w:r>
+        <w:t>Brasport</w:t>
+      </w:r>
+      <w:proofErr w:type="spellEnd"/>
+      <w:r>
+        <w:t xml:space="preserve"> Livros e </w:t>
+      </w:r>
+      <w:proofErr w:type="spellStart"/>
+      <w:r>
+        <w:t>Multímidia</w:t>
+      </w:r>
+      <w:proofErr w:type="spellEnd"/>
+      <w:r>
+        <w:t xml:space="preserve"> </w:t>
+      </w:r>
+      <w:proofErr w:type="spellStart"/>
+      <w:r>
+        <w:t>Ltda</w:t>
+      </w:r>
+      <w:proofErr w:type="spellEnd"/>
+      <w:r>
+        <w:t>: Rio de Janeiro, 2016.</w:t>
+      </w:r>
+    </w:p>
+    <w:p>
+      <w:pPr>
+        <w:pStyle w:val="Corpodetexto"/>
+        <w:spacing w:line="240" w:lineRule="auto"/>
+        <w:jc w:val="both"/>
+      </w:pPr>
+      <w:r>
+        <w:t xml:space="preserve">MEIRELES, Manuel; </w:t>
+      </w:r>
+      <w:r>
+        <w:rPr>
+          <w:b/>
+          <w:bCs/>
+        </w:rPr>
+        <w:t xml:space="preserve">Sistemas de informação: Quesitos de excelência dos sistemas de informação operativos e estratégicos. </w:t>
+      </w:r>
+      <w:r>
+        <w:t>Editora Arte e Ciência, 2004.</w:t>
+      </w:r>
+    </w:p>
+    <w:p>
+      <w:pPr>
+        <w:pStyle w:val="Corpodetexto"/>
+        <w:spacing w:line="240" w:lineRule="auto"/>
+        <w:jc w:val="both"/>
+      </w:pPr>
+      <w:proofErr w:type="gramStart"/>
+      <w:r>
+        <w:t>MELO,</w:t>
+      </w:r>
+      <w:proofErr w:type="gramEnd"/>
+      <w:r>
+        <w:t xml:space="preserve"> Ana Cristina; </w:t>
+      </w:r>
+      <w:r>
+        <w:rPr>
+          <w:b/>
+          <w:bCs/>
+        </w:rPr>
+        <w:t xml:space="preserve">Desenvolvendo aplicações com UML 2.2 – Do conceitual a implementação. </w:t>
+      </w:r>
+      <w:proofErr w:type="spellStart"/>
+      <w:r>
+        <w:t>Brasport</w:t>
+      </w:r>
+      <w:proofErr w:type="spellEnd"/>
+      <w:r>
+        <w:t xml:space="preserve"> Livros e Multimídia LTDA: Rio de Janeiro, 2010 – 3ª ed.</w:t>
+      </w:r>
+    </w:p>
+    <w:p>
+      <w:pPr>
+        <w:pStyle w:val="Corpodetexto"/>
+        <w:spacing w:line="240" w:lineRule="auto"/>
+        <w:jc w:val="both"/>
+      </w:pPr>
+      <w:r>
+        <w:t xml:space="preserve">MUTO, Claudio Adonai; </w:t>
+      </w:r>
+      <w:r>
+        <w:rPr>
+          <w:b/>
+          <w:bCs/>
+        </w:rPr>
+        <w:t xml:space="preserve">PHP &amp; MYSQL – GUIA INTRODUTÓRIO, </w:t>
+      </w:r>
+      <w:r>
+        <w:t xml:space="preserve">3ª Ed. 2006 </w:t>
+      </w:r>
+      <w:proofErr w:type="spellStart"/>
+      <w:proofErr w:type="gramStart"/>
+      <w:r>
+        <w:t>Brasport</w:t>
+      </w:r>
+      <w:proofErr w:type="spellEnd"/>
+      <w:proofErr w:type="gramEnd"/>
+    </w:p>
+    <w:p>
+      <w:pPr>
+        <w:pStyle w:val="Corpodetexto"/>
+        <w:spacing w:line="240" w:lineRule="auto"/>
+        <w:jc w:val="both"/>
+      </w:pPr>
+      <w:r>
+        <w:t xml:space="preserve">NIELSEN, Jakob; LORANGER, </w:t>
+      </w:r>
+      <w:proofErr w:type="spellStart"/>
+      <w:r>
+        <w:t>Hoa</w:t>
+      </w:r>
+      <w:proofErr w:type="spellEnd"/>
+      <w:r>
+        <w:t xml:space="preserve">; </w:t>
+      </w:r>
+      <w:r>
+        <w:rPr>
+          <w:b/>
+          <w:bCs/>
+        </w:rPr>
+        <w:t>Usabilidade na web – Projetando Websites com Qualidade.</w:t>
+      </w:r>
+      <w:r>
+        <w:t xml:space="preserve"> </w:t>
+      </w:r>
+      <w:proofErr w:type="spellStart"/>
+      <w:r>
+        <w:t>Elsevier</w:t>
+      </w:r>
+      <w:proofErr w:type="spellEnd"/>
+      <w:r>
+        <w:t xml:space="preserve"> Editora </w:t>
+      </w:r>
+      <w:proofErr w:type="spellStart"/>
+      <w:r>
+        <w:t>Ltda</w:t>
+      </w:r>
+      <w:proofErr w:type="spellEnd"/>
+      <w:r>
+        <w:t>: Rio de Janeiro, 2007.</w:t>
+      </w:r>
+    </w:p>
+    <w:p>
+      <w:pPr>
+        <w:pStyle w:val="Corpodetexto"/>
+        <w:spacing w:line="240" w:lineRule="auto"/>
+        <w:jc w:val="both"/>
+      </w:pPr>
+      <w:r>
+        <w:t xml:space="preserve">PRESCOTT, Preston; </w:t>
+      </w:r>
+      <w:r>
+        <w:rPr>
+          <w:b/>
+          <w:bCs/>
+        </w:rPr>
+        <w:t xml:space="preserve">Programação em </w:t>
+      </w:r>
+      <w:proofErr w:type="spellStart"/>
+      <w:r>
+        <w:rPr>
+          <w:b/>
+          <w:bCs/>
+        </w:rPr>
+        <w:t>Javascript</w:t>
+      </w:r>
+      <w:proofErr w:type="spellEnd"/>
+      <w:r>
+        <w:rPr>
+          <w:b/>
+          <w:bCs/>
+        </w:rPr>
+        <w:t xml:space="preserve">. </w:t>
+      </w:r>
+      <w:proofErr w:type="spellStart"/>
+      <w:r>
+        <w:t>Babelcube</w:t>
+      </w:r>
+      <w:proofErr w:type="spellEnd"/>
+    </w:p>
+    <w:p>
+      <w:pPr>
+        <w:pStyle w:val="Corpodetexto"/>
+        <w:spacing w:line="240" w:lineRule="auto"/>
+        <w:jc w:val="both"/>
+      </w:pPr>
+      <w:r>
+        <w:lastRenderedPageBreak/>
+        <w:t xml:space="preserve">PRESSMAN, R. S. </w:t>
+      </w:r>
+      <w:r>
+        <w:rPr>
+          <w:b/>
+          <w:bCs/>
+        </w:rPr>
+        <w:t xml:space="preserve">Engenharia de Software: Uma abordagem profissional. </w:t>
+      </w:r>
+      <w:r>
+        <w:t xml:space="preserve">7. </w:t>
+      </w:r>
+      <w:proofErr w:type="gramStart"/>
+      <w:r>
+        <w:t>ed.</w:t>
+      </w:r>
+      <w:proofErr w:type="gramEnd"/>
+      <w:r>
+        <w:t xml:space="preserve"> Editora </w:t>
+      </w:r>
+      <w:proofErr w:type="spellStart"/>
+      <w:r>
+        <w:t>Bookman</w:t>
+      </w:r>
+      <w:proofErr w:type="spellEnd"/>
+      <w:r>
+        <w:t>.</w:t>
+      </w:r>
+    </w:p>
+    <w:p>
+      <w:pPr>
+        <w:pStyle w:val="Corpodetexto"/>
+        <w:spacing w:line="240" w:lineRule="auto"/>
+        <w:jc w:val="both"/>
+        <w:rPr>
+          <w:u w:val="single"/>
+        </w:rPr>
+      </w:pPr>
+      <w:r>
+        <w:t xml:space="preserve">PRESSMAN, R. S.; MAXIM, B. </w:t>
+      </w:r>
+      <w:proofErr w:type="gramStart"/>
+      <w:r>
+        <w:t>R.</w:t>
+      </w:r>
+      <w:proofErr w:type="gramEnd"/>
+      <w:r>
+        <w:t xml:space="preserve"> </w:t>
+      </w:r>
+      <w:r>
+        <w:rPr>
+          <w:b/>
+          <w:bCs/>
+        </w:rPr>
+        <w:t>Engenharia de Software: Uma abordagem profissional.</w:t>
+      </w:r>
+      <w:r>
+        <w:t xml:space="preserve"> 8. </w:t>
+      </w:r>
+      <w:proofErr w:type="gramStart"/>
+      <w:r>
+        <w:t>ed.</w:t>
+      </w:r>
+      <w:proofErr w:type="gramEnd"/>
+      <w:r>
+        <w:t xml:space="preserve"> Editora </w:t>
+      </w:r>
+      <w:proofErr w:type="spellStart"/>
+      <w:r>
+        <w:t>Bookman</w:t>
+      </w:r>
+      <w:proofErr w:type="spellEnd"/>
+      <w:r>
+        <w:t>.</w:t>
+      </w:r>
+    </w:p>
+    <w:p>
+      <w:pPr>
+        <w:pStyle w:val="Corpodetexto"/>
+        <w:spacing w:line="240" w:lineRule="auto"/>
+        <w:jc w:val="both"/>
+      </w:pPr>
+      <w:r>
+        <w:t xml:space="preserve">RAMAKRISHNAN, </w:t>
+      </w:r>
+      <w:proofErr w:type="spellStart"/>
+      <w:r>
+        <w:t>Raghu</w:t>
+      </w:r>
+      <w:proofErr w:type="spellEnd"/>
+      <w:r>
+        <w:t xml:space="preserve">; GEHRKE, </w:t>
+      </w:r>
+      <w:proofErr w:type="spellStart"/>
+      <w:r>
+        <w:t>Johannes</w:t>
+      </w:r>
+      <w:proofErr w:type="spellEnd"/>
+      <w:r>
+        <w:t xml:space="preserve">; </w:t>
+      </w:r>
+      <w:r>
+        <w:rPr>
+          <w:b/>
+          <w:bCs/>
+        </w:rPr>
+        <w:t>SISTEMAS DE GERENCIAMENTO DE BANCO DE DADOS.</w:t>
+      </w:r>
+      <w:r>
+        <w:t xml:space="preserve"> Editora </w:t>
+      </w:r>
+      <w:proofErr w:type="spellStart"/>
+      <w:r>
+        <w:t>Bookman</w:t>
+      </w:r>
+      <w:proofErr w:type="spellEnd"/>
+      <w:r>
+        <w:t xml:space="preserve">, Mc </w:t>
+      </w:r>
+      <w:proofErr w:type="spellStart"/>
+      <w:r>
+        <w:t>Graw</w:t>
+      </w:r>
+      <w:proofErr w:type="spellEnd"/>
+      <w:r>
+        <w:t xml:space="preserve"> Hill, </w:t>
+      </w:r>
+      <w:proofErr w:type="gramStart"/>
+      <w:r>
+        <w:t>2008</w:t>
+      </w:r>
+      <w:proofErr w:type="gramEnd"/>
+    </w:p>
+    <w:p>
+      <w:pPr>
+        <w:pStyle w:val="Normal1"/>
+        <w:jc w:val="both"/>
+      </w:pPr>
+      <w:r>
+        <w:t xml:space="preserve">REZENDE, Denis Alcides. </w:t>
+      </w:r>
+      <w:r>
+        <w:rPr>
+          <w:b/>
+        </w:rPr>
+        <w:t xml:space="preserve">Engenharia de Software e Sistemas de Informação. </w:t>
+      </w:r>
+      <w:r>
+        <w:t xml:space="preserve">3ª Edição – Editora </w:t>
+      </w:r>
+      <w:proofErr w:type="spellStart"/>
+      <w:r>
+        <w:t>Brasport</w:t>
+      </w:r>
+      <w:proofErr w:type="spellEnd"/>
+      <w:r>
+        <w:t>: Rio de Janeiro, 2005.</w:t>
+      </w:r>
+    </w:p>
+    <w:p>
+      <w:pPr>
+        <w:pStyle w:val="Corpodetexto"/>
+        <w:spacing w:line="240" w:lineRule="auto"/>
+        <w:jc w:val="both"/>
+      </w:pPr>
+      <w:r>
+        <w:t xml:space="preserve">SAMPAIO, </w:t>
+      </w:r>
+      <w:proofErr w:type="spellStart"/>
+      <w:r>
+        <w:t>Cleuton</w:t>
+      </w:r>
+      <w:proofErr w:type="spellEnd"/>
+      <w:r>
+        <w:t xml:space="preserve">; </w:t>
+      </w:r>
+      <w:r>
+        <w:rPr>
+          <w:b/>
+          <w:bCs/>
+        </w:rPr>
+        <w:t xml:space="preserve">Guia do Java: Enterprise </w:t>
+      </w:r>
+      <w:proofErr w:type="spellStart"/>
+      <w:r>
+        <w:rPr>
+          <w:b/>
+          <w:bCs/>
+        </w:rPr>
+        <w:t>Edition</w:t>
+      </w:r>
+      <w:proofErr w:type="spellEnd"/>
+      <w:r>
+        <w:rPr>
+          <w:b/>
+          <w:bCs/>
+        </w:rPr>
+        <w:t xml:space="preserve"> </w:t>
+      </w:r>
+      <w:proofErr w:type="gramStart"/>
+      <w:r>
+        <w:rPr>
+          <w:b/>
+          <w:bCs/>
+        </w:rPr>
+        <w:t>5</w:t>
+      </w:r>
+      <w:proofErr w:type="gramEnd"/>
+      <w:r>
+        <w:rPr>
+          <w:b/>
+          <w:bCs/>
+        </w:rPr>
+        <w:t xml:space="preserve">: desenvolvendo aplicações corporativas. </w:t>
+      </w:r>
+      <w:proofErr w:type="spellStart"/>
+      <w:r>
+        <w:t>Brasport</w:t>
+      </w:r>
+      <w:proofErr w:type="spellEnd"/>
+      <w:r>
+        <w:t>, 2007</w:t>
+      </w:r>
+      <w:r>
+        <w:rPr>
+          <w:b/>
+          <w:bCs/>
+        </w:rPr>
+        <w:t>.</w:t>
+      </w:r>
+    </w:p>
+    <w:p>
+      <w:pPr>
+        <w:pStyle w:val="Corpodetexto"/>
+        <w:spacing w:line="240" w:lineRule="auto"/>
+        <w:jc w:val="both"/>
+        <w:rPr>
+          <w:b/>
+          <w:bCs/>
+        </w:rPr>
+      </w:pPr>
+      <w:r>
+        <w:t xml:space="preserve">SILVA, Maurício </w:t>
+      </w:r>
+      <w:proofErr w:type="spellStart"/>
+      <w:r>
+        <w:t>Samy</w:t>
+      </w:r>
+      <w:proofErr w:type="spellEnd"/>
+      <w:r>
+        <w:t xml:space="preserve">; </w:t>
+      </w:r>
+      <w:proofErr w:type="spellStart"/>
+      <w:proofErr w:type="gramStart"/>
+      <w:r>
+        <w:rPr>
+          <w:b/>
+          <w:bCs/>
+        </w:rPr>
+        <w:t>jQuery</w:t>
+      </w:r>
+      <w:proofErr w:type="spellEnd"/>
+      <w:proofErr w:type="gramEnd"/>
+      <w:r>
+        <w:rPr>
+          <w:b/>
+          <w:bCs/>
+        </w:rPr>
+        <w:t xml:space="preserve"> – A Biblioteca do Programador </w:t>
+      </w:r>
+      <w:proofErr w:type="spellStart"/>
+      <w:r>
+        <w:rPr>
+          <w:b/>
+          <w:bCs/>
+        </w:rPr>
+        <w:t>Javascript</w:t>
+      </w:r>
+      <w:proofErr w:type="spellEnd"/>
+      <w:r>
+        <w:rPr>
+          <w:b/>
+          <w:bCs/>
+        </w:rPr>
+        <w:t xml:space="preserve"> – 3ª Edição. </w:t>
+      </w:r>
+      <w:r>
+        <w:t xml:space="preserve">Editora </w:t>
+      </w:r>
+      <w:proofErr w:type="spellStart"/>
+      <w:r>
+        <w:t>Novatec</w:t>
+      </w:r>
+      <w:proofErr w:type="spellEnd"/>
+      <w:r>
+        <w:t>, 2014</w:t>
+      </w:r>
+    </w:p>
+    <w:p>
+      <w:pPr>
+        <w:pStyle w:val="Corpodetexto"/>
+        <w:spacing w:line="240" w:lineRule="auto"/>
+        <w:jc w:val="both"/>
+      </w:pPr>
+      <w:r>
+        <w:t xml:space="preserve">TITTEL, Ed; NOBLE, Jeff; </w:t>
+      </w:r>
+      <w:r>
+        <w:rPr>
+          <w:b/>
+          <w:bCs/>
+        </w:rPr>
+        <w:t xml:space="preserve">HTML, XHTML E CSS PARA LEIGOS. </w:t>
+      </w:r>
+      <w:proofErr w:type="spellStart"/>
+      <w:r>
+        <w:t>Starlin</w:t>
+      </w:r>
+      <w:proofErr w:type="spellEnd"/>
+      <w:r>
+        <w:t xml:space="preserve"> Alta Editora, 7ª edição, 2014.</w:t>
+      </w:r>
+    </w:p>
+    <w:p>
+      <w:pPr>
+        <w:pStyle w:val="Corpodetexto"/>
+        <w:numPr>
+          <w:ilvl w:val="0"/>
+          <w:numId w:val="4"/>
+        </w:numPr>
+        <w:spacing w:line="240" w:lineRule="auto"/>
+        <w:ind w:left="0" w:firstLine="0"/>
+        <w:jc w:val="both"/>
+      </w:pPr>
+      <w:r>
+        <w:rPr>
+          <w:bCs/>
+          <w:lang w:val="en-US"/>
+        </w:rPr>
+        <w:t xml:space="preserve">VISION, </w:t>
+      </w:r>
+      <w:r>
+        <w:rPr>
+          <w:b/>
+          <w:bCs/>
+          <w:lang w:val="en-US"/>
+        </w:rPr>
         <w:t xml:space="preserve">ASTAH* BASIC OPERATION GUIDE, 2009. </w:t>
       </w:r>
       <w:r>
         <w:t xml:space="preserve">Disponível em: </w:t>
       </w:r>
-      <w:hyperlink r:id="rId45">
+      <w:hyperlink r:id="rId46">
         <w:r>
           <w:rPr>
             <w:rStyle w:val="InternetLink"/>
@@ -25154,43 +26317,18 @@
     <w:p>
       <w:pPr>
         <w:pStyle w:val="Corpodetexto"/>
-        <w:numPr>
-          <w:ilvl w:val="0"/>
-          <w:numId w:val="4"/>
-        </w:numPr>
         <w:spacing w:line="240" w:lineRule="auto"/>
-        <w:ind w:left="0" w:hanging="6"/>
         <w:jc w:val="both"/>
       </w:pPr>
       <w:r>
-        <w:t xml:space="preserve">BOOCH, </w:t>
-      </w:r>
-      <w:proofErr w:type="spellStart"/>
-      <w:r>
-        <w:t>Grady</w:t>
-      </w:r>
-      <w:proofErr w:type="spellEnd"/>
-      <w:r>
-        <w:t xml:space="preserve">; RUMBAUGH, James; JACOBOSN, Ivar; </w:t>
-      </w:r>
-      <w:proofErr w:type="gramStart"/>
+        <w:t xml:space="preserve">WAZLAWICK Raul Sidney. </w:t>
+      </w:r>
       <w:r>
         <w:rPr>
           <w:b/>
           <w:bCs/>
         </w:rPr>
-        <w:t>UML :</w:t>
-      </w:r>
-      <w:proofErr w:type="gramEnd"/>
-      <w:r>
-        <w:rPr>
-          <w:b/>
-          <w:bCs/>
-        </w:rPr>
-        <w:t xml:space="preserve"> Guia do Usuário</w:t>
-      </w:r>
-      <w:r>
-        <w:t xml:space="preserve">. </w:t>
+        <w:t xml:space="preserve">Engenharia de Software: Conceitos e Práticas. </w:t>
       </w:r>
       <w:proofErr w:type="spellStart"/>
       <w:r>
@@ -25198,859 +26336,15 @@
       </w:r>
       <w:proofErr w:type="spellEnd"/>
       <w:r>
-        <w:t>, 2005.</w:t>
-      </w:r>
-    </w:p>
-    <w:p>
-      <w:pPr>
-        <w:pStyle w:val="Corpodetexto"/>
-        <w:numPr>
-          <w:ilvl w:val="0"/>
-          <w:numId w:val="4"/>
-        </w:numPr>
-        <w:spacing w:line="240" w:lineRule="auto"/>
-        <w:jc w:val="both"/>
-        <w:rPr>
-          <w:b/>
-          <w:bCs/>
-        </w:rPr>
-      </w:pPr>
-      <w:r>
-        <w:t xml:space="preserve">CARRIL, Marly; </w:t>
-      </w:r>
-      <w:r>
-        <w:rPr>
-          <w:b/>
-          <w:bCs/>
-        </w:rPr>
-        <w:t xml:space="preserve">HTML – Passo a passo 2012. </w:t>
-      </w:r>
-    </w:p>
-    <w:p>
-      <w:pPr>
-        <w:pStyle w:val="Corpodetexto"/>
-        <w:numPr>
-          <w:ilvl w:val="0"/>
-          <w:numId w:val="4"/>
-        </w:numPr>
-        <w:spacing w:line="240" w:lineRule="auto"/>
-        <w:ind w:left="0" w:hanging="6"/>
-        <w:jc w:val="both"/>
-      </w:pPr>
-      <w:r>
-        <w:rPr>
-          <w:b/>
-          <w:bCs/>
-        </w:rPr>
-        <w:t xml:space="preserve">DOCUMENTAÇÃO OFICIAL JQUERY. </w:t>
-      </w:r>
-      <w:r>
-        <w:t xml:space="preserve">Disponível em: </w:t>
-      </w:r>
-      <w:hyperlink r:id="rId46">
-        <w:r>
-          <w:rPr>
-            <w:rStyle w:val="InternetLink"/>
-            <w:vanish/>
-            <w:webHidden/>
-          </w:rPr>
-          <w:t>https://jquery.com/</w:t>
-        </w:r>
-      </w:hyperlink>
-      <w:r>
-        <w:t xml:space="preserve"> Acesso em: 20 de setembro de 2016</w:t>
-      </w:r>
-    </w:p>
-    <w:p>
-      <w:pPr>
-        <w:pStyle w:val="Corpodetexto"/>
-        <w:numPr>
-          <w:ilvl w:val="0"/>
-          <w:numId w:val="4"/>
-        </w:numPr>
-        <w:spacing w:line="240" w:lineRule="auto"/>
-        <w:jc w:val="both"/>
-      </w:pPr>
-      <w:r>
-        <w:t xml:space="preserve">JOBSTRAIBIZER, Flávia; </w:t>
-      </w:r>
-      <w:r>
-        <w:rPr>
-          <w:b/>
-          <w:bCs/>
-        </w:rPr>
-        <w:t xml:space="preserve">CRIAÇÃO DE SITES COM CSS. </w:t>
-      </w:r>
-      <w:r>
-        <w:t xml:space="preserve">Editora </w:t>
+        <w:t xml:space="preserve"> Editora </w:t>
       </w:r>
       <w:proofErr w:type="spellStart"/>
       <w:r>
-        <w:t>Digerati</w:t>
+        <w:t>Ltda</w:t>
       </w:r>
       <w:proofErr w:type="spellEnd"/>
       <w:r>
-        <w:t>, 2009</w:t>
-      </w:r>
-    </w:p>
-    <w:p>
-      <w:pPr>
-        <w:pStyle w:val="Corpodetexto"/>
-        <w:spacing w:line="240" w:lineRule="auto"/>
-        <w:jc w:val="both"/>
-      </w:pPr>
-      <w:r>
-        <w:t xml:space="preserve">LAUDON, K.C.; LAUDON, J.P. </w:t>
-      </w:r>
-      <w:proofErr w:type="gramStart"/>
-      <w:r>
-        <w:rPr>
-          <w:b/>
-          <w:bCs/>
-        </w:rPr>
-        <w:t>Sistemas de Informações Gerencias</w:t>
-      </w:r>
-      <w:proofErr w:type="gramEnd"/>
-      <w:r>
-        <w:t xml:space="preserve">. 7. </w:t>
-      </w:r>
-      <w:proofErr w:type="gramStart"/>
-      <w:r>
-        <w:t>ed.</w:t>
-      </w:r>
-      <w:proofErr w:type="gramEnd"/>
-      <w:r>
-        <w:t xml:space="preserve"> São Paulo: Person Prentice Hall, 2007.</w:t>
-      </w:r>
-    </w:p>
-    <w:p>
-      <w:pPr>
-        <w:pStyle w:val="Corpodetexto"/>
-        <w:spacing w:line="240" w:lineRule="auto"/>
-        <w:jc w:val="both"/>
-      </w:pPr>
-      <w:r>
-        <w:t xml:space="preserve">LAUDON, K.C.; LAUDON, J.P. </w:t>
-      </w:r>
-      <w:proofErr w:type="gramStart"/>
-      <w:r>
-        <w:rPr>
-          <w:b/>
-          <w:bCs/>
-        </w:rPr>
-        <w:t>Sistemas de Informações Gerencias</w:t>
-      </w:r>
-      <w:proofErr w:type="gramEnd"/>
-      <w:r>
-        <w:t xml:space="preserve">. 9. </w:t>
-      </w:r>
-      <w:proofErr w:type="gramStart"/>
-      <w:r>
-        <w:t>ed.</w:t>
-      </w:r>
-      <w:proofErr w:type="gramEnd"/>
-      <w:r>
-        <w:t xml:space="preserve"> São Paulo: Person Prentice Hall, 2009.</w:t>
-      </w:r>
-    </w:p>
-    <w:p>
-      <w:pPr>
-        <w:pStyle w:val="Corpodetexto"/>
-        <w:spacing w:line="240" w:lineRule="auto"/>
-        <w:jc w:val="both"/>
-      </w:pPr>
-      <w:r>
-        <w:t xml:space="preserve">LOBO, E. J. R. </w:t>
-      </w:r>
-      <w:r>
-        <w:rPr>
-          <w:b/>
-          <w:bCs/>
-        </w:rPr>
-        <w:t xml:space="preserve">Curso de Engenharia de Software. </w:t>
-      </w:r>
-      <w:r>
-        <w:t xml:space="preserve">Editora </w:t>
-      </w:r>
-      <w:proofErr w:type="spellStart"/>
-      <w:r>
-        <w:t>Digerati</w:t>
-      </w:r>
-      <w:proofErr w:type="spellEnd"/>
-      <w:r>
-        <w:t xml:space="preserve"> Books: São Paulo, 2008.</w:t>
-      </w:r>
-    </w:p>
-    <w:p>
-      <w:pPr>
-        <w:pStyle w:val="Corpodetexto"/>
-        <w:spacing w:line="240" w:lineRule="auto"/>
-        <w:jc w:val="both"/>
-      </w:pPr>
-      <w:r>
-        <w:t xml:space="preserve">LOBO, Edson; </w:t>
-      </w:r>
-      <w:r>
-        <w:rPr>
-          <w:b/>
-          <w:bCs/>
-        </w:rPr>
-        <w:t xml:space="preserve">Curso Prático de </w:t>
-      </w:r>
-      <w:proofErr w:type="gramStart"/>
-      <w:r>
-        <w:rPr>
-          <w:b/>
-          <w:bCs/>
-        </w:rPr>
-        <w:t>MySQL</w:t>
-      </w:r>
-      <w:proofErr w:type="gramEnd"/>
-      <w:r>
-        <w:rPr>
-          <w:b/>
-          <w:bCs/>
-        </w:rPr>
-        <w:t xml:space="preserve">. </w:t>
-      </w:r>
-      <w:proofErr w:type="spellStart"/>
-      <w:r>
-        <w:t>Digerati</w:t>
-      </w:r>
-      <w:proofErr w:type="spellEnd"/>
-      <w:r>
-        <w:t xml:space="preserve"> Books, 2008.</w:t>
-      </w:r>
-    </w:p>
-    <w:p>
-      <w:pPr>
-        <w:pStyle w:val="Corpodetexto"/>
-        <w:spacing w:line="240" w:lineRule="auto"/>
-        <w:jc w:val="both"/>
-      </w:pPr>
-      <w:r>
-        <w:t xml:space="preserve">MANSUR, Ricardo. </w:t>
-      </w:r>
-      <w:r>
-        <w:rPr>
-          <w:b/>
-          <w:bCs/>
-        </w:rPr>
-        <w:t xml:space="preserve">Governança de TI: Metodologias, Frameworks e Melhores Práticas. </w:t>
-      </w:r>
-      <w:proofErr w:type="spellStart"/>
-      <w:r>
-        <w:t>Brasport</w:t>
-      </w:r>
-      <w:proofErr w:type="spellEnd"/>
-      <w:r>
-        <w:t xml:space="preserve"> Livros e Multimídia </w:t>
-      </w:r>
-      <w:proofErr w:type="spellStart"/>
-      <w:r>
-        <w:t>Ltda</w:t>
-      </w:r>
-      <w:proofErr w:type="spellEnd"/>
-      <w:r>
-        <w:t>: Rio de Janeiro, 2007.</w:t>
-      </w:r>
-    </w:p>
-    <w:p>
-      <w:pPr>
-        <w:pStyle w:val="Corpodetexto"/>
-        <w:spacing w:line="240" w:lineRule="auto"/>
-        <w:jc w:val="both"/>
-      </w:pPr>
-      <w:r>
-        <w:t xml:space="preserve">MASSARI, Vitor L. </w:t>
-      </w:r>
-      <w:proofErr w:type="spellStart"/>
-      <w:r>
-        <w:rPr>
-          <w:b/>
-          <w:bCs/>
-        </w:rPr>
-        <w:t>Agile</w:t>
-      </w:r>
-      <w:proofErr w:type="spellEnd"/>
-      <w:r>
-        <w:rPr>
-          <w:b/>
-          <w:bCs/>
-        </w:rPr>
-        <w:t xml:space="preserve"> </w:t>
-      </w:r>
-      <w:proofErr w:type="spellStart"/>
-      <w:r>
-        <w:rPr>
-          <w:b/>
-          <w:bCs/>
-        </w:rPr>
-        <w:t>Scrum</w:t>
-      </w:r>
-      <w:proofErr w:type="spellEnd"/>
-      <w:r>
-        <w:rPr>
-          <w:b/>
-          <w:bCs/>
-        </w:rPr>
-        <w:t xml:space="preserve"> Master no Gerenciamento Avançado de Projetos.</w:t>
-      </w:r>
-      <w:r>
-        <w:t xml:space="preserve"> </w:t>
-      </w:r>
-      <w:proofErr w:type="spellStart"/>
-      <w:r>
-        <w:t>Brasport</w:t>
-      </w:r>
-      <w:proofErr w:type="spellEnd"/>
-      <w:r>
-        <w:t xml:space="preserve"> Livros e </w:t>
-      </w:r>
-      <w:proofErr w:type="spellStart"/>
-      <w:r>
-        <w:t>Multímidia</w:t>
-      </w:r>
-      <w:proofErr w:type="spellEnd"/>
-      <w:r>
-        <w:t xml:space="preserve"> </w:t>
-      </w:r>
-      <w:proofErr w:type="spellStart"/>
-      <w:r>
-        <w:t>Ltda</w:t>
-      </w:r>
-      <w:proofErr w:type="spellEnd"/>
-      <w:r>
-        <w:t>: Rio de Janeiro, 2016.</w:t>
-      </w:r>
-    </w:p>
-    <w:p>
-      <w:pPr>
-        <w:pStyle w:val="Corpodetexto"/>
-        <w:spacing w:line="240" w:lineRule="auto"/>
-        <w:jc w:val="both"/>
-      </w:pPr>
-      <w:proofErr w:type="gramStart"/>
-      <w:r>
-        <w:t>MELO,</w:t>
-      </w:r>
-      <w:proofErr w:type="gramEnd"/>
-      <w:r>
-        <w:t xml:space="preserve"> Ana Cristina; </w:t>
-      </w:r>
-      <w:r>
-        <w:rPr>
-          <w:b/>
-          <w:bCs/>
-        </w:rPr>
-        <w:t xml:space="preserve">Desenvolvendo aplicações com UML 2.2 – Do conceitual a implementação. </w:t>
-      </w:r>
-      <w:proofErr w:type="spellStart"/>
-      <w:r>
-        <w:t>Brasport</w:t>
-      </w:r>
-      <w:proofErr w:type="spellEnd"/>
-      <w:r>
-        <w:t xml:space="preserve"> Livros e Multimídia LTDA: Rio de Janeiro, 2010 – 3ª ed.</w:t>
-      </w:r>
-    </w:p>
-    <w:p>
-      <w:pPr>
-        <w:pStyle w:val="Corpodetexto"/>
-        <w:spacing w:line="240" w:lineRule="auto"/>
-        <w:jc w:val="both"/>
-      </w:pPr>
-      <w:r>
-        <w:t xml:space="preserve">MUTO, Claudio Adonai; </w:t>
-      </w:r>
-      <w:r>
-        <w:rPr>
-          <w:b/>
-          <w:bCs/>
-        </w:rPr>
-        <w:t xml:space="preserve">PHP &amp; MYSQL – GUIA INTRODUTÓRIO, </w:t>
-      </w:r>
-      <w:r>
-        <w:t xml:space="preserve">3ª Ed. 2006 </w:t>
-      </w:r>
-      <w:proofErr w:type="spellStart"/>
-      <w:proofErr w:type="gramStart"/>
-      <w:r>
-        <w:t>Brasport</w:t>
-      </w:r>
-      <w:proofErr w:type="spellEnd"/>
-      <w:proofErr w:type="gramEnd"/>
-    </w:p>
-    <w:p>
-      <w:pPr>
-        <w:pStyle w:val="Corpodetexto"/>
-        <w:spacing w:line="240" w:lineRule="auto"/>
-        <w:jc w:val="both"/>
-      </w:pPr>
-      <w:r>
-        <w:t xml:space="preserve">NIELSEN, Jakob; LORANGER, </w:t>
-      </w:r>
-      <w:proofErr w:type="spellStart"/>
-      <w:r>
-        <w:t>Hoa</w:t>
-      </w:r>
-      <w:proofErr w:type="spellEnd"/>
-      <w:r>
-        <w:t xml:space="preserve">; </w:t>
-      </w:r>
-      <w:r>
-        <w:rPr>
-          <w:b/>
-          <w:bCs/>
-        </w:rPr>
-        <w:t>Usabilidade na web – Projetando Websites com Qualidade.</w:t>
-      </w:r>
-      <w:r>
-        <w:t xml:space="preserve"> </w:t>
-      </w:r>
-      <w:proofErr w:type="spellStart"/>
-      <w:r>
-        <w:t>Elsevier</w:t>
-      </w:r>
-      <w:proofErr w:type="spellEnd"/>
-      <w:r>
-        <w:t xml:space="preserve"> Editora </w:t>
-      </w:r>
-      <w:proofErr w:type="spellStart"/>
-      <w:r>
-        <w:t>Ltda</w:t>
-      </w:r>
-      <w:proofErr w:type="spellEnd"/>
-      <w:r>
-        <w:t>: Rio de Janeiro, 2007.</w:t>
-      </w:r>
-    </w:p>
-    <w:p>
-      <w:pPr>
-        <w:pStyle w:val="Corpodetexto"/>
-        <w:spacing w:line="240" w:lineRule="auto"/>
-        <w:jc w:val="both"/>
-      </w:pPr>
-      <w:r>
-        <w:t xml:space="preserve">PRESCOTT, Preston; </w:t>
-      </w:r>
-      <w:r>
-        <w:rPr>
-          <w:b/>
-          <w:bCs/>
-        </w:rPr>
-        <w:t xml:space="preserve">Programação em </w:t>
-      </w:r>
-      <w:proofErr w:type="spellStart"/>
-      <w:r>
-        <w:rPr>
-          <w:b/>
-          <w:bCs/>
-        </w:rPr>
-        <w:t>Javascript</w:t>
-      </w:r>
-      <w:proofErr w:type="spellEnd"/>
-      <w:r>
-        <w:rPr>
-          <w:b/>
-          <w:bCs/>
-        </w:rPr>
-        <w:t xml:space="preserve">. </w:t>
-      </w:r>
-      <w:proofErr w:type="spellStart"/>
-      <w:r>
-        <w:t>Babelcube</w:t>
-      </w:r>
-      <w:proofErr w:type="spellEnd"/>
-    </w:p>
-    <w:p>
-      <w:pPr>
-        <w:pStyle w:val="Corpodetexto"/>
-        <w:spacing w:line="240" w:lineRule="auto"/>
-        <w:jc w:val="both"/>
-      </w:pPr>
-      <w:r>
-        <w:t xml:space="preserve">PRESSMAN, R. S. </w:t>
-      </w:r>
-      <w:r>
-        <w:rPr>
-          <w:b/>
-          <w:bCs/>
-        </w:rPr>
-        <w:t xml:space="preserve">Engenharia de Software: Uma abordagem profissional. </w:t>
-      </w:r>
-      <w:r>
-        <w:t xml:space="preserve">7. </w:t>
-      </w:r>
-      <w:proofErr w:type="gramStart"/>
-      <w:r>
-        <w:t>ed.</w:t>
-      </w:r>
-      <w:proofErr w:type="gramEnd"/>
-      <w:r>
-        <w:t xml:space="preserve"> Editora </w:t>
-      </w:r>
-      <w:proofErr w:type="spellStart"/>
-      <w:r>
-        <w:t>Bookman</w:t>
-      </w:r>
-      <w:proofErr w:type="spellEnd"/>
-      <w:r>
-        <w:t>.</w:t>
-      </w:r>
-    </w:p>
-    <w:p>
-      <w:pPr>
-        <w:pStyle w:val="Corpodetexto"/>
-        <w:spacing w:line="240" w:lineRule="auto"/>
-        <w:jc w:val="both"/>
-        <w:rPr>
-          <w:u w:val="single"/>
-        </w:rPr>
-      </w:pPr>
-      <w:r>
-        <w:t xml:space="preserve">PRESSMAN, R. S.; MAXIM, B. </w:t>
-      </w:r>
-      <w:proofErr w:type="gramStart"/>
-      <w:r>
-        <w:t>R.</w:t>
-      </w:r>
-      <w:proofErr w:type="gramEnd"/>
-      <w:r>
-        <w:t xml:space="preserve"> </w:t>
-      </w:r>
-      <w:r>
-        <w:rPr>
-          <w:b/>
-          <w:bCs/>
-        </w:rPr>
-        <w:t>Engenharia de Software: Uma abordagem profissional.</w:t>
-      </w:r>
-      <w:r>
-        <w:t xml:space="preserve"> 8. </w:t>
-      </w:r>
-      <w:proofErr w:type="gramStart"/>
-      <w:r>
-        <w:t>ed.</w:t>
-      </w:r>
-      <w:proofErr w:type="gramEnd"/>
-      <w:r>
-        <w:t xml:space="preserve"> Editora </w:t>
-      </w:r>
-      <w:proofErr w:type="spellStart"/>
-      <w:r>
-        <w:t>Bookman</w:t>
-      </w:r>
-      <w:proofErr w:type="spellEnd"/>
-      <w:r>
-        <w:t>.</w:t>
-      </w:r>
-    </w:p>
-    <w:p>
-      <w:pPr>
-        <w:pStyle w:val="Normal1"/>
-        <w:jc w:val="both"/>
-      </w:pPr>
-    </w:p>
-    <w:p>
-      <w:pPr>
-        <w:pStyle w:val="Corpodetexto"/>
-        <w:spacing w:line="240" w:lineRule="auto"/>
-        <w:jc w:val="both"/>
-      </w:pPr>
-      <w:r>
-        <w:lastRenderedPageBreak/>
-        <w:t xml:space="preserve">RAMAKRISHNAN, </w:t>
-      </w:r>
-      <w:proofErr w:type="spellStart"/>
-      <w:r>
-        <w:t>Raghu</w:t>
-      </w:r>
-      <w:proofErr w:type="spellEnd"/>
-      <w:r>
-        <w:t xml:space="preserve">; GEHRKE, </w:t>
-      </w:r>
-      <w:proofErr w:type="spellStart"/>
-      <w:r>
-        <w:t>Johannes</w:t>
-      </w:r>
-      <w:proofErr w:type="spellEnd"/>
-      <w:r>
-        <w:t xml:space="preserve">; </w:t>
-      </w:r>
-      <w:r>
-        <w:rPr>
-          <w:b/>
-          <w:bCs/>
-        </w:rPr>
-        <w:t>SISTEMAS DE GERENCIAMENTO DE BANCO DE DADOS.</w:t>
-      </w:r>
-      <w:r>
-        <w:t xml:space="preserve"> Editora </w:t>
-      </w:r>
-      <w:proofErr w:type="spellStart"/>
-      <w:r>
-        <w:t>Bookman</w:t>
-      </w:r>
-      <w:proofErr w:type="spellEnd"/>
-      <w:r>
-        <w:t xml:space="preserve">, Mc </w:t>
-      </w:r>
-      <w:proofErr w:type="spellStart"/>
-      <w:r>
-        <w:t>Graw</w:t>
-      </w:r>
-      <w:proofErr w:type="spellEnd"/>
-      <w:r>
-        <w:t xml:space="preserve"> Hill, </w:t>
-      </w:r>
-      <w:proofErr w:type="gramStart"/>
-      <w:r>
-        <w:t>2008</w:t>
-      </w:r>
-      <w:proofErr w:type="gramEnd"/>
-    </w:p>
-    <w:p>
-      <w:pPr>
-        <w:pStyle w:val="Normal1"/>
-        <w:jc w:val="both"/>
-      </w:pPr>
-      <w:r>
-        <w:t xml:space="preserve">REZENDE, Denis Alcides. </w:t>
-      </w:r>
-      <w:r>
-        <w:rPr>
-          <w:b/>
-        </w:rPr>
-        <w:t xml:space="preserve">Engenharia de Software e Sistemas de Informação. </w:t>
-      </w:r>
-      <w:r>
-        <w:t xml:space="preserve">3ª Edição – Editora </w:t>
-      </w:r>
-      <w:proofErr w:type="spellStart"/>
-      <w:r>
-        <w:t>Brasport</w:t>
-      </w:r>
-      <w:proofErr w:type="spellEnd"/>
-      <w:r>
-        <w:t>: Rio de Janeiro, 2005.</w:t>
-      </w:r>
-    </w:p>
-    <w:p>
-      <w:pPr>
-        <w:pStyle w:val="Corpodetexto"/>
-        <w:spacing w:line="240" w:lineRule="auto"/>
-        <w:jc w:val="both"/>
-      </w:pPr>
-      <w:r>
-        <w:t xml:space="preserve">SAMPAIO, </w:t>
-      </w:r>
-      <w:proofErr w:type="spellStart"/>
-      <w:r>
-        <w:t>Cleuton</w:t>
-      </w:r>
-      <w:proofErr w:type="spellEnd"/>
-      <w:r>
-        <w:t xml:space="preserve">; </w:t>
-      </w:r>
-      <w:r>
-        <w:rPr>
-          <w:b/>
-          <w:bCs/>
-        </w:rPr>
-        <w:t xml:space="preserve">Guia do Java: Enterprise </w:t>
-      </w:r>
-      <w:proofErr w:type="spellStart"/>
-      <w:r>
-        <w:rPr>
-          <w:b/>
-          <w:bCs/>
-        </w:rPr>
-        <w:t>Edition</w:t>
-      </w:r>
-      <w:proofErr w:type="spellEnd"/>
-      <w:r>
-        <w:rPr>
-          <w:b/>
-          <w:bCs/>
-        </w:rPr>
-        <w:t xml:space="preserve"> </w:t>
-      </w:r>
-      <w:proofErr w:type="gramStart"/>
-      <w:r>
-        <w:rPr>
-          <w:b/>
-          <w:bCs/>
-        </w:rPr>
-        <w:t>5</w:t>
-      </w:r>
-      <w:proofErr w:type="gramEnd"/>
-      <w:r>
-        <w:rPr>
-          <w:b/>
-          <w:bCs/>
-        </w:rPr>
-        <w:t xml:space="preserve">: desenvolvendo aplicações corporativas. </w:t>
-      </w:r>
-      <w:proofErr w:type="spellStart"/>
-      <w:r>
-        <w:t>Brasport</w:t>
-      </w:r>
-      <w:proofErr w:type="spellEnd"/>
-      <w:r>
-        <w:t>, 2007</w:t>
-      </w:r>
-      <w:r>
-        <w:rPr>
-          <w:b/>
-          <w:bCs/>
-        </w:rPr>
-        <w:t>.</w:t>
-      </w:r>
-    </w:p>
-    <w:p>
-      <w:pPr>
-        <w:pStyle w:val="Corpodetexto"/>
-        <w:spacing w:line="240" w:lineRule="auto"/>
-        <w:jc w:val="both"/>
-        <w:rPr>
-          <w:b/>
-          <w:bCs/>
-        </w:rPr>
-      </w:pPr>
-      <w:r>
-        <w:t xml:space="preserve">SILVA, Maurício </w:t>
-      </w:r>
-      <w:proofErr w:type="spellStart"/>
-      <w:r>
-        <w:t>Samy</w:t>
-      </w:r>
-      <w:proofErr w:type="spellEnd"/>
-      <w:r>
-        <w:t xml:space="preserve">; </w:t>
-      </w:r>
-      <w:proofErr w:type="spellStart"/>
-      <w:proofErr w:type="gramStart"/>
-      <w:r>
-        <w:rPr>
-          <w:b/>
-          <w:bCs/>
-        </w:rPr>
-        <w:t>jQuery</w:t>
-      </w:r>
-      <w:proofErr w:type="spellEnd"/>
-      <w:proofErr w:type="gramEnd"/>
-      <w:r>
-        <w:rPr>
-          <w:b/>
-          <w:bCs/>
-        </w:rPr>
-        <w:t xml:space="preserve"> – A Biblioteca do Programador </w:t>
-      </w:r>
-      <w:proofErr w:type="spellStart"/>
-      <w:r>
-        <w:rPr>
-          <w:b/>
-          <w:bCs/>
-        </w:rPr>
-        <w:t>Javascript</w:t>
-      </w:r>
-      <w:proofErr w:type="spellEnd"/>
-      <w:r>
-        <w:rPr>
-          <w:b/>
-          <w:bCs/>
-        </w:rPr>
-        <w:t xml:space="preserve"> – 3ª Edição. </w:t>
-      </w:r>
-      <w:r>
-        <w:t xml:space="preserve">Editora </w:t>
-      </w:r>
-      <w:proofErr w:type="spellStart"/>
-      <w:r>
-        <w:t>Novatec</w:t>
-      </w:r>
-      <w:proofErr w:type="spellEnd"/>
-      <w:r>
-        <w:t>, 2014</w:t>
-      </w:r>
-    </w:p>
-    <w:p>
-      <w:pPr>
-        <w:pStyle w:val="Corpodetexto"/>
-        <w:spacing w:line="240" w:lineRule="auto"/>
-        <w:jc w:val="both"/>
-      </w:pPr>
-      <w:r>
-        <w:t xml:space="preserve">TITTEL, Ed; NOBLE, Jeff; </w:t>
-      </w:r>
-      <w:r>
-        <w:rPr>
-          <w:b/>
-          <w:bCs/>
-        </w:rPr>
-        <w:t xml:space="preserve">HTML, XHTML E CSS PARA LEIGOS. </w:t>
-      </w:r>
-      <w:proofErr w:type="spellStart"/>
-      <w:r>
-        <w:t>Starlin</w:t>
-      </w:r>
-      <w:proofErr w:type="spellEnd"/>
-      <w:r>
-        <w:t xml:space="preserve"> Alta Editora, 7ª edição, 2014.</w:t>
-      </w:r>
-    </w:p>
-    <w:p>
-      <w:pPr>
-        <w:pStyle w:val="Corpodetexto"/>
-        <w:spacing w:line="240" w:lineRule="auto"/>
-        <w:jc w:val="both"/>
-      </w:pPr>
-      <w:r>
-        <w:t xml:space="preserve">WAZLAWICK Raul Sidney. </w:t>
-      </w:r>
-      <w:r>
-        <w:rPr>
-          <w:b/>
-          <w:bCs/>
-        </w:rPr>
-        <w:t xml:space="preserve">Engenharia de Software: Conceitos e Práticas. </w:t>
-      </w:r>
-      <w:proofErr w:type="spellStart"/>
-      <w:r>
-        <w:t>Elsevier</w:t>
-      </w:r>
-      <w:proofErr w:type="spellEnd"/>
-      <w:r>
-        <w:t xml:space="preserve"> Editora </w:t>
-      </w:r>
-      <w:proofErr w:type="spellStart"/>
-      <w:r>
-        <w:t>Ltda</w:t>
-      </w:r>
-      <w:proofErr w:type="spellEnd"/>
-      <w:r>
         <w:t>, 2013.</w:t>
-      </w:r>
-    </w:p>
-    <w:p>
-      <w:pPr>
-        <w:pStyle w:val="Corpodetexto"/>
-        <w:spacing w:line="240" w:lineRule="auto"/>
-        <w:jc w:val="both"/>
-      </w:pPr>
-      <w:r>
-        <w:t xml:space="preserve">MEIRELES, Manuel; </w:t>
-      </w:r>
-      <w:r>
-        <w:rPr>
-          <w:b/>
-          <w:bCs/>
-        </w:rPr>
-        <w:t xml:space="preserve">Sistemas de informação: Quesitos de excelência dos sistemas de informação operativos e estratégicos. </w:t>
-      </w:r>
-      <w:r>
-        <w:t>Editora Arte e Ciência, 2004.</w:t>
       </w:r>
     </w:p>
     <w:sectPr>
@@ -38452,7 +38746,7 @@
 </file>
 
 <file path=customXml/itemProps1.xml><?xml version="1.0" encoding="utf-8"?>
-<ds:datastoreItem xmlns:ds="http://schemas.openxmlformats.org/officeDocument/2006/customXml" ds:itemID="{79A06737-FCF7-4FE0-9391-3E359055815A}">
+<ds:datastoreItem xmlns:ds="http://schemas.openxmlformats.org/officeDocument/2006/customXml" ds:itemID="{A5F8B363-B1DB-4480-B24D-59E75290FECF}">
   <ds:schemaRefs>
     <ds:schemaRef ds:uri="http://schemas.openxmlformats.org/officeDocument/2006/bibliography"/>
   </ds:schemaRefs>

</xml_diff>

<commit_message>
Monografia finalizada para impressão
</commit_message>
<xml_diff>
--- a/Monografia-felipe-quadros Primeira banc 26_09.docx
+++ b/Monografia-felipe-quadros Primeira banc 26_09.docx
@@ -1932,56 +1932,32 @@
         <w:rPr>
           <w:lang w:val="en-US"/>
         </w:rPr>
-        <w:t xml:space="preserve">: </w:t>
+        <w:t xml:space="preserve">: Allotment, Sales Duty, </w:t>
       </w:r>
       <w:r>
         <w:rPr>
           <w:lang w:val="en-US"/>
         </w:rPr>
-        <w:t>Allotment</w:t>
-      </w:r>
+        <w:t xml:space="preserve">Systems </w:t>
+      </w:r>
+      <w:proofErr w:type="spellStart"/>
       <w:r>
         <w:rPr>
           <w:lang w:val="en-US"/>
         </w:rPr>
-        <w:t xml:space="preserve">, </w:t>
-      </w:r>
+        <w:t>Modelling</w:t>
+      </w:r>
+      <w:proofErr w:type="spellEnd"/>
       <w:r>
         <w:rPr>
           <w:lang w:val="en-US"/>
         </w:rPr>
-        <w:t>Sales Duty</w:t>
+        <w:t>, UML, FDD.</w:t>
       </w:r>
       <w:r>
         <w:rPr>
           <w:lang w:val="en-US"/>
         </w:rPr>
-        <w:t xml:space="preserve">, </w:t>
-      </w:r>
-      <w:r>
-        <w:rPr>
-          <w:lang w:val="en-US"/>
-        </w:rPr>
-        <w:t xml:space="preserve">Systems </w:t>
-      </w:r>
-      <w:proofErr w:type="spellStart"/>
-      <w:r>
-        <w:rPr>
-          <w:lang w:val="en-US"/>
-        </w:rPr>
-        <w:t>Modelling</w:t>
-      </w:r>
-      <w:proofErr w:type="spellEnd"/>
-      <w:r>
-        <w:rPr>
-          <w:lang w:val="en-US"/>
-        </w:rPr>
-        <w:t>, UML, FDD.</w:t>
-      </w:r>
-      <w:r>
-        <w:rPr>
-          <w:lang w:val="en-US"/>
-        </w:rPr>
         <w:br w:type="page"/>
       </w:r>
     </w:p>
@@ -1992,8 +1968,6 @@
           <w:b/>
         </w:rPr>
       </w:pPr>
-      <w:bookmarkStart w:id="0" w:name="_GoBack"/>
-      <w:bookmarkEnd w:id="0"/>
       <w:r>
         <w:rPr>
           <w:b/>
@@ -2301,63 +2275,17 @@
               <w:rPr>
                 <w:b/>
                 <w:i/>
+                <w:lang w:val="en-US"/>
               </w:rPr>
             </w:pPr>
-            <w:proofErr w:type="spellStart"/>
             <w:r>
               <w:rPr>
                 <w:b/>
                 <w:i/>
-              </w:rPr>
-              <w:t>Feature</w:t>
-            </w:r>
-            <w:proofErr w:type="spellEnd"/>
-            <w:r>
-              <w:rPr>
-                <w:b/>
-                <w:i/>
-              </w:rPr>
-              <w:t xml:space="preserve"> </w:t>
-            </w:r>
-            <w:proofErr w:type="spellStart"/>
-            <w:r>
-              <w:rPr>
-                <w:b/>
-                <w:i/>
-              </w:rPr>
-              <w:t>Dr</w:t>
-            </w:r>
-            <w:r>
-              <w:rPr>
-                <w:b/>
-                <w:i/>
-              </w:rPr>
-              <w:t>i</w:t>
-            </w:r>
-            <w:r>
-              <w:rPr>
-                <w:b/>
-                <w:i/>
-              </w:rPr>
-              <w:t>ven</w:t>
-            </w:r>
-            <w:proofErr w:type="spellEnd"/>
-            <w:r>
-              <w:rPr>
-                <w:b/>
-                <w:i/>
-              </w:rPr>
-              <w:t xml:space="preserve"> </w:t>
-            </w:r>
-            <w:proofErr w:type="spellStart"/>
-            <w:r>
-              <w:rPr>
-                <w:b/>
-                <w:i/>
-              </w:rPr>
-              <w:t>Development</w:t>
-            </w:r>
-            <w:proofErr w:type="spellEnd"/>
+                <w:lang w:val="en-US"/>
+              </w:rPr>
+              <w:t>Feature Driven Development</w:t>
+            </w:r>
           </w:p>
           <w:p>
             <w:pPr>
@@ -2365,49 +2293,17 @@
               <w:rPr>
                 <w:b/>
                 <w:i/>
+                <w:lang w:val="en-US"/>
               </w:rPr>
             </w:pPr>
-            <w:proofErr w:type="spellStart"/>
             <w:r>
               <w:rPr>
                 <w:b/>
                 <w:i/>
-              </w:rPr>
-              <w:t>Object</w:t>
-            </w:r>
-            <w:proofErr w:type="spellEnd"/>
-            <w:r>
-              <w:rPr>
-                <w:b/>
-                <w:i/>
-              </w:rPr>
-              <w:t xml:space="preserve"> </w:t>
-            </w:r>
-            <w:proofErr w:type="spellStart"/>
-            <w:r>
-              <w:rPr>
-                <w:b/>
-                <w:i/>
-              </w:rPr>
-              <w:t>Relational</w:t>
-            </w:r>
-            <w:proofErr w:type="spellEnd"/>
-            <w:r>
-              <w:rPr>
-                <w:b/>
-                <w:i/>
-              </w:rPr>
-              <w:t xml:space="preserve"> </w:t>
-            </w:r>
-            <w:proofErr w:type="spellStart"/>
-            <w:r>
-              <w:rPr>
-                <w:b/>
-                <w:i/>
-              </w:rPr>
-              <w:t>Mapping</w:t>
-            </w:r>
-            <w:proofErr w:type="spellEnd"/>
+                <w:lang w:val="en-US"/>
+              </w:rPr>
+              <w:t>Object Relational Mapping</w:t>
+            </w:r>
           </w:p>
         </w:tc>
       </w:tr>
@@ -2421,6 +2317,7 @@
               <w:spacing w:line="240" w:lineRule="auto"/>
               <w:rPr>
                 <w:b/>
+                <w:lang w:val="en-US"/>
               </w:rPr>
             </w:pPr>
           </w:p>
@@ -2434,6 +2331,7 @@
               <w:spacing w:line="240" w:lineRule="auto"/>
               <w:rPr>
                 <w:b/>
+                <w:lang w:val="en-US"/>
               </w:rPr>
             </w:pPr>
           </w:p>
@@ -2449,6 +2347,7 @@
               <w:spacing w:line="240" w:lineRule="auto"/>
               <w:rPr>
                 <w:b/>
+                <w:lang w:val="en-US"/>
               </w:rPr>
             </w:pPr>
           </w:p>
@@ -2462,6 +2361,7 @@
               <w:spacing w:line="240" w:lineRule="auto"/>
               <w:rPr>
                 <w:b/>
+                <w:lang w:val="en-US"/>
               </w:rPr>
             </w:pPr>
           </w:p>
@@ -2477,6 +2377,7 @@
               <w:spacing w:line="240" w:lineRule="auto"/>
               <w:rPr>
                 <w:b/>
+                <w:lang w:val="en-US"/>
               </w:rPr>
             </w:pPr>
           </w:p>
@@ -2491,6 +2392,7 @@
               <w:rPr>
                 <w:b/>
                 <w:i/>
+                <w:lang w:val="en-US"/>
               </w:rPr>
             </w:pPr>
           </w:p>
@@ -2506,6 +2408,7 @@
               <w:spacing w:line="240" w:lineRule="auto"/>
               <w:rPr>
                 <w:b/>
+                <w:lang w:val="en-US"/>
               </w:rPr>
             </w:pPr>
           </w:p>
@@ -2520,6 +2423,7 @@
               <w:rPr>
                 <w:b/>
                 <w:i/>
+                <w:lang w:val="en-US"/>
               </w:rPr>
             </w:pPr>
           </w:p>
@@ -2535,6 +2439,7 @@
               <w:spacing w:line="240" w:lineRule="auto"/>
               <w:rPr>
                 <w:b/>
+                <w:lang w:val="en-US"/>
               </w:rPr>
             </w:pPr>
           </w:p>
@@ -2549,6 +2454,7 @@
               <w:rPr>
                 <w:b/>
                 <w:i/>
+                <w:lang w:val="en-US"/>
               </w:rPr>
             </w:pPr>
           </w:p>
@@ -2564,6 +2470,7 @@
               <w:spacing w:line="240" w:lineRule="auto"/>
               <w:rPr>
                 <w:b/>
+                <w:lang w:val="en-US"/>
               </w:rPr>
             </w:pPr>
           </w:p>
@@ -2578,6 +2485,7 @@
               <w:rPr>
                 <w:b/>
                 <w:i/>
+                <w:lang w:val="en-US"/>
               </w:rPr>
             </w:pPr>
           </w:p>
@@ -2591,6 +2499,9 @@
           <w:p>
             <w:pPr>
               <w:spacing w:line="240" w:lineRule="auto"/>
+              <w:rPr>
+                <w:lang w:val="en-US"/>
+              </w:rPr>
             </w:pPr>
           </w:p>
         </w:tc>
@@ -2604,6 +2515,7 @@
               <w:rPr>
                 <w:b/>
                 <w:i/>
+                <w:lang w:val="en-US"/>
               </w:rPr>
             </w:pPr>
           </w:p>
@@ -2615,9 +2527,13 @@
         <w:jc w:val="center"/>
         <w:rPr>
           <w:rStyle w:val="IndexLink"/>
-        </w:rPr>
-      </w:pPr>
-      <w:r>
+          <w:lang w:val="en-US"/>
+        </w:rPr>
+      </w:pPr>
+      <w:r>
+        <w:rPr>
+          <w:lang w:val="en-US"/>
+        </w:rPr>
         <w:br w:type="page"/>
       </w:r>
     </w:p>
@@ -2663,6 +2579,7 @@
           <w:docPartUnique/>
         </w:docPartObj>
       </w:sdtPr>
+      <w:sdtEndPr/>
       <w:sdtContent>
         <w:p>
           <w:pPr>
@@ -3934,6 +3851,13 @@
             </w:r>
             <w:r>
               <w:rPr>
+                <w:rStyle w:val="Hyperlink"/>
+                <w:noProof/>
+              </w:rPr>
+              <w:t>.................</w:t>
+            </w:r>
+            <w:r>
+              <w:rPr>
                 <w:noProof/>
                 <w:webHidden/>
               </w:rPr>
@@ -4001,6 +3925,13 @@
                 <w:noProof/>
               </w:rPr>
               <w:t>2.9 PHP</w:t>
+            </w:r>
+            <w:r>
+              <w:rPr>
+                <w:rStyle w:val="Hyperlink"/>
+                <w:noProof/>
+              </w:rPr>
+              <w:t>.</w:t>
             </w:r>
             <w:r>
               <w:rPr>
@@ -7650,11 +7581,11 @@
           <w:numId w:val="1"/>
         </w:numPr>
       </w:pPr>
-      <w:bookmarkStart w:id="1" w:name="_Toc422897568"/>
-      <w:bookmarkStart w:id="2" w:name="_Toc420565694"/>
-      <w:bookmarkStart w:id="3" w:name="_Toc464313479"/>
+      <w:bookmarkStart w:id="0" w:name="_Toc422897568"/>
+      <w:bookmarkStart w:id="1" w:name="_Toc420565694"/>
+      <w:bookmarkStart w:id="2" w:name="_Toc464313479"/>
+      <w:bookmarkEnd w:id="0"/>
       <w:bookmarkEnd w:id="1"/>
-      <w:bookmarkEnd w:id="2"/>
       <w:proofErr w:type="gramStart"/>
       <w:r>
         <w:lastRenderedPageBreak/>
@@ -7664,7 +7595,7 @@
       <w:r>
         <w:t xml:space="preserve"> INTRODUÇÃO</w:t>
       </w:r>
-      <w:bookmarkEnd w:id="3"/>
+      <w:bookmarkEnd w:id="2"/>
     </w:p>
     <w:p>
       <w:pPr>
@@ -7720,9 +7651,6 @@
         <w:t xml:space="preserve"> forma </w:t>
       </w:r>
       <w:r>
-        <w:rPr>
-          <w:b/>
-        </w:rPr>
         <w:t>arcaica</w:t>
       </w:r>
       <w:r>
@@ -8055,7 +7983,7 @@
         </w:numPr>
         <w:spacing w:before="240" w:after="0" w:line="360" w:lineRule="auto"/>
       </w:pPr>
-      <w:bookmarkStart w:id="4" w:name="__DdeLink__8397_191562389"/>
+      <w:bookmarkStart w:id="3" w:name="__DdeLink__8397_191562389"/>
       <w:r>
         <w:rPr>
           <w:rFonts w:cs="Times New Roman"/>
@@ -8063,7 +7991,7 @@
         </w:rPr>
         <w:t>Inclusão, exclusão e edição de quadras</w:t>
       </w:r>
-      <w:bookmarkEnd w:id="4"/>
+      <w:bookmarkEnd w:id="3"/>
       <w:r>
         <w:rPr>
           <w:rFonts w:cs="Times New Roman"/>
@@ -8226,9 +8154,9 @@
           <w:numId w:val="1"/>
         </w:numPr>
       </w:pPr>
-      <w:bookmarkStart w:id="5" w:name="_Toc422897569"/>
-      <w:bookmarkStart w:id="6" w:name="_Toc464313480"/>
-      <w:bookmarkEnd w:id="5"/>
+      <w:bookmarkStart w:id="4" w:name="_Toc422897569"/>
+      <w:bookmarkStart w:id="5" w:name="_Toc464313480"/>
+      <w:bookmarkEnd w:id="4"/>
       <w:proofErr w:type="gramStart"/>
       <w:r>
         <w:lastRenderedPageBreak/>
@@ -8238,7 +8166,7 @@
       <w:r>
         <w:t xml:space="preserve"> FUNDAMENTAÇÃO TEÓRICA</w:t>
       </w:r>
-      <w:bookmarkEnd w:id="6"/>
+      <w:bookmarkEnd w:id="5"/>
     </w:p>
     <w:p>
       <w:pPr>
@@ -8275,13 +8203,13 @@
         <w:contextualSpacing/>
         <w:jc w:val="both"/>
       </w:pPr>
-      <w:bookmarkStart w:id="7" w:name="_Toc422897570"/>
-      <w:bookmarkStart w:id="8" w:name="_Toc464313481"/>
+      <w:bookmarkStart w:id="6" w:name="_Toc422897570"/>
+      <w:bookmarkStart w:id="7" w:name="_Toc464313481"/>
+      <w:bookmarkEnd w:id="6"/>
+      <w:r>
+        <w:t>Sistemas de informação</w:t>
+      </w:r>
       <w:bookmarkEnd w:id="7"/>
-      <w:r>
-        <w:t>Sistemas de informação</w:t>
-      </w:r>
-      <w:bookmarkEnd w:id="8"/>
     </w:p>
     <w:p>
       <w:pPr>
@@ -8342,7 +8270,6 @@
       </w:r>
       <w:r>
         <w:rPr>
-          <w:b/>
           <w:bCs/>
           <w:szCs w:val="28"/>
         </w:rPr>
@@ -8580,7 +8507,7 @@
           <w:szCs w:val="28"/>
         </w:rPr>
       </w:pPr>
-      <w:bookmarkStart w:id="9" w:name="_Toc464313482"/>
+      <w:bookmarkStart w:id="8" w:name="_Toc464313482"/>
       <w:r>
         <w:rPr>
           <w:szCs w:val="28"/>
@@ -8588,7 +8515,7 @@
         <w:lastRenderedPageBreak/>
         <w:t>Sistemas de Informações Gerenciais</w:t>
       </w:r>
-      <w:bookmarkEnd w:id="9"/>
+      <w:bookmarkEnd w:id="8"/>
     </w:p>
     <w:p/>
     <w:p>
@@ -8770,13 +8697,13 @@
         <w:contextualSpacing/>
         <w:jc w:val="both"/>
       </w:pPr>
-      <w:bookmarkStart w:id="10" w:name="_Toc422897571"/>
-      <w:bookmarkStart w:id="11" w:name="_Toc464313483"/>
+      <w:bookmarkStart w:id="9" w:name="_Toc422897571"/>
+      <w:bookmarkStart w:id="10" w:name="_Toc464313483"/>
+      <w:bookmarkEnd w:id="9"/>
+      <w:r>
+        <w:t>Engenharia de software</w:t>
+      </w:r>
       <w:bookmarkEnd w:id="10"/>
-      <w:r>
-        <w:t>Engenharia de software</w:t>
-      </w:r>
-      <w:bookmarkEnd w:id="11"/>
     </w:p>
     <w:p>
       <w:pPr>
@@ -9014,7 +8941,7 @@
           <w:i/>
         </w:rPr>
       </w:pPr>
-      <w:bookmarkStart w:id="12" w:name="_Toc464313484"/>
+      <w:bookmarkStart w:id="11" w:name="_Toc464313484"/>
       <w:r>
         <w:rPr>
           <w:i/>
@@ -9022,7 +8949,7 @@
         <w:lastRenderedPageBreak/>
         <w:t>Metodologia Ágil</w:t>
       </w:r>
-      <w:bookmarkEnd w:id="12"/>
+      <w:bookmarkEnd w:id="11"/>
     </w:p>
     <w:p>
       <w:pPr>
@@ -9536,7 +9463,7 @@
           <w:numId w:val="23"/>
         </w:numPr>
       </w:pPr>
-      <w:bookmarkStart w:id="13" w:name="_Toc464313485"/>
+      <w:bookmarkStart w:id="12" w:name="_Toc464313485"/>
       <w:proofErr w:type="spellStart"/>
       <w:r>
         <w:t>Feature</w:t>
@@ -9553,7 +9480,7 @@
       <w:r>
         <w:t xml:space="preserve"> (FDD)</w:t>
       </w:r>
-      <w:bookmarkEnd w:id="13"/>
+      <w:bookmarkEnd w:id="12"/>
     </w:p>
     <w:p/>
     <w:p>
@@ -10009,13 +9936,13 @@
         <w:contextualSpacing/>
         <w:jc w:val="both"/>
       </w:pPr>
-      <w:bookmarkStart w:id="14" w:name="_Toc422897577"/>
-      <w:bookmarkStart w:id="15" w:name="_Toc464313486"/>
+      <w:bookmarkStart w:id="13" w:name="_Toc422897577"/>
+      <w:bookmarkStart w:id="14" w:name="_Toc464313486"/>
+      <w:bookmarkEnd w:id="13"/>
+      <w:r>
+        <w:t>Usabilidade na web</w:t>
+      </w:r>
       <w:bookmarkEnd w:id="14"/>
-      <w:r>
-        <w:t>Usabilidade na web</w:t>
-      </w:r>
-      <w:bookmarkEnd w:id="15"/>
     </w:p>
     <w:p>
       <w:pPr>
@@ -10161,13 +10088,13 @@
         <w:contextualSpacing/>
         <w:jc w:val="both"/>
       </w:pPr>
-      <w:bookmarkStart w:id="16" w:name="_Toc422897578"/>
-      <w:bookmarkStart w:id="17" w:name="_Toc464313487"/>
+      <w:bookmarkStart w:id="15" w:name="_Toc422897578"/>
+      <w:bookmarkStart w:id="16" w:name="_Toc464313487"/>
+      <w:bookmarkEnd w:id="15"/>
+      <w:r>
+        <w:t>Linguagem de modelagem unificada (UML)</w:t>
+      </w:r>
       <w:bookmarkEnd w:id="16"/>
-      <w:r>
-        <w:t>Linguagem de modelagem unificada (UML)</w:t>
-      </w:r>
-      <w:bookmarkEnd w:id="17"/>
     </w:p>
     <w:p>
       <w:pPr>
@@ -10257,11 +10184,11 @@
           <w:numId w:val="23"/>
         </w:numPr>
       </w:pPr>
-      <w:bookmarkStart w:id="18" w:name="_Toc464313488"/>
+      <w:bookmarkStart w:id="17" w:name="_Toc464313488"/>
       <w:r>
         <w:t>Diagrama de Caso de Uso</w:t>
       </w:r>
-      <w:bookmarkEnd w:id="18"/>
+      <w:bookmarkEnd w:id="17"/>
     </w:p>
     <w:p/>
     <w:p>
@@ -10521,11 +10448,11 @@
           <w:numId w:val="23"/>
         </w:numPr>
       </w:pPr>
-      <w:bookmarkStart w:id="19" w:name="_Toc464313489"/>
+      <w:bookmarkStart w:id="18" w:name="_Toc464313489"/>
       <w:r>
         <w:t>Diagrama de Sequência</w:t>
       </w:r>
-      <w:bookmarkEnd w:id="19"/>
+      <w:bookmarkEnd w:id="18"/>
     </w:p>
     <w:p/>
     <w:p>
@@ -10555,12 +10482,12 @@
           <w:numId w:val="23"/>
         </w:numPr>
       </w:pPr>
-      <w:bookmarkStart w:id="20" w:name="_Toc464313490"/>
+      <w:bookmarkStart w:id="19" w:name="_Toc464313490"/>
       <w:r>
         <w:lastRenderedPageBreak/>
         <w:t>Diagrama de Classes</w:t>
       </w:r>
-      <w:bookmarkEnd w:id="20"/>
+      <w:bookmarkEnd w:id="19"/>
     </w:p>
     <w:p/>
     <w:p>
@@ -10717,7 +10644,7 @@
       <w:pPr>
         <w:pStyle w:val="Ttulo2"/>
       </w:pPr>
-      <w:bookmarkStart w:id="21" w:name="_Toc464313491"/>
+      <w:bookmarkStart w:id="20" w:name="_Toc464313491"/>
       <w:r>
         <w:t>2.6</w:t>
       </w:r>
@@ -10728,7 +10655,7 @@
       <w:r>
         <w:t>Case</w:t>
       </w:r>
-      <w:bookmarkEnd w:id="21"/>
+      <w:bookmarkEnd w:id="20"/>
       <w:proofErr w:type="gramEnd"/>
     </w:p>
     <w:p>
@@ -10782,7 +10709,7 @@
       <w:pPr>
         <w:pStyle w:val="Ttulo3"/>
       </w:pPr>
-      <w:bookmarkStart w:id="22" w:name="_Toc464313492"/>
+      <w:bookmarkStart w:id="21" w:name="_Toc464313492"/>
       <w:r>
         <w:t>2.</w:t>
       </w:r>
@@ -10801,7 +10728,7 @@
       <w:r>
         <w:t>Community</w:t>
       </w:r>
-      <w:bookmarkEnd w:id="22"/>
+      <w:bookmarkEnd w:id="21"/>
       <w:proofErr w:type="spellEnd"/>
     </w:p>
     <w:p/>
@@ -10937,14 +10864,14 @@
       <w:pPr>
         <w:pStyle w:val="Ttulo2"/>
       </w:pPr>
-      <w:bookmarkStart w:id="23" w:name="_Toc464313493"/>
+      <w:bookmarkStart w:id="22" w:name="_Toc464313493"/>
       <w:r>
         <w:t>2.7</w:t>
       </w:r>
       <w:r>
         <w:t xml:space="preserve"> HTML</w:t>
       </w:r>
-      <w:bookmarkEnd w:id="23"/>
+      <w:bookmarkEnd w:id="22"/>
     </w:p>
     <w:p/>
     <w:p>
@@ -11005,7 +10932,7 @@
       <w:pPr>
         <w:pStyle w:val="Ttulo2"/>
       </w:pPr>
-      <w:bookmarkStart w:id="24" w:name="_Toc464313494"/>
+      <w:bookmarkStart w:id="23" w:name="_Toc464313494"/>
       <w:r>
         <w:t>2.</w:t>
       </w:r>
@@ -11015,7 +10942,7 @@
       <w:r>
         <w:t xml:space="preserve"> CSS</w:t>
       </w:r>
-      <w:bookmarkEnd w:id="24"/>
+      <w:bookmarkEnd w:id="23"/>
     </w:p>
     <w:p/>
     <w:p>
@@ -11182,14 +11109,14 @@
       <w:pPr>
         <w:pStyle w:val="Ttulo2"/>
       </w:pPr>
-      <w:bookmarkStart w:id="25" w:name="_Toc464313495"/>
+      <w:bookmarkStart w:id="24" w:name="_Toc464313495"/>
       <w:r>
         <w:t>2.9</w:t>
       </w:r>
       <w:r>
         <w:t xml:space="preserve"> PHP</w:t>
       </w:r>
-      <w:bookmarkEnd w:id="25"/>
+      <w:bookmarkEnd w:id="24"/>
     </w:p>
     <w:p/>
     <w:p>
@@ -11230,7 +11157,7 @@
       <w:pPr>
         <w:pStyle w:val="Ttulo2"/>
       </w:pPr>
-      <w:bookmarkStart w:id="26" w:name="_Toc464313496"/>
+      <w:bookmarkStart w:id="25" w:name="_Toc464313496"/>
       <w:r>
         <w:t>2.</w:t>
       </w:r>
@@ -11247,7 +11174,7 @@
       <w:r>
         <w:t>QL</w:t>
       </w:r>
-      <w:bookmarkEnd w:id="26"/>
+      <w:bookmarkEnd w:id="25"/>
       <w:proofErr w:type="gramEnd"/>
     </w:p>
     <w:p/>
@@ -11311,7 +11238,7 @@
         </w:rPr>
         <w:t xml:space="preserve"> e </w:t>
       </w:r>
-      <w:bookmarkStart w:id="27" w:name="__DdeLink__7547_502524768"/>
+      <w:bookmarkStart w:id="26" w:name="__DdeLink__7547_502524768"/>
       <w:proofErr w:type="spellStart"/>
       <w:r>
         <w:rPr>
@@ -11320,7 +11247,7 @@
         </w:rPr>
         <w:t>Gehrke</w:t>
       </w:r>
-      <w:bookmarkEnd w:id="27"/>
+      <w:bookmarkEnd w:id="26"/>
       <w:proofErr w:type="spellEnd"/>
       <w:r>
         <w:rPr>
@@ -11617,7 +11544,7 @@
       <w:pPr>
         <w:pStyle w:val="Ttulo2"/>
       </w:pPr>
-      <w:bookmarkStart w:id="28" w:name="_Toc464313497"/>
+      <w:bookmarkStart w:id="27" w:name="_Toc464313497"/>
       <w:r>
         <w:t>2.11</w:t>
       </w:r>
@@ -11627,6 +11554,88 @@
       <w:proofErr w:type="spellStart"/>
       <w:r>
         <w:t>Javascript</w:t>
+      </w:r>
+      <w:bookmarkEnd w:id="27"/>
+      <w:proofErr w:type="spellEnd"/>
+    </w:p>
+    <w:p/>
+    <w:p>
+      <w:pPr>
+        <w:ind w:firstLine="1134"/>
+        <w:jc w:val="both"/>
+      </w:pPr>
+      <w:r>
+        <w:t xml:space="preserve">Prescott (2016) define que </w:t>
+      </w:r>
+      <w:proofErr w:type="spellStart"/>
+      <w:r>
+        <w:t>javascript</w:t>
+      </w:r>
+      <w:proofErr w:type="spellEnd"/>
+      <w:r>
+        <w:t>, “é a linguagem de script do lado cliente mais amplamente utilizada. Ela é realmente poderosa e dinâmica. […] Linguagens de script do lado do cliente são usadas para tornar seus sites mais interativos, animados e responsivos”.</w:t>
+      </w:r>
+    </w:p>
+    <w:p>
+      <w:pPr>
+        <w:ind w:firstLine="1134"/>
+        <w:jc w:val="both"/>
+      </w:pPr>
+      <w:r>
+        <w:t xml:space="preserve">Ainda segundo </w:t>
+      </w:r>
+      <w:proofErr w:type="gramStart"/>
+      <w:r>
+        <w:t>Prescott(</w:t>
+      </w:r>
+      <w:proofErr w:type="gramEnd"/>
+      <w:r>
+        <w:t xml:space="preserve">2016), “você pode usar o </w:t>
+      </w:r>
+      <w:proofErr w:type="spellStart"/>
+      <w:r>
+        <w:t>javascript</w:t>
+      </w:r>
+      <w:proofErr w:type="spellEnd"/>
+      <w:r>
+        <w:t xml:space="preserve"> pa</w:t>
+      </w:r>
+      <w:r>
+        <w:t>r</w:t>
+      </w:r>
+      <w:r>
+        <w:t xml:space="preserve">a ajudar os usuários a interagirem melhor com páginas da Web. O </w:t>
+      </w:r>
+      <w:proofErr w:type="spellStart"/>
+      <w:r>
+        <w:t>javascript</w:t>
+      </w:r>
+      <w:proofErr w:type="spellEnd"/>
+      <w:r>
+        <w:t xml:space="preserve"> </w:t>
+      </w:r>
+      <w:r>
+        <w:t xml:space="preserve">também pode ser usado para </w:t>
+      </w:r>
+      <w:r>
+        <w:lastRenderedPageBreak/>
+        <w:t>controlar o navegador, comunicar-se de forma assíncrona com o servidor, alterar de forma dinâmica um conteúdo de uma página Web”.</w:t>
+      </w:r>
+    </w:p>
+    <w:p>
+      <w:pPr>
+        <w:pStyle w:val="Ttulo2"/>
+      </w:pPr>
+      <w:bookmarkStart w:id="28" w:name="_Toc464313498"/>
+      <w:r>
+        <w:t>2.12</w:t>
+      </w:r>
+      <w:r>
+        <w:t xml:space="preserve"> </w:t>
+      </w:r>
+      <w:proofErr w:type="spellStart"/>
+      <w:r>
+        <w:t>Jquery</w:t>
       </w:r>
       <w:bookmarkEnd w:id="28"/>
       <w:proofErr w:type="spellEnd"/>
@@ -11638,15 +11647,33 @@
         <w:jc w:val="both"/>
       </w:pPr>
       <w:r>
-        <w:t xml:space="preserve">Prescott (2016) define que </w:t>
+        <w:t>Segundo (Documentação oficial, tradução nossa), “</w:t>
       </w:r>
       <w:proofErr w:type="spellStart"/>
-      <w:r>
-        <w:t>javascript</w:t>
+      <w:proofErr w:type="gramStart"/>
+      <w:r>
+        <w:t>jQuery</w:t>
       </w:r>
       <w:proofErr w:type="spellEnd"/>
-      <w:r>
-        <w:t>, “é a linguagem de script do lado cliente mais amplamente utilizada. Ela é realmente poderosa e dinâmica. […] Linguagens de script do lado do cliente são usadas para tornar seus sites mais interativos, animados e responsivos”.</w:t>
+      <w:proofErr w:type="gramEnd"/>
+      <w:r>
+        <w:t xml:space="preserve"> é uma biblioteca </w:t>
+      </w:r>
+      <w:proofErr w:type="spellStart"/>
+      <w:r>
+        <w:t>Javascript</w:t>
+      </w:r>
+      <w:proofErr w:type="spellEnd"/>
+      <w:r>
+        <w:t xml:space="preserve"> rápida, pequena e rica em recursos. Isso torna as coisas como manipulação de eventos, animação e </w:t>
+      </w:r>
+      <w:proofErr w:type="spellStart"/>
+      <w:r>
+        <w:t>ajax</w:t>
+      </w:r>
+      <w:proofErr w:type="spellEnd"/>
+      <w:r>
+        <w:t xml:space="preserve"> muito mais simples com uma API fácil de usar que funcionar através de uma variedade de navegadores.”</w:t>
       </w:r>
     </w:p>
     <w:p>
@@ -11655,153 +11682,53 @@
         <w:jc w:val="both"/>
       </w:pPr>
       <w:r>
-        <w:t xml:space="preserve">Ainda segundo </w:t>
+        <w:t>Silva (</w:t>
       </w:r>
       <w:proofErr w:type="gramStart"/>
       <w:r>
-        <w:t>Prescott(</w:t>
+        <w:t>2014 ,</w:t>
       </w:r>
       <w:proofErr w:type="gramEnd"/>
       <w:r>
-        <w:t xml:space="preserve">2016), “você pode usar o </w:t>
+        <w:t xml:space="preserve">p. 25) deixa claro que </w:t>
       </w:r>
       <w:proofErr w:type="spellStart"/>
       <w:r>
-        <w:t>javascript</w:t>
+        <w:t>jQuery</w:t>
       </w:r>
       <w:proofErr w:type="spellEnd"/>
       <w:r>
-        <w:t xml:space="preserve"> pa</w:t>
-      </w:r>
-      <w:r>
-        <w:t>r</w:t>
-      </w:r>
-      <w:r>
-        <w:t xml:space="preserve">a ajudar os usuários a interagirem melhor com páginas da Web. O </w:t>
+        <w:t xml:space="preserve"> é “uma maneira simples e fácil de escrever </w:t>
       </w:r>
       <w:proofErr w:type="spellStart"/>
       <w:r>
-        <w:t>javascript</w:t>
+        <w:t>JavaScript</w:t>
       </w:r>
       <w:proofErr w:type="spellEnd"/>
       <w:r>
+        <w:t xml:space="preserve"> colocada ao alcance não só de programadores experientes, mas também de designers e desenvolvedores com pouco conhecimento de programação”.</w:t>
+      </w:r>
+    </w:p>
+    <w:p>
+      <w:pPr>
+        <w:pStyle w:val="Ttulo2"/>
+      </w:pPr>
+      <w:bookmarkStart w:id="29" w:name="_Toc464313499"/>
+      <w:r>
+        <w:t>2.13</w:t>
+      </w:r>
+      <w:r>
         <w:t xml:space="preserve"> </w:t>
       </w:r>
-      <w:r>
-        <w:t xml:space="preserve">também pode ser usado para </w:t>
-      </w:r>
-      <w:r>
-        <w:lastRenderedPageBreak/>
-        <w:t>controlar o navegador, comunicar-se de forma assíncrona com o servidor, alterar de forma dinâmica um conteúdo de uma página Web”.</w:t>
-      </w:r>
-    </w:p>
-    <w:p>
-      <w:pPr>
-        <w:pStyle w:val="Ttulo2"/>
-      </w:pPr>
-      <w:bookmarkStart w:id="29" w:name="_Toc464313498"/>
-      <w:r>
-        <w:t>2.12</w:t>
-      </w:r>
-      <w:r>
-        <w:t xml:space="preserve"> </w:t>
-      </w:r>
       <w:proofErr w:type="spellStart"/>
       <w:r>
-        <w:t>Jquery</w:t>
+        <w:t>Laravel</w:t>
+      </w:r>
+      <w:proofErr w:type="spellEnd"/>
+      <w:r>
+        <w:t xml:space="preserve"> 5.1</w:t>
       </w:r>
       <w:bookmarkEnd w:id="29"/>
-      <w:proofErr w:type="spellEnd"/>
-    </w:p>
-    <w:p/>
-    <w:p>
-      <w:pPr>
-        <w:ind w:firstLine="1134"/>
-        <w:jc w:val="both"/>
-      </w:pPr>
-      <w:r>
-        <w:t>Segundo (Documentação oficial, tradução nossa), “</w:t>
-      </w:r>
-      <w:proofErr w:type="spellStart"/>
-      <w:proofErr w:type="gramStart"/>
-      <w:r>
-        <w:t>jQuery</w:t>
-      </w:r>
-      <w:proofErr w:type="spellEnd"/>
-      <w:proofErr w:type="gramEnd"/>
-      <w:r>
-        <w:t xml:space="preserve"> é uma biblioteca </w:t>
-      </w:r>
-      <w:proofErr w:type="spellStart"/>
-      <w:r>
-        <w:t>Javascript</w:t>
-      </w:r>
-      <w:proofErr w:type="spellEnd"/>
-      <w:r>
-        <w:t xml:space="preserve"> rápida, pequena e rica em recursos. Isso torna as coisas como manipulação de eventos, animação e </w:t>
-      </w:r>
-      <w:proofErr w:type="spellStart"/>
-      <w:r>
-        <w:t>ajax</w:t>
-      </w:r>
-      <w:proofErr w:type="spellEnd"/>
-      <w:r>
-        <w:t xml:space="preserve"> muito mais simples com uma API fácil de usar que funcionar através de uma variedade de navegadores.”</w:t>
-      </w:r>
-    </w:p>
-    <w:p>
-      <w:pPr>
-        <w:ind w:firstLine="1134"/>
-        <w:jc w:val="both"/>
-      </w:pPr>
-      <w:r>
-        <w:t>Silva (</w:t>
-      </w:r>
-      <w:proofErr w:type="gramStart"/>
-      <w:r>
-        <w:t>2014 ,</w:t>
-      </w:r>
-      <w:proofErr w:type="gramEnd"/>
-      <w:r>
-        <w:t xml:space="preserve">p. 25) deixa claro que </w:t>
-      </w:r>
-      <w:proofErr w:type="spellStart"/>
-      <w:r>
-        <w:t>jQuery</w:t>
-      </w:r>
-      <w:proofErr w:type="spellEnd"/>
-      <w:r>
-        <w:t xml:space="preserve"> é “uma maneira simples e fácil de escrever </w:t>
-      </w:r>
-      <w:proofErr w:type="spellStart"/>
-      <w:r>
-        <w:t>JavaScript</w:t>
-      </w:r>
-      <w:proofErr w:type="spellEnd"/>
-      <w:r>
-        <w:t xml:space="preserve"> colocada ao alcance não só de programadores experientes, mas também de designers e desenvolvedores com pouco conhecimento de programação”.</w:t>
-      </w:r>
-    </w:p>
-    <w:p>
-      <w:pPr>
-        <w:pStyle w:val="Ttulo2"/>
-      </w:pPr>
-      <w:bookmarkStart w:id="30" w:name="_Toc464313499"/>
-      <w:r>
-        <w:t>2.13</w:t>
-      </w:r>
-      <w:r>
-        <w:t xml:space="preserve"> </w:t>
-      </w:r>
-      <w:proofErr w:type="spellStart"/>
-      <w:r>
-        <w:t>Laravel</w:t>
-      </w:r>
-      <w:proofErr w:type="spellEnd"/>
-      <w:r>
-        <w:t xml:space="preserve"> 5.1</w:t>
-      </w:r>
-      <w:bookmarkEnd w:id="30"/>
     </w:p>
     <w:p/>
     <w:p>
@@ -11925,13 +11852,13 @@
         <w:spacing w:before="0" w:after="240"/>
         <w:contextualSpacing/>
       </w:pPr>
-      <w:bookmarkStart w:id="31" w:name="_Toc422897579"/>
-      <w:bookmarkStart w:id="32" w:name="_Toc464313500"/>
+      <w:bookmarkStart w:id="30" w:name="_Toc422897579"/>
+      <w:bookmarkStart w:id="31" w:name="_Toc464313500"/>
+      <w:bookmarkEnd w:id="30"/>
+      <w:r>
+        <w:t>TRABALHO DESENVOLVIDO</w:t>
+      </w:r>
       <w:bookmarkEnd w:id="31"/>
-      <w:r>
-        <w:t>TRABALHO DESENVOLVIDO</w:t>
-      </w:r>
-      <w:bookmarkEnd w:id="32"/>
     </w:p>
     <w:p>
       <w:pPr>
@@ -12459,13 +12386,13 @@
         <w:contextualSpacing/>
         <w:jc w:val="both"/>
       </w:pPr>
-      <w:bookmarkStart w:id="33" w:name="_Toc422897580"/>
-      <w:bookmarkStart w:id="34" w:name="_Toc464313501"/>
+      <w:bookmarkStart w:id="32" w:name="_Toc422897580"/>
+      <w:bookmarkStart w:id="33" w:name="_Toc464313501"/>
+      <w:bookmarkEnd w:id="32"/>
+      <w:r>
+        <w:t>Escopo do produto</w:t>
+      </w:r>
       <w:bookmarkEnd w:id="33"/>
-      <w:r>
-        <w:t>Escopo do produto</w:t>
-      </w:r>
-      <w:bookmarkEnd w:id="34"/>
     </w:p>
     <w:p>
       <w:pPr>
@@ -12813,14 +12740,14 @@
         <w:spacing w:before="0" w:after="240"/>
         <w:contextualSpacing/>
       </w:pPr>
-      <w:bookmarkStart w:id="35" w:name="_Toc422897581"/>
-      <w:bookmarkStart w:id="36" w:name="_Toc464313502"/>
-      <w:bookmarkEnd w:id="35"/>
+      <w:bookmarkStart w:id="34" w:name="_Toc422897581"/>
+      <w:bookmarkStart w:id="35" w:name="_Toc464313502"/>
+      <w:bookmarkEnd w:id="34"/>
       <w:r>
         <w:lastRenderedPageBreak/>
         <w:t>Nome do produto e seus principais componentes</w:t>
       </w:r>
-      <w:bookmarkEnd w:id="36"/>
+      <w:bookmarkEnd w:id="35"/>
     </w:p>
     <w:p>
       <w:pPr>
@@ -12926,8 +12853,8 @@
         <w:spacing w:before="0" w:after="240"/>
         <w:contextualSpacing/>
       </w:pPr>
-      <w:bookmarkStart w:id="37" w:name="_Toc422897582"/>
-      <w:bookmarkEnd w:id="37"/>
+      <w:bookmarkStart w:id="36" w:name="_Toc422897582"/>
+      <w:bookmarkEnd w:id="36"/>
       <w:r>
         <w:t>Missão do produto</w:t>
       </w:r>
@@ -12997,8 +12924,8 @@
         <w:spacing w:before="0" w:after="240"/>
         <w:contextualSpacing/>
       </w:pPr>
-      <w:bookmarkStart w:id="38" w:name="_Toc422897583"/>
-      <w:bookmarkEnd w:id="38"/>
+      <w:bookmarkStart w:id="37" w:name="_Toc422897583"/>
+      <w:bookmarkEnd w:id="37"/>
       <w:r>
         <w:t>Limites do produto</w:t>
       </w:r>
@@ -13103,8 +13030,8 @@
         <w:spacing w:before="0" w:after="240"/>
         <w:contextualSpacing/>
       </w:pPr>
-      <w:bookmarkStart w:id="39" w:name="_Toc422897584"/>
-      <w:bookmarkEnd w:id="39"/>
+      <w:bookmarkStart w:id="38" w:name="_Toc422897584"/>
+      <w:bookmarkEnd w:id="38"/>
       <w:r>
         <w:lastRenderedPageBreak/>
         <w:t>Benefícios do produto</w:t>
@@ -13148,8 +13075,8 @@
         <w:keepNext/>
         <w:jc w:val="center"/>
       </w:pPr>
-      <w:bookmarkStart w:id="40" w:name="_Toc422897441"/>
-      <w:bookmarkStart w:id="41" w:name="_Ref420962652"/>
+      <w:bookmarkStart w:id="39" w:name="_Toc422897441"/>
+      <w:bookmarkStart w:id="40" w:name="_Ref420962652"/>
       <w:r>
         <w:rPr>
           <w:color w:val="00000A"/>
@@ -13174,10 +13101,10 @@
         </w:rPr>
         <w:t xml:space="preserve"> </w:t>
       </w:r>
-      <w:bookmarkStart w:id="42" w:name="_Ref420962646"/>
+      <w:bookmarkStart w:id="41" w:name="_Ref420962646"/>
+      <w:bookmarkEnd w:id="39"/>
       <w:bookmarkEnd w:id="40"/>
       <w:bookmarkEnd w:id="41"/>
-      <w:bookmarkEnd w:id="42"/>
       <w:r>
         <w:rPr>
           <w:color w:val="00000A"/>
@@ -13640,11 +13567,11 @@
         <w:contextualSpacing/>
         <w:jc w:val="both"/>
       </w:pPr>
-      <w:bookmarkStart w:id="43" w:name="_Toc464313503"/>
+      <w:bookmarkStart w:id="42" w:name="_Toc464313503"/>
       <w:r>
         <w:t>Concepção e Planejamento</w:t>
       </w:r>
-      <w:bookmarkEnd w:id="43"/>
+      <w:bookmarkEnd w:id="42"/>
     </w:p>
     <w:p>
       <w:pPr>
@@ -13676,13 +13603,13 @@
         <w:contextualSpacing/>
         <w:jc w:val="both"/>
       </w:pPr>
-      <w:bookmarkStart w:id="44" w:name="_Toc422897585"/>
-      <w:bookmarkStart w:id="45" w:name="_Toc464313504"/>
+      <w:bookmarkStart w:id="43" w:name="_Toc422897585"/>
+      <w:bookmarkStart w:id="44" w:name="_Toc464313504"/>
+      <w:bookmarkEnd w:id="43"/>
+      <w:r>
+        <w:t>Modelo Abrangente</w:t>
+      </w:r>
       <w:bookmarkEnd w:id="44"/>
-      <w:r>
-        <w:t>Modelo Abrangente</w:t>
-      </w:r>
-      <w:bookmarkEnd w:id="45"/>
     </w:p>
     <w:p>
       <w:pPr>
@@ -13788,8 +13715,8 @@
         <w:keepNext/>
         <w:jc w:val="center"/>
       </w:pPr>
-      <w:bookmarkStart w:id="46" w:name="_Toc422897415"/>
-      <w:bookmarkStart w:id="47" w:name="_Ref420961935"/>
+      <w:bookmarkStart w:id="45" w:name="_Toc422897415"/>
+      <w:bookmarkStart w:id="46" w:name="_Ref420961935"/>
       <w:r>
         <w:rPr>
           <w:color w:val="00000A"/>
@@ -13798,8 +13725,8 @@
         </w:rPr>
         <w:t xml:space="preserve">Figura </w:t>
       </w:r>
+      <w:bookmarkEnd w:id="45"/>
       <w:bookmarkEnd w:id="46"/>
-      <w:bookmarkEnd w:id="47"/>
       <w:r>
         <w:rPr>
           <w:color w:val="00000A"/>
@@ -14069,8 +13996,8 @@
         </w:rPr>
         <w:t>PRÓPRIA, 2016</w:t>
       </w:r>
-      <w:bookmarkStart w:id="48" w:name="_Toc422897586"/>
-      <w:bookmarkEnd w:id="48"/>
+      <w:bookmarkStart w:id="47" w:name="_Toc422897586"/>
+      <w:bookmarkEnd w:id="47"/>
       <w:r>
         <w:rPr>
           <w:sz w:val="20"/>
@@ -14090,11 +14017,11 @@
         <w:contextualSpacing/>
         <w:jc w:val="both"/>
       </w:pPr>
-      <w:bookmarkStart w:id="49" w:name="_Toc464313505"/>
+      <w:bookmarkStart w:id="48" w:name="_Toc464313505"/>
       <w:r>
         <w:t>Construir a Lista de Funcionalidades</w:t>
       </w:r>
-      <w:bookmarkEnd w:id="49"/>
+      <w:bookmarkEnd w:id="48"/>
     </w:p>
     <w:p/>
     <w:p>
@@ -14118,11 +14045,11 @@
         <w:contextualSpacing/>
         <w:jc w:val="both"/>
       </w:pPr>
-      <w:bookmarkStart w:id="50" w:name="_Toc464313506"/>
+      <w:bookmarkStart w:id="49" w:name="_Toc464313506"/>
       <w:r>
         <w:t>Lista de Áreas de Negócio</w:t>
       </w:r>
-      <w:bookmarkEnd w:id="50"/>
+      <w:bookmarkEnd w:id="49"/>
     </w:p>
     <w:p/>
     <w:p>
@@ -14205,11 +14132,11 @@
         <w:contextualSpacing/>
         <w:jc w:val="both"/>
       </w:pPr>
-      <w:bookmarkStart w:id="51" w:name="_Toc464313507"/>
+      <w:bookmarkStart w:id="50" w:name="_Toc464313507"/>
       <w:r>
         <w:t>Lista de Áreas de Negócio</w:t>
       </w:r>
-      <w:bookmarkEnd w:id="51"/>
+      <w:bookmarkEnd w:id="50"/>
     </w:p>
     <w:p/>
     <w:p>
@@ -14843,11 +14770,11 @@
         <w:contextualSpacing/>
         <w:jc w:val="both"/>
       </w:pPr>
-      <w:bookmarkStart w:id="52" w:name="_Toc464313508"/>
+      <w:bookmarkStart w:id="51" w:name="_Toc464313508"/>
       <w:r>
         <w:t>Planejar por Funcionalidade</w:t>
       </w:r>
-      <w:bookmarkEnd w:id="52"/>
+      <w:bookmarkEnd w:id="51"/>
     </w:p>
     <w:p>
       <w:pPr>
@@ -15565,11 +15492,11 @@
         <w:contextualSpacing/>
         <w:jc w:val="both"/>
       </w:pPr>
-      <w:bookmarkStart w:id="53" w:name="_Toc464313509"/>
+      <w:bookmarkStart w:id="52" w:name="_Toc464313509"/>
       <w:r>
         <w:t>Construção</w:t>
       </w:r>
-      <w:bookmarkEnd w:id="53"/>
+      <w:bookmarkEnd w:id="52"/>
     </w:p>
     <w:p>
       <w:pPr>
@@ -15605,11 +15532,11 @@
         <w:contextualSpacing/>
         <w:jc w:val="both"/>
       </w:pPr>
-      <w:bookmarkStart w:id="54" w:name="_Toc464313510"/>
+      <w:bookmarkStart w:id="53" w:name="_Toc464313510"/>
       <w:r>
         <w:t>Detalhar Por Funcionalidade</w:t>
       </w:r>
-      <w:bookmarkEnd w:id="54"/>
+      <w:bookmarkEnd w:id="53"/>
     </w:p>
     <w:p>
       <w:pPr>
@@ -15680,12 +15607,12 @@
         <w:contextualSpacing/>
         <w:jc w:val="both"/>
       </w:pPr>
-      <w:bookmarkStart w:id="55" w:name="_Toc464313511"/>
+      <w:bookmarkStart w:id="54" w:name="_Toc464313511"/>
       <w:r>
         <w:lastRenderedPageBreak/>
         <w:t>Cadastro de Usuário Administrador</w:t>
       </w:r>
-      <w:bookmarkEnd w:id="55"/>
+      <w:bookmarkEnd w:id="54"/>
     </w:p>
     <w:p>
       <w:pPr>
@@ -15903,7 +15830,7 @@
       <w:r>
         <w:t xml:space="preserve"> </w:t>
       </w:r>
-      <w:bookmarkStart w:id="56" w:name="_Toc464313512"/>
+      <w:bookmarkStart w:id="55" w:name="_Toc464313512"/>
       <w:proofErr w:type="spellStart"/>
       <w:r>
         <w:t>Login</w:t>
@@ -15912,7 +15839,7 @@
       <w:r>
         <w:t xml:space="preserve"> no Sistema</w:t>
       </w:r>
-      <w:bookmarkEnd w:id="56"/>
+      <w:bookmarkEnd w:id="55"/>
     </w:p>
     <w:p>
       <w:pPr>
@@ -16140,11 +16067,11 @@
         <w:lastRenderedPageBreak/>
         <w:t xml:space="preserve"> </w:t>
       </w:r>
-      <w:bookmarkStart w:id="57" w:name="_Toc464313513"/>
+      <w:bookmarkStart w:id="56" w:name="_Toc464313513"/>
       <w:r>
         <w:t>Cadastro de Empreendimento</w:t>
       </w:r>
-      <w:bookmarkEnd w:id="57"/>
+      <w:bookmarkEnd w:id="56"/>
     </w:p>
     <w:p>
       <w:pPr>
@@ -16361,11 +16288,11 @@
       <w:r>
         <w:t xml:space="preserve"> </w:t>
       </w:r>
-      <w:bookmarkStart w:id="58" w:name="_Toc464313514"/>
+      <w:bookmarkStart w:id="57" w:name="_Toc464313514"/>
       <w:r>
         <w:t>Cadastro de Quadra</w:t>
       </w:r>
-      <w:bookmarkEnd w:id="58"/>
+      <w:bookmarkEnd w:id="57"/>
     </w:p>
     <w:p>
       <w:pPr>
@@ -16583,11 +16510,11 @@
         <w:lastRenderedPageBreak/>
         <w:t xml:space="preserve"> </w:t>
       </w:r>
-      <w:bookmarkStart w:id="59" w:name="_Toc464313515"/>
+      <w:bookmarkStart w:id="58" w:name="_Toc464313515"/>
       <w:r>
         <w:t>Cadastro de Lote</w:t>
       </w:r>
-      <w:bookmarkEnd w:id="59"/>
+      <w:bookmarkEnd w:id="58"/>
     </w:p>
     <w:p>
       <w:pPr>
@@ -16797,11 +16724,11 @@
         <w:lastRenderedPageBreak/>
         <w:t xml:space="preserve"> </w:t>
       </w:r>
-      <w:bookmarkStart w:id="60" w:name="_Toc464313516"/>
+      <w:bookmarkStart w:id="59" w:name="_Toc464313516"/>
       <w:r>
         <w:t>Cadastro de Corretor</w:t>
       </w:r>
-      <w:bookmarkEnd w:id="60"/>
+      <w:bookmarkEnd w:id="59"/>
     </w:p>
     <w:p>
       <w:pPr>
@@ -17002,11 +16929,11 @@
         <w:lastRenderedPageBreak/>
         <w:t xml:space="preserve"> </w:t>
       </w:r>
-      <w:bookmarkStart w:id="61" w:name="_Toc464313517"/>
+      <w:bookmarkStart w:id="60" w:name="_Toc464313517"/>
       <w:r>
         <w:t>Selecionar corretor que efetuou a venda</w:t>
       </w:r>
-      <w:bookmarkEnd w:id="61"/>
+      <w:bookmarkEnd w:id="60"/>
     </w:p>
     <w:p>
       <w:pPr>
@@ -17219,11 +17146,11 @@
         <w:lastRenderedPageBreak/>
         <w:t xml:space="preserve"> </w:t>
       </w:r>
-      <w:bookmarkStart w:id="62" w:name="_Toc464313518"/>
+      <w:bookmarkStart w:id="61" w:name="_Toc464313518"/>
       <w:r>
         <w:t>Alterar valor do lote</w:t>
       </w:r>
-      <w:bookmarkEnd w:id="62"/>
+      <w:bookmarkEnd w:id="61"/>
     </w:p>
     <w:p>
       <w:pPr>
@@ -17424,11 +17351,11 @@
         <w:lastRenderedPageBreak/>
         <w:t xml:space="preserve"> </w:t>
       </w:r>
-      <w:bookmarkStart w:id="63" w:name="_Toc464313519"/>
+      <w:bookmarkStart w:id="62" w:name="_Toc464313519"/>
       <w:r>
         <w:t>Alterar porcentagem do corretor</w:t>
       </w:r>
-      <w:bookmarkEnd w:id="63"/>
+      <w:bookmarkEnd w:id="62"/>
     </w:p>
     <w:p>
       <w:pPr>
@@ -17635,12 +17562,12 @@
         <w:contextualSpacing/>
         <w:jc w:val="both"/>
       </w:pPr>
-      <w:bookmarkStart w:id="64" w:name="_Toc464313520"/>
+      <w:bookmarkStart w:id="63" w:name="_Toc464313520"/>
       <w:r>
         <w:lastRenderedPageBreak/>
         <w:t>Alterar status do lote</w:t>
       </w:r>
-      <w:bookmarkEnd w:id="64"/>
+      <w:bookmarkEnd w:id="63"/>
     </w:p>
     <w:p>
       <w:pPr>
@@ -17851,12 +17778,12 @@
         <w:contextualSpacing/>
         <w:jc w:val="both"/>
       </w:pPr>
-      <w:bookmarkStart w:id="65" w:name="_Toc464313521"/>
+      <w:bookmarkStart w:id="64" w:name="_Toc464313521"/>
       <w:r>
         <w:lastRenderedPageBreak/>
         <w:t>Relatório de Vendas</w:t>
       </w:r>
-      <w:bookmarkEnd w:id="65"/>
+      <w:bookmarkEnd w:id="64"/>
     </w:p>
     <w:p>
       <w:pPr>
@@ -18053,12 +17980,12 @@
         <w:contextualSpacing/>
         <w:jc w:val="both"/>
       </w:pPr>
-      <w:bookmarkStart w:id="66" w:name="_Toc464313522"/>
+      <w:bookmarkStart w:id="65" w:name="_Toc464313522"/>
       <w:r>
         <w:lastRenderedPageBreak/>
         <w:t>Relatório de Vendas por Corretor</w:t>
       </w:r>
-      <w:bookmarkEnd w:id="66"/>
+      <w:bookmarkEnd w:id="65"/>
     </w:p>
     <w:p>
       <w:pPr>
@@ -18268,12 +18195,12 @@
         <w:contextualSpacing/>
         <w:jc w:val="both"/>
       </w:pPr>
-      <w:bookmarkStart w:id="67" w:name="_Toc464313523"/>
+      <w:bookmarkStart w:id="66" w:name="_Toc464313523"/>
       <w:r>
         <w:lastRenderedPageBreak/>
         <w:t>Relatório de Lotes Vendidos e Disponíveis</w:t>
       </w:r>
-      <w:bookmarkEnd w:id="67"/>
+      <w:bookmarkEnd w:id="66"/>
     </w:p>
     <w:p>
       <w:pPr>
@@ -18477,11 +18404,11 @@
         <w:contextualSpacing/>
         <w:jc w:val="both"/>
       </w:pPr>
-      <w:bookmarkStart w:id="68" w:name="_Toc464313524"/>
+      <w:bookmarkStart w:id="67" w:name="_Toc464313524"/>
       <w:r>
         <w:t>Construir por Funcionalidade</w:t>
       </w:r>
-      <w:bookmarkEnd w:id="68"/>
+      <w:bookmarkEnd w:id="67"/>
     </w:p>
     <w:p>
       <w:pPr>
@@ -19012,7 +18939,7 @@
         <w:contextualSpacing/>
         <w:jc w:val="both"/>
       </w:pPr>
-      <w:bookmarkStart w:id="69" w:name="_Toc464313525"/>
+      <w:bookmarkStart w:id="68" w:name="_Toc464313525"/>
       <w:r>
         <w:lastRenderedPageBreak/>
         <w:t xml:space="preserve">Interface de </w:t>
@@ -19021,7 +18948,7 @@
       <w:r>
         <w:t>Login</w:t>
       </w:r>
-      <w:bookmarkEnd w:id="69"/>
+      <w:bookmarkEnd w:id="68"/>
       <w:proofErr w:type="spellEnd"/>
     </w:p>
     <w:p>
@@ -19675,11 +19602,11 @@
         <w:contextualSpacing/>
         <w:jc w:val="both"/>
       </w:pPr>
-      <w:bookmarkStart w:id="70" w:name="_Toc464313526"/>
+      <w:bookmarkStart w:id="69" w:name="_Toc464313526"/>
       <w:r>
         <w:t>Interface de Cadastro de Cliente</w:t>
       </w:r>
-      <w:bookmarkEnd w:id="70"/>
+      <w:bookmarkEnd w:id="69"/>
     </w:p>
     <w:p>
       <w:pPr>
@@ -20519,11 +20446,11 @@
         <w:contextualSpacing/>
         <w:jc w:val="both"/>
       </w:pPr>
-      <w:bookmarkStart w:id="71" w:name="_Toc464313527"/>
+      <w:bookmarkStart w:id="70" w:name="_Toc464313527"/>
       <w:r>
         <w:t>Interface de Funcionários</w:t>
       </w:r>
-      <w:bookmarkEnd w:id="71"/>
+      <w:bookmarkEnd w:id="70"/>
     </w:p>
     <w:p>
       <w:pPr>
@@ -21099,12 +21026,12 @@
         <w:contextualSpacing/>
         <w:jc w:val="both"/>
       </w:pPr>
-      <w:bookmarkStart w:id="72" w:name="_Toc464313528"/>
+      <w:bookmarkStart w:id="71" w:name="_Toc464313528"/>
       <w:r>
         <w:lastRenderedPageBreak/>
         <w:t>Interface de Salvar Funcionário</w:t>
       </w:r>
-      <w:bookmarkEnd w:id="72"/>
+      <w:bookmarkEnd w:id="71"/>
     </w:p>
     <w:p>
       <w:pPr>
@@ -21897,11 +21824,11 @@
         <w:contextualSpacing/>
         <w:jc w:val="both"/>
       </w:pPr>
-      <w:bookmarkStart w:id="73" w:name="_Toc464313529"/>
+      <w:bookmarkStart w:id="72" w:name="_Toc464313529"/>
       <w:r>
         <w:t>Interface de Corretores</w:t>
       </w:r>
-      <w:bookmarkEnd w:id="73"/>
+      <w:bookmarkEnd w:id="72"/>
     </w:p>
     <w:p>
       <w:pPr>
@@ -22457,11 +22384,11 @@
         <w:contextualSpacing/>
         <w:jc w:val="both"/>
       </w:pPr>
-      <w:bookmarkStart w:id="74" w:name="_Toc464313530"/>
+      <w:bookmarkStart w:id="73" w:name="_Toc464313530"/>
       <w:r>
         <w:t>Interface de Empreendimentos</w:t>
       </w:r>
-      <w:bookmarkEnd w:id="74"/>
+      <w:bookmarkEnd w:id="73"/>
     </w:p>
     <w:p>
       <w:pPr>
@@ -22962,11 +22889,11 @@
         <w:contextualSpacing/>
         <w:jc w:val="both"/>
       </w:pPr>
-      <w:bookmarkStart w:id="75" w:name="_Toc464313531"/>
+      <w:bookmarkStart w:id="74" w:name="_Toc464313531"/>
       <w:r>
         <w:t>Quadras/lotes</w:t>
       </w:r>
-      <w:bookmarkEnd w:id="75"/>
+      <w:bookmarkEnd w:id="74"/>
     </w:p>
     <w:p>
       <w:pPr>
@@ -23569,11 +23496,11 @@
         <w:contextualSpacing/>
         <w:jc w:val="both"/>
       </w:pPr>
-      <w:bookmarkStart w:id="76" w:name="_Toc464313532"/>
+      <w:bookmarkStart w:id="75" w:name="_Toc464313532"/>
       <w:r>
         <w:t>Vendas</w:t>
       </w:r>
-      <w:bookmarkEnd w:id="76"/>
+      <w:bookmarkEnd w:id="75"/>
     </w:p>
     <w:p>
       <w:pPr>
@@ -24123,13 +24050,13 @@
         <w:spacing w:before="0" w:after="240"/>
         <w:contextualSpacing/>
       </w:pPr>
-      <w:bookmarkStart w:id="77" w:name="_Toc422897601"/>
-      <w:bookmarkStart w:id="78" w:name="_Toc464313533"/>
+      <w:bookmarkStart w:id="76" w:name="_Toc422897601"/>
+      <w:bookmarkStart w:id="77" w:name="_Toc464313533"/>
+      <w:bookmarkEnd w:id="76"/>
+      <w:r>
+        <w:t>Usuários e sistemas externos</w:t>
+      </w:r>
       <w:bookmarkEnd w:id="77"/>
-      <w:r>
-        <w:t>Usuários e sistemas externos</w:t>
-      </w:r>
-      <w:bookmarkEnd w:id="78"/>
     </w:p>
     <w:p>
       <w:pPr>
@@ -24379,16 +24306,16 @@
         <w:contextualSpacing/>
         <w:jc w:val="both"/>
       </w:pPr>
-      <w:bookmarkStart w:id="79" w:name="_Toc422897602"/>
-      <w:bookmarkStart w:id="80" w:name="_Toc422897607"/>
-      <w:bookmarkStart w:id="81" w:name="_Toc464313534"/>
-      <w:bookmarkEnd w:id="79"/>
+      <w:bookmarkStart w:id="78" w:name="_Toc422897602"/>
+      <w:bookmarkStart w:id="79" w:name="_Toc422897607"/>
+      <w:bookmarkStart w:id="80" w:name="_Toc464313534"/>
+      <w:bookmarkEnd w:id="78"/>
       <w:r>
         <w:lastRenderedPageBreak/>
         <w:t>RESULTADOS OBTIDOS</w:t>
       </w:r>
+      <w:bookmarkEnd w:id="79"/>
       <w:bookmarkEnd w:id="80"/>
-      <w:bookmarkEnd w:id="81"/>
       <w:r>
         <w:t xml:space="preserve"> </w:t>
       </w:r>
@@ -24488,18 +24415,12 @@
         <w:t xml:space="preserve"> bem como </w:t>
       </w:r>
       <w:r>
-        <w:rPr>
-          <w:b/>
-        </w:rPr>
         <w:t>regula</w:t>
       </w:r>
       <w:r>
         <w:t xml:space="preserve"> e </w:t>
       </w:r>
       <w:r>
-        <w:rPr>
-          <w:b/>
-        </w:rPr>
         <w:t>gerencia</w:t>
       </w:r>
       <w:r>
@@ -24573,15 +24494,9 @@
       </w:r>
       <w:proofErr w:type="gramStart"/>
       <w:r>
-        <w:rPr>
-          <w:b/>
-        </w:rPr>
         <w:t>My</w:t>
       </w:r>
       <w:r>
-        <w:rPr>
-          <w:b/>
-        </w:rPr>
         <w:t>SQL</w:t>
       </w:r>
       <w:proofErr w:type="gramEnd"/>
@@ -24824,8 +24739,8 @@
         <w:contextualSpacing/>
         <w:jc w:val="both"/>
       </w:pPr>
-      <w:bookmarkStart w:id="82" w:name="_Toc422897440"/>
-      <w:bookmarkEnd w:id="82"/>
+      <w:bookmarkStart w:id="81" w:name="_Toc422897440"/>
+      <w:bookmarkEnd w:id="81"/>
       <w:r>
         <w:t>O sistema possibilita a visualização de todos os dados necessários no momento de um plantão de vendas</w:t>
       </w:r>
@@ -24889,8 +24804,8 @@
         <w:contextualSpacing/>
         <w:jc w:val="both"/>
       </w:pPr>
-      <w:bookmarkStart w:id="83" w:name="_Toc422897608"/>
-      <w:bookmarkEnd w:id="83"/>
+      <w:bookmarkStart w:id="82" w:name="_Toc422897608"/>
+      <w:bookmarkEnd w:id="82"/>
       <w:r>
         <w:lastRenderedPageBreak/>
         <w:t>CONSIDERAÇÕES FINAIS</w:t>
@@ -24973,13 +24888,12 @@
       <w:r>
         <w:t xml:space="preserve"> hospedado no </w:t>
       </w:r>
+      <w:bookmarkStart w:id="83" w:name="_GoBack"/>
       <w:proofErr w:type="spellStart"/>
       <w:r>
-        <w:rPr>
-          <w:b/>
-        </w:rPr>
         <w:t>heroku</w:t>
       </w:r>
+      <w:bookmarkEnd w:id="83"/>
       <w:proofErr w:type="spellEnd"/>
       <w:r>
         <w:t>, pois existe a possibilidade de acesso em qualquer lugar do mundo através da internet, sanando o problema do acesso.</w:t>
@@ -38746,7 +38660,7 @@
 </file>
 
 <file path=customXml/itemProps1.xml><?xml version="1.0" encoding="utf-8"?>
-<ds:datastoreItem xmlns:ds="http://schemas.openxmlformats.org/officeDocument/2006/customXml" ds:itemID="{A5F8B363-B1DB-4480-B24D-59E75290FECF}">
+<ds:datastoreItem xmlns:ds="http://schemas.openxmlformats.org/officeDocument/2006/customXml" ds:itemID="{1287A663-7A75-4AC8-8401-64A59662303F}">
   <ds:schemaRefs>
     <ds:schemaRef ds:uri="http://schemas.openxmlformats.org/officeDocument/2006/bibliography"/>
   </ds:schemaRefs>

</xml_diff>